<commit_message>
Update Pflichtenheft um Kommentare - Annika
</commit_message>
<xml_diff>
--- a/Dokumentation/Pflichtenheft.docx
+++ b/Dokumentation/Pflichtenheft.docx
@@ -2559,14 +2559,7 @@
             <w:rStyle w:val="Hyperlink"/>
             <w:noProof/>
           </w:rPr>
-          <w:t>Systemarchitektu</w:t>
-        </w:r>
-        <w:r>
-          <w:rPr>
-            <w:rStyle w:val="Hyperlink"/>
-            <w:noProof/>
-          </w:rPr>
-          <w:t>r</w:t>
+          <w:t>Systemarchitektur</w:t>
         </w:r>
         <w:r>
           <w:rPr>
@@ -2836,8 +2829,6 @@
         <w:tab/>
         <w:t xml:space="preserve">Aufbau der Systemarchitektur </w:t>
       </w:r>
-      <w:bookmarkStart w:id="1" w:name="_GoBack"/>
-      <w:bookmarkEnd w:id="1"/>
       <w:r>
         <w:rPr>
           <w:noProof/>
@@ -2946,24 +2937,24 @@
       <w:pPr>
         <w:pStyle w:val="berschrift1"/>
       </w:pPr>
-      <w:bookmarkStart w:id="2" w:name="_Toc57113879"/>
-      <w:bookmarkStart w:id="3" w:name="_Toc57114592"/>
-      <w:bookmarkStart w:id="4" w:name="_Toc57114656"/>
-      <w:bookmarkStart w:id="5" w:name="_Toc57113880"/>
-      <w:bookmarkStart w:id="6" w:name="_Toc57114593"/>
-      <w:bookmarkStart w:id="7" w:name="_Toc57114657"/>
-      <w:bookmarkStart w:id="8" w:name="_Toc437800046"/>
+      <w:bookmarkStart w:id="1" w:name="_Toc57113879"/>
+      <w:bookmarkStart w:id="2" w:name="_Toc57114592"/>
+      <w:bookmarkStart w:id="3" w:name="_Toc57114656"/>
+      <w:bookmarkStart w:id="4" w:name="_Toc57113880"/>
+      <w:bookmarkStart w:id="5" w:name="_Toc57114593"/>
+      <w:bookmarkStart w:id="6" w:name="_Toc57114657"/>
+      <w:bookmarkStart w:id="7" w:name="_Toc437800046"/>
+      <w:bookmarkEnd w:id="1"/>
       <w:bookmarkEnd w:id="2"/>
       <w:bookmarkEnd w:id="3"/>
-      <w:bookmarkEnd w:id="4"/>
       <w:r>
         <w:lastRenderedPageBreak/>
         <w:t>Einleitung</w:t>
       </w:r>
+      <w:bookmarkEnd w:id="4"/>
       <w:bookmarkEnd w:id="5"/>
       <w:bookmarkEnd w:id="6"/>
       <w:bookmarkEnd w:id="7"/>
-      <w:bookmarkEnd w:id="8"/>
     </w:p>
     <w:p>
       <w:pPr>
@@ -3052,7 +3043,71 @@
           <w:rFonts w:ascii="CMR12" w:hAnsi="CMR12" w:cs="CMR12"/>
           <w:sz w:val="24"/>
         </w:rPr>
-        <w:t xml:space="preserve">eine  Übersicht über seine Finanzen zu erhalten. Gleichzeitig soll sie als </w:t>
+        <w:t>eine  Ü</w:t>
+      </w:r>
+      <w:r>
+        <w:rPr>
+          <w:rFonts w:ascii="CMR12" w:hAnsi="CMR12" w:cs="CMR12"/>
+          <w:sz w:val="24"/>
+        </w:rPr>
+        <w:t xml:space="preserve">bersicht über seine Finanzen </w:t>
+      </w:r>
+      <w:del w:id="8" w:author="Anni" w:date="2015-12-14T13:57:00Z">
+        <w:r>
+          <w:rPr>
+            <w:rFonts w:ascii="CMR12" w:hAnsi="CMR12" w:cs="CMR12"/>
+            <w:sz w:val="24"/>
+          </w:rPr>
+          <w:delText>zu erhalten</w:delText>
+        </w:r>
+      </w:del>
+      <w:ins w:id="9" w:author="Anni" w:date="2015-12-14T13:58:00Z">
+        <w:r>
+          <w:rPr>
+            <w:rFonts w:ascii="CMR12" w:hAnsi="CMR12" w:cs="CMR12"/>
+            <w:sz w:val="24"/>
+          </w:rPr>
+          <w:t>darzustellen</w:t>
+        </w:r>
+      </w:ins>
+      <w:r>
+        <w:rPr>
+          <w:rFonts w:ascii="CMR12" w:hAnsi="CMR12" w:cs="CMR12"/>
+          <w:sz w:val="24"/>
+        </w:rPr>
+        <w:t xml:space="preserve">. Gleichzeitig soll </w:t>
+      </w:r>
+      <w:del w:id="10" w:author="Anni" w:date="2015-12-14T13:59:00Z">
+        <w:r>
+          <w:rPr>
+            <w:rFonts w:ascii="CMR12" w:hAnsi="CMR12" w:cs="CMR12"/>
+            <w:sz w:val="24"/>
+          </w:rPr>
+          <w:delText xml:space="preserve">sie </w:delText>
+        </w:r>
+      </w:del>
+      <w:ins w:id="11" w:author="Anni" w:date="2015-12-14T13:59:00Z">
+        <w:r>
+          <w:rPr>
+            <w:rFonts w:ascii="CMR12" w:hAnsi="CMR12" w:cs="CMR12"/>
+            <w:sz w:val="24"/>
+          </w:rPr>
+          <w:t>diese App</w:t>
+        </w:r>
+        <w:r>
+          <w:rPr>
+            <w:rFonts w:ascii="CMR12" w:hAnsi="CMR12" w:cs="CMR12"/>
+            <w:sz w:val="24"/>
+          </w:rPr>
+          <w:t xml:space="preserve"> </w:t>
+        </w:r>
+      </w:ins>
+      <w:r>
+        <w:rPr>
+          <w:rFonts w:ascii="CMR12" w:hAnsi="CMR12" w:cs="CMR12"/>
+          <w:sz w:val="24"/>
+        </w:rPr>
+        <w:t xml:space="preserve">als </w:t>
       </w:r>
     </w:p>
     <w:p>
@@ -3062,33 +3117,43 @@
         <w:adjustRightInd w:val="0"/>
         <w:spacing w:after="0"/>
         <w:rPr>
-          <w:rFonts w:ascii="CMR12" w:hAnsi="CMR12" w:cs="CMR12"/>
-          <w:sz w:val="24"/>
-        </w:rPr>
-      </w:pPr>
-      <w:r>
-        <w:rPr>
-          <w:rFonts w:ascii="CMR12" w:hAnsi="CMR12" w:cs="CMR12"/>
-          <w:sz w:val="24"/>
-        </w:rPr>
-        <w:t xml:space="preserve">Nachschlagewerk fungieren, </w:t>
-      </w:r>
-      <w:proofErr w:type="gramStart"/>
-      <w:r>
-        <w:rPr>
-          <w:rFonts w:ascii="CMR12" w:hAnsi="CMR12" w:cs="CMR12"/>
-          <w:sz w:val="24"/>
-        </w:rPr>
-        <w:t>welches Überblick</w:t>
-      </w:r>
-      <w:proofErr w:type="gramEnd"/>
-      <w:r>
-        <w:rPr>
-          <w:rFonts w:ascii="CMR12" w:hAnsi="CMR12" w:cs="CMR12"/>
-          <w:sz w:val="24"/>
-        </w:rPr>
-        <w:t xml:space="preserve"> über Preis und Angebot bestimmter</w:t>
-      </w:r>
+          <w:del w:id="12" w:author="Anni" w:date="2015-12-14T13:59:00Z"/>
+          <w:rFonts w:ascii="CMR12" w:hAnsi="CMR12" w:cs="CMR12"/>
+          <w:sz w:val="24"/>
+        </w:rPr>
+      </w:pPr>
+      <w:r>
+        <w:rPr>
+          <w:rFonts w:ascii="CMR12" w:hAnsi="CMR12" w:cs="CMR12"/>
+          <w:sz w:val="24"/>
+        </w:rPr>
+        <w:t>Nachschlagewerk fungieren, welches</w:t>
+      </w:r>
+      <w:ins w:id="13" w:author="Anni" w:date="2015-12-14T13:59:00Z">
+        <w:r>
+          <w:rPr>
+            <w:rFonts w:ascii="CMR12" w:hAnsi="CMR12" w:cs="CMR12"/>
+            <w:sz w:val="24"/>
+          </w:rPr>
+          <w:t xml:space="preserve"> einen</w:t>
+        </w:r>
+      </w:ins>
+      <w:r>
+        <w:rPr>
+          <w:rFonts w:ascii="CMR12" w:hAnsi="CMR12" w:cs="CMR12"/>
+          <w:sz w:val="24"/>
+        </w:rPr>
+        <w:t xml:space="preserve"> Überblick über Preis und Angebot bestimmter</w:t>
+      </w:r>
+      <w:ins w:id="14" w:author="Anni" w:date="2015-12-14T13:59:00Z">
+        <w:r>
+          <w:rPr>
+            <w:rFonts w:ascii="CMR12" w:hAnsi="CMR12" w:cs="CMR12"/>
+            <w:sz w:val="24"/>
+          </w:rPr>
+          <w:t xml:space="preserve"> </w:t>
+        </w:r>
+      </w:ins>
     </w:p>
     <w:p>
       <w:pPr>
@@ -3132,6 +3197,7 @@
         <w:adjustRightInd w:val="0"/>
         <w:spacing w:after="0"/>
         <w:rPr>
+          <w:del w:id="15" w:author="Anni" w:date="2015-12-14T14:01:00Z"/>
           <w:rFonts w:ascii="CMR12" w:hAnsi="CMR12" w:cs="CMR12"/>
           <w:sz w:val="24"/>
         </w:rPr>
@@ -3143,46 +3209,15 @@
         </w:rPr>
         <w:t>der Finanzen und Produktauswahl aufgrund der Funktionalitäten</w:t>
       </w:r>
-    </w:p>
-    <w:p>
-      <w:r>
-        <w:rPr>
-          <w:rFonts w:ascii="CMR12" w:hAnsi="CMR12" w:cs="CMR12"/>
-          <w:sz w:val="24"/>
-        </w:rPr>
-        <w:t xml:space="preserve">der </w:t>
-      </w:r>
-      <w:proofErr w:type="spellStart"/>
-      <w:r>
-        <w:rPr>
-          <w:rFonts w:ascii="CMR12" w:hAnsi="CMR12" w:cs="CMR12"/>
-          <w:sz w:val="24"/>
-        </w:rPr>
-        <w:t>EinkaufsApp</w:t>
-      </w:r>
-      <w:proofErr w:type="spellEnd"/>
-      <w:r>
-        <w:rPr>
-          <w:rFonts w:ascii="CMR12" w:hAnsi="CMR12" w:cs="CMR12"/>
-          <w:sz w:val="24"/>
-        </w:rPr>
-        <w:t xml:space="preserve"> erleichtert.</w:t>
-      </w:r>
-    </w:p>
-    <w:p/>
-    <w:p>
-      <w:pPr>
-        <w:pStyle w:val="berschrift1"/>
-      </w:pPr>
-      <w:bookmarkStart w:id="9" w:name="_Toc57113882"/>
-      <w:bookmarkStart w:id="10" w:name="_Toc57114596"/>
-      <w:bookmarkStart w:id="11" w:name="_Toc57114660"/>
-      <w:bookmarkStart w:id="12" w:name="_Toc437800047"/>
-      <w:r>
-        <w:lastRenderedPageBreak/>
-        <w:t>Problembeschreibung</w:t>
-      </w:r>
-      <w:bookmarkEnd w:id="12"/>
+      <w:ins w:id="16" w:author="Anni" w:date="2015-12-14T14:01:00Z">
+        <w:r>
+          <w:rPr>
+            <w:rFonts w:ascii="CMR12" w:hAnsi="CMR12" w:cs="CMR12"/>
+            <w:sz w:val="24"/>
+          </w:rPr>
+          <w:t xml:space="preserve"> </w:t>
+        </w:r>
+      </w:ins>
     </w:p>
     <w:p>
       <w:pPr>
@@ -3190,46 +3225,48 @@
         <w:autoSpaceDN w:val="0"/>
         <w:adjustRightInd w:val="0"/>
         <w:spacing w:after="0"/>
-        <w:rPr>
-          <w:rFonts w:ascii="CMR12" w:hAnsi="CMR12" w:cs="CMR12"/>
-          <w:sz w:val="24"/>
-        </w:rPr>
-      </w:pPr>
-      <w:r>
-        <w:rPr>
-          <w:rFonts w:ascii="CMR12" w:hAnsi="CMR12" w:cs="CMR12"/>
-          <w:sz w:val="24"/>
-        </w:rPr>
-        <w:t>Mit der immer weiter steigenden Angebotsvielfalt von Produkten steigt das Kaufinteresse des Konsumenten bzw. steigt auch mit dem immer weiter wachsenden Kaufintere</w:t>
-      </w:r>
-      <w:r>
-        <w:rPr>
-          <w:rFonts w:ascii="CMR12" w:hAnsi="CMR12" w:cs="CMR12"/>
-          <w:sz w:val="24"/>
-        </w:rPr>
-        <w:t>sse des Konsumenten das</w:t>
-      </w:r>
-      <w:r>
-        <w:rPr>
-          <w:rFonts w:ascii="CMR12" w:hAnsi="CMR12" w:cs="CMR12"/>
-          <w:sz w:val="24"/>
-        </w:rPr>
-        <w:t xml:space="preserve"> Angebo</w:t>
-      </w:r>
-      <w:r>
-        <w:rPr>
-          <w:rFonts w:ascii="CMR12" w:hAnsi="CMR12" w:cs="CMR12"/>
-          <w:sz w:val="24"/>
-        </w:rPr>
-        <w:t xml:space="preserve">t unterschiedlicher Anbieter. Dadurch gestaltet sich </w:t>
-      </w:r>
-      <w:r>
-        <w:rPr>
-          <w:rFonts w:ascii="CMR12" w:hAnsi="CMR12" w:cs="CMR12"/>
-          <w:sz w:val="24"/>
-        </w:rPr>
-        <w:t xml:space="preserve">das Nachverfolgen vergangener Einkäufe immer schwieriger. </w:t>
-      </w:r>
+        <w:pPrChange w:id="17" w:author="Anni" w:date="2015-12-14T14:01:00Z">
+          <w:pPr/>
+        </w:pPrChange>
+      </w:pPr>
+      <w:r>
+        <w:rPr>
+          <w:rFonts w:ascii="CMR12" w:hAnsi="CMR12" w:cs="CMR12"/>
+          <w:sz w:val="24"/>
+        </w:rPr>
+        <w:t xml:space="preserve">der </w:t>
+      </w:r>
+      <w:proofErr w:type="spellStart"/>
+      <w:r>
+        <w:rPr>
+          <w:rFonts w:ascii="CMR12" w:hAnsi="CMR12" w:cs="CMR12"/>
+          <w:sz w:val="24"/>
+        </w:rPr>
+        <w:t>EinkaufsApp</w:t>
+      </w:r>
+      <w:proofErr w:type="spellEnd"/>
+      <w:r>
+        <w:rPr>
+          <w:rFonts w:ascii="CMR12" w:hAnsi="CMR12" w:cs="CMR12"/>
+          <w:sz w:val="24"/>
+        </w:rPr>
+        <w:t xml:space="preserve"> erleichtert.</w:t>
+      </w:r>
+    </w:p>
+    <w:p/>
+    <w:p>
+      <w:pPr>
+        <w:pStyle w:val="berschrift1"/>
+      </w:pPr>
+      <w:bookmarkStart w:id="18" w:name="_Toc437800047"/>
+      <w:bookmarkStart w:id="19" w:name="_Toc57113882"/>
+      <w:bookmarkStart w:id="20" w:name="_Toc57114596"/>
+      <w:bookmarkStart w:id="21" w:name="_Toc57114660"/>
+      <w:r>
+        <w:lastRenderedPageBreak/>
+        <w:t>Problembeschreibung</w:t>
+      </w:r>
+      <w:bookmarkEnd w:id="18"/>
     </w:p>
     <w:p>
       <w:pPr>
@@ -3247,7 +3284,35 @@
           <w:rFonts w:ascii="CMR12" w:hAnsi="CMR12" w:cs="CMR12"/>
           <w:sz w:val="24"/>
         </w:rPr>
-        <w:t>Dieses ist vor allem notwendig um zukünftige Einkäufe planen zu können um somit im Endeffekt nachfolgende Ausgaben einzuschränken.</w:t>
+        <w:t>Mit der immer weiter steigenden Angebotsvielfalt von Produkten steigt das Kaufinteresse des Konsumenten bzw. steigt auch mit dem immer weiter wachsenden Kaufintere</w:t>
+      </w:r>
+      <w:r>
+        <w:rPr>
+          <w:rFonts w:ascii="CMR12" w:hAnsi="CMR12" w:cs="CMR12"/>
+          <w:sz w:val="24"/>
+        </w:rPr>
+        <w:t>sse des Konsumenten das</w:t>
+      </w:r>
+      <w:r>
+        <w:rPr>
+          <w:rFonts w:ascii="CMR12" w:hAnsi="CMR12" w:cs="CMR12"/>
+          <w:sz w:val="24"/>
+        </w:rPr>
+        <w:t xml:space="preserve"> Angebo</w:t>
+      </w:r>
+      <w:r>
+        <w:rPr>
+          <w:rFonts w:ascii="CMR12" w:hAnsi="CMR12" w:cs="CMR12"/>
+          <w:sz w:val="24"/>
+        </w:rPr>
+        <w:t xml:space="preserve">t unterschiedlicher Anbieter. Dadurch gestaltet sich </w:t>
+      </w:r>
+      <w:r>
+        <w:rPr>
+          <w:rFonts w:ascii="CMR12" w:hAnsi="CMR12" w:cs="CMR12"/>
+          <w:sz w:val="24"/>
+        </w:rPr>
+        <w:t xml:space="preserve">das Nachverfolgen vergangener Einkäufe immer schwieriger. </w:t>
       </w:r>
     </w:p>
     <w:p>
@@ -3261,6 +3326,13 @@
           <w:sz w:val="24"/>
         </w:rPr>
       </w:pPr>
+      <w:r>
+        <w:rPr>
+          <w:rFonts w:ascii="CMR12" w:hAnsi="CMR12" w:cs="CMR12"/>
+          <w:sz w:val="24"/>
+        </w:rPr>
+        <w:t>Dieses ist vor allem notwendig um zukünftige Einkäufe planen zu können um somit im Endeffekt nachfolgende Ausgaben einzuschränken.</w:t>
+      </w:r>
     </w:p>
     <w:p>
       <w:pPr>
@@ -3273,13 +3345,6 @@
           <w:sz w:val="24"/>
         </w:rPr>
       </w:pPr>
-      <w:r>
-        <w:rPr>
-          <w:rFonts w:ascii="CMR12" w:hAnsi="CMR12" w:cs="CMR12"/>
-          <w:sz w:val="24"/>
-        </w:rPr>
-        <w:t>Der damit einhergehende zeitliche Aufwand bei einem manuellen Monitoring ist</w:t>
-      </w:r>
     </w:p>
     <w:p>
       <w:pPr>
@@ -3297,59 +3362,7 @@
           <w:rFonts w:ascii="CMR12" w:hAnsi="CMR12" w:cs="CMR12"/>
           <w:sz w:val="24"/>
         </w:rPr>
-        <w:t xml:space="preserve"> im heutigen digitalen Zeitalter nicht notwendig</w:t>
-      </w:r>
-      <w:r>
-        <w:rPr>
-          <w:rFonts w:ascii="CMR12" w:hAnsi="CMR12" w:cs="CMR12"/>
-          <w:sz w:val="24"/>
-        </w:rPr>
-        <w:t>.</w:t>
-      </w:r>
-      <w:r>
-        <w:rPr>
-          <w:rFonts w:ascii="CMR12" w:hAnsi="CMR12" w:cs="CMR12"/>
-          <w:sz w:val="24"/>
-        </w:rPr>
-        <w:t xml:space="preserve"> </w:t>
-      </w:r>
-      <w:r>
-        <w:rPr>
-          <w:rFonts w:ascii="CMR12" w:hAnsi="CMR12" w:cs="CMR12"/>
-          <w:sz w:val="24"/>
-        </w:rPr>
-        <w:t>Mehr als 50 Prozent der Einwohner Deutschlands</w:t>
-      </w:r>
-      <w:r>
-        <w:rPr>
-          <w:rStyle w:val="Funotenzeichen"/>
-          <w:rFonts w:ascii="CMR12" w:hAnsi="CMR12" w:cs="CMR12"/>
-          <w:sz w:val="24"/>
-        </w:rPr>
-        <w:footnoteReference w:id="1"/>
-      </w:r>
-      <w:r>
-        <w:rPr>
-          <w:rFonts w:ascii="CMR12" w:hAnsi="CMR12" w:cs="CMR12"/>
-          <w:sz w:val="24"/>
-        </w:rPr>
-        <w:t xml:space="preserve"> besitzen ein Smartphone und haben somit die Möglichkeiten via Apps z. B. Einkäufe zu </w:t>
-      </w:r>
-      <w:proofErr w:type="spellStart"/>
-      <w:r>
-        <w:rPr>
-          <w:rFonts w:ascii="CMR12" w:hAnsi="CMR12" w:cs="CMR12"/>
-          <w:sz w:val="24"/>
-        </w:rPr>
-        <w:t>tracken</w:t>
-      </w:r>
-      <w:proofErr w:type="spellEnd"/>
-      <w:r>
-        <w:rPr>
-          <w:rFonts w:ascii="CMR12" w:hAnsi="CMR12" w:cs="CMR12"/>
-          <w:sz w:val="24"/>
-        </w:rPr>
-        <w:t>.</w:t>
+        <w:t>Der damit einhergehende zeitliche Aufwand bei einem manuellen Monitoring ist</w:t>
       </w:r>
     </w:p>
     <w:p>
@@ -3363,6 +3376,65 @@
           <w:sz w:val="24"/>
         </w:rPr>
       </w:pPr>
+      <w:r>
+        <w:rPr>
+          <w:rFonts w:ascii="CMR12" w:hAnsi="CMR12" w:cs="CMR12"/>
+          <w:sz w:val="24"/>
+        </w:rPr>
+        <w:t xml:space="preserve"> im heutigen digitalen Zeitalter nicht notwendig</w:t>
+      </w:r>
+      <w:r>
+        <w:rPr>
+          <w:rFonts w:ascii="CMR12" w:hAnsi="CMR12" w:cs="CMR12"/>
+          <w:sz w:val="24"/>
+        </w:rPr>
+        <w:t>.</w:t>
+      </w:r>
+      <w:r>
+        <w:rPr>
+          <w:rFonts w:ascii="CMR12" w:hAnsi="CMR12" w:cs="CMR12"/>
+          <w:sz w:val="24"/>
+        </w:rPr>
+        <w:t xml:space="preserve"> </w:t>
+      </w:r>
+      <w:r>
+        <w:rPr>
+          <w:rFonts w:ascii="CMR12" w:hAnsi="CMR12" w:cs="CMR12"/>
+          <w:sz w:val="24"/>
+        </w:rPr>
+        <w:t>Mehr als 50 Prozent der Einwohner Deutschlands</w:t>
+      </w:r>
+      <w:r>
+        <w:rPr>
+          <w:rStyle w:val="Funotenzeichen"/>
+          <w:rFonts w:ascii="CMR12" w:hAnsi="CMR12" w:cs="CMR12"/>
+          <w:sz w:val="24"/>
+        </w:rPr>
+        <w:footnoteReference w:id="1"/>
+      </w:r>
+      <w:r>
+        <w:rPr>
+          <w:rFonts w:ascii="CMR12" w:hAnsi="CMR12" w:cs="CMR12"/>
+          <w:sz w:val="24"/>
+        </w:rPr>
+        <w:t xml:space="preserve"> besitzen ein Smartphone und haben somit die Möglichkeiten via Apps z. B. Einkäufe zu </w:t>
+      </w:r>
+      <w:proofErr w:type="spellStart"/>
+      <w:r>
+        <w:rPr>
+          <w:rFonts w:ascii="CMR12" w:hAnsi="CMR12" w:cs="CMR12"/>
+          <w:sz w:val="24"/>
+        </w:rPr>
+        <w:t>tracken</w:t>
+      </w:r>
+      <w:proofErr w:type="spellEnd"/>
+      <w:r>
+        <w:rPr>
+          <w:rFonts w:ascii="CMR12" w:hAnsi="CMR12" w:cs="CMR12"/>
+          <w:sz w:val="24"/>
+        </w:rPr>
+        <w:t>.</w:t>
+      </w:r>
     </w:p>
     <w:p>
       <w:pPr>
@@ -3375,589 +3447,6 @@
           <w:sz w:val="24"/>
         </w:rPr>
       </w:pPr>
-      <w:r>
-        <w:rPr>
-          <w:rFonts w:ascii="CMR12" w:hAnsi="CMR12" w:cs="CMR12"/>
-          <w:sz w:val="24"/>
-        </w:rPr>
-        <w:t>Die</w:t>
-      </w:r>
-      <w:r>
-        <w:rPr>
-          <w:rFonts w:ascii="CMR12" w:hAnsi="CMR12" w:cs="CMR12"/>
-          <w:sz w:val="24"/>
-        </w:rPr>
-        <w:t xml:space="preserve"> im Pflichtenheft vorgestellte</w:t>
-      </w:r>
-      <w:r>
-        <w:rPr>
-          <w:rFonts w:ascii="CMR12" w:hAnsi="CMR12" w:cs="CMR12"/>
-          <w:sz w:val="24"/>
-        </w:rPr>
-        <w:t xml:space="preserve"> </w:t>
-      </w:r>
-      <w:proofErr w:type="spellStart"/>
-      <w:r>
-        <w:rPr>
-          <w:rFonts w:ascii="CMR12" w:hAnsi="CMR12" w:cs="CMR12"/>
-          <w:sz w:val="24"/>
-        </w:rPr>
-        <w:t>EinkaufsApp</w:t>
-      </w:r>
-      <w:proofErr w:type="spellEnd"/>
-      <w:r>
-        <w:rPr>
-          <w:rFonts w:ascii="CMR12" w:hAnsi="CMR12" w:cs="CMR12"/>
-          <w:sz w:val="24"/>
-        </w:rPr>
-        <w:t xml:space="preserve"> soll, wie auch schon in der Einleitung beschrieben, </w:t>
-      </w:r>
-      <w:r>
-        <w:rPr>
-          <w:rFonts w:ascii="CMR12" w:hAnsi="CMR12" w:cs="CMR12"/>
-          <w:sz w:val="24"/>
-        </w:rPr>
-        <w:t>dem Nutzer die Möglichkei</w:t>
-      </w:r>
-      <w:r>
-        <w:rPr>
-          <w:rFonts w:ascii="CMR12" w:hAnsi="CMR12" w:cs="CMR12"/>
-          <w:sz w:val="24"/>
-        </w:rPr>
-        <w:t>t bieten seine Einkäufe nachzuverfolgen</w:t>
-      </w:r>
-      <w:r>
-        <w:rPr>
-          <w:rFonts w:ascii="CMR12" w:hAnsi="CMR12" w:cs="CMR12"/>
-          <w:sz w:val="24"/>
-        </w:rPr>
-        <w:t xml:space="preserve"> und schlussendlich unterschiedliche Optionen hinsichtlich der Auswertung</w:t>
-      </w:r>
-      <w:r>
-        <w:rPr>
-          <w:rFonts w:ascii="CMR12" w:hAnsi="CMR12" w:cs="CMR12"/>
-          <w:sz w:val="24"/>
-        </w:rPr>
-        <w:t xml:space="preserve"> </w:t>
-      </w:r>
-      <w:r>
-        <w:rPr>
-          <w:rFonts w:ascii="CMR12" w:hAnsi="CMR12" w:cs="CMR12"/>
-          <w:sz w:val="24"/>
-        </w:rPr>
-        <w:t xml:space="preserve">zu </w:t>
-      </w:r>
-      <w:r>
-        <w:rPr>
-          <w:rFonts w:ascii="CMR12" w:hAnsi="CMR12" w:cs="CMR12"/>
-          <w:sz w:val="24"/>
-        </w:rPr>
-        <w:t>bieten.</w:t>
-      </w:r>
-    </w:p>
-    <w:p>
-      <w:r>
-        <w:rPr>
-          <w:rFonts w:ascii="CMR12" w:hAnsi="CMR12" w:cs="CMR12"/>
-          <w:sz w:val="24"/>
-        </w:rPr>
-        <w:t xml:space="preserve">Nicht nur der eigene Einkauf kann durch die </w:t>
-      </w:r>
-      <w:proofErr w:type="spellStart"/>
-      <w:r>
-        <w:rPr>
-          <w:rFonts w:ascii="CMR12" w:hAnsi="CMR12" w:cs="CMR12"/>
-          <w:sz w:val="24"/>
-        </w:rPr>
-        <w:t>EinkaufsApp</w:t>
-      </w:r>
-      <w:proofErr w:type="spellEnd"/>
-      <w:r>
-        <w:rPr>
-          <w:rFonts w:ascii="CMR12" w:hAnsi="CMR12" w:cs="CMR12"/>
-          <w:sz w:val="24"/>
-        </w:rPr>
-        <w:t xml:space="preserve"> verwaltet werden sondern auch Gruppeneinkäufe, was bedeutet, dass nach einem Einkauf</w:t>
-      </w:r>
-      <w:r>
-        <w:rPr>
-          <w:rFonts w:ascii="CMR12" w:hAnsi="CMR12" w:cs="CMR12"/>
-          <w:sz w:val="24"/>
-        </w:rPr>
-        <w:t>,</w:t>
-      </w:r>
-      <w:r>
-        <w:rPr>
-          <w:rFonts w:ascii="CMR12" w:hAnsi="CMR12" w:cs="CMR12"/>
-          <w:sz w:val="24"/>
-        </w:rPr>
-        <w:t xml:space="preserve"> für z. B. eine Wohngemeinschaft</w:t>
-      </w:r>
-      <w:r>
-        <w:rPr>
-          <w:rFonts w:ascii="CMR12" w:hAnsi="CMR12" w:cs="CMR12"/>
-          <w:sz w:val="24"/>
-        </w:rPr>
-        <w:t>, die einzelnen Gruppenmitglieder die jeweiligen Artikel zugewiesen bekommen.</w:t>
-      </w:r>
-    </w:p>
-    <w:p>
-      <w:pPr>
-        <w:pStyle w:val="berschrift1"/>
-      </w:pPr>
-      <w:bookmarkStart w:id="13" w:name="_Toc437800048"/>
-      <w:r>
-        <w:lastRenderedPageBreak/>
-        <w:t>Funktionalitäten der App</w:t>
-      </w:r>
-      <w:bookmarkEnd w:id="13"/>
-    </w:p>
-    <w:p>
-      <w:pPr>
-        <w:pStyle w:val="Korrektur-Hinweis"/>
-        <w:rPr>
-          <w:rFonts w:ascii="CMR12" w:hAnsi="CMR12" w:cs="CMR12"/>
-          <w:color w:val="auto"/>
-          <w:sz w:val="24"/>
-        </w:rPr>
-      </w:pPr>
-      <w:r>
-        <w:rPr>
-          <w:rFonts w:ascii="CMR12" w:hAnsi="CMR12" w:cs="CMR12"/>
-          <w:color w:val="auto"/>
-          <w:sz w:val="24"/>
-        </w:rPr>
-        <w:t>Dieses Kapitel beinhaltet die geplanten Funktionen der Applikation. Die Unterteilung</w:t>
-      </w:r>
-      <w:r>
-        <w:rPr>
-          <w:rFonts w:ascii="CMR12" w:hAnsi="CMR12" w:cs="CMR12"/>
-          <w:color w:val="auto"/>
-          <w:sz w:val="24"/>
-        </w:rPr>
-        <w:t xml:space="preserve"> </w:t>
-      </w:r>
-      <w:r>
-        <w:rPr>
-          <w:rFonts w:ascii="CMR12" w:hAnsi="CMR12" w:cs="CMR12"/>
-          <w:color w:val="auto"/>
-          <w:sz w:val="24"/>
-        </w:rPr>
-        <w:t>erfolgt in die Hauptteile</w:t>
-      </w:r>
-      <w:r>
-        <w:rPr>
-          <w:rFonts w:ascii="CMR12" w:hAnsi="CMR12" w:cs="CMR12"/>
-          <w:color w:val="auto"/>
-          <w:sz w:val="24"/>
-        </w:rPr>
-        <w:t>:</w:t>
-      </w:r>
-      <w:r>
-        <w:rPr>
-          <w:rFonts w:ascii="CMR12" w:hAnsi="CMR12" w:cs="CMR12"/>
-          <w:color w:val="auto"/>
-          <w:sz w:val="24"/>
-        </w:rPr>
-        <w:t xml:space="preserve"> Einkauf, Auswertung und </w:t>
-      </w:r>
-      <w:r>
-        <w:rPr>
-          <w:rFonts w:ascii="CMR12" w:hAnsi="CMR12" w:cs="CMR12"/>
-          <w:color w:val="auto"/>
-          <w:sz w:val="24"/>
-        </w:rPr>
-        <w:t>Nutzer</w:t>
-      </w:r>
-      <w:r>
-        <w:rPr>
-          <w:rFonts w:ascii="CMR12" w:hAnsi="CMR12" w:cs="CMR12"/>
-          <w:color w:val="auto"/>
-          <w:sz w:val="24"/>
-        </w:rPr>
-        <w:t>verwaltung.</w:t>
-      </w:r>
-      <w:r>
-        <w:rPr>
-          <w:rFonts w:ascii="CMR12" w:hAnsi="CMR12" w:cs="CMR12"/>
-          <w:color w:val="auto"/>
-          <w:sz w:val="24"/>
-        </w:rPr>
-        <w:t xml:space="preserve"> </w:t>
-      </w:r>
-      <w:r>
-        <w:rPr>
-          <w:rFonts w:ascii="CMR12" w:hAnsi="CMR12" w:cs="CMR12"/>
-          <w:color w:val="auto"/>
-          <w:sz w:val="24"/>
-        </w:rPr>
-        <w:t xml:space="preserve">Es werden jeweils pro Kategorie die </w:t>
-      </w:r>
-      <w:r>
-        <w:rPr>
-          <w:rFonts w:ascii="CMR12" w:hAnsi="CMR12" w:cs="CMR12"/>
-          <w:color w:val="auto"/>
-          <w:sz w:val="24"/>
-        </w:rPr>
-        <w:t>Muss-Kriterien</w:t>
-      </w:r>
-      <w:r>
-        <w:rPr>
-          <w:rFonts w:ascii="CMR12" w:hAnsi="CMR12" w:cs="CMR12"/>
-          <w:color w:val="auto"/>
-          <w:sz w:val="24"/>
-        </w:rPr>
-        <w:t>, also die Funktionen</w:t>
-      </w:r>
-      <w:r>
-        <w:rPr>
-          <w:rFonts w:ascii="CMR12" w:hAnsi="CMR12" w:cs="CMR12"/>
-          <w:color w:val="auto"/>
-          <w:sz w:val="24"/>
-        </w:rPr>
-        <w:t xml:space="preserve"> die implementiert werden mü</w:t>
-      </w:r>
-      <w:r>
-        <w:rPr>
-          <w:rFonts w:ascii="CMR12" w:hAnsi="CMR12" w:cs="CMR12"/>
-          <w:color w:val="auto"/>
-          <w:sz w:val="24"/>
-        </w:rPr>
-        <w:t xml:space="preserve">ssen, </w:t>
-      </w:r>
-      <w:r>
-        <w:rPr>
-          <w:rFonts w:ascii="CMR12" w:hAnsi="CMR12" w:cs="CMR12"/>
-          <w:color w:val="auto"/>
-          <w:sz w:val="24"/>
-        </w:rPr>
-        <w:t>Wunsch-Kriterien</w:t>
-      </w:r>
-      <w:r>
-        <w:rPr>
-          <w:rFonts w:ascii="CMR12" w:hAnsi="CMR12" w:cs="CMR12"/>
-          <w:color w:val="auto"/>
-          <w:sz w:val="24"/>
-        </w:rPr>
-        <w:t>, also die Funktionen</w:t>
-      </w:r>
-      <w:r>
-        <w:rPr>
-          <w:rFonts w:ascii="CMR12" w:hAnsi="CMR12" w:cs="CMR12"/>
-          <w:color w:val="auto"/>
-          <w:sz w:val="24"/>
-        </w:rPr>
-        <w:t xml:space="preserve"> </w:t>
-      </w:r>
-      <w:r>
-        <w:rPr>
-          <w:rFonts w:ascii="CMR12" w:hAnsi="CMR12" w:cs="CMR12"/>
-          <w:color w:val="auto"/>
-          <w:sz w:val="24"/>
-        </w:rPr>
-        <w:t xml:space="preserve">die nachdem die </w:t>
-      </w:r>
-      <w:r>
-        <w:rPr>
-          <w:rFonts w:ascii="CMR12" w:hAnsi="CMR12" w:cs="CMR12"/>
-          <w:color w:val="auto"/>
-          <w:sz w:val="24"/>
-        </w:rPr>
-        <w:t>Muss-Kriterien</w:t>
-      </w:r>
-      <w:r>
-        <w:rPr>
-          <w:rFonts w:ascii="CMR12" w:hAnsi="CMR12" w:cs="CMR12"/>
-          <w:color w:val="auto"/>
-          <w:sz w:val="24"/>
-        </w:rPr>
-        <w:t xml:space="preserve"> umgesetzt wurden implementiert werden</w:t>
-      </w:r>
-      <w:r>
-        <w:rPr>
-          <w:rFonts w:ascii="CMR12" w:hAnsi="CMR12" w:cs="CMR12"/>
-          <w:color w:val="auto"/>
-          <w:sz w:val="24"/>
-        </w:rPr>
-        <w:t xml:space="preserve"> </w:t>
-      </w:r>
-      <w:r>
-        <w:rPr>
-          <w:rFonts w:ascii="CMR12" w:hAnsi="CMR12" w:cs="CMR12"/>
-          <w:color w:val="auto"/>
-          <w:sz w:val="24"/>
-        </w:rPr>
-        <w:t>und d</w:t>
-      </w:r>
-      <w:r>
-        <w:rPr>
-          <w:rFonts w:ascii="CMR12" w:hAnsi="CMR12" w:cs="CMR12"/>
-          <w:color w:val="auto"/>
-          <w:sz w:val="24"/>
-        </w:rPr>
-        <w:t>en Abgrenzungs-Kriterien, die aus Kapazitätsgrü</w:t>
-      </w:r>
-      <w:r>
-        <w:rPr>
-          <w:rFonts w:ascii="CMR12" w:hAnsi="CMR12" w:cs="CMR12"/>
-          <w:color w:val="auto"/>
-          <w:sz w:val="24"/>
-        </w:rPr>
-        <w:t>nden nicht umgesetzt werden, aber</w:t>
-      </w:r>
-      <w:r>
-        <w:rPr>
-          <w:rFonts w:ascii="CMR12" w:hAnsi="CMR12" w:cs="CMR12"/>
-          <w:color w:val="auto"/>
-          <w:sz w:val="24"/>
-        </w:rPr>
-        <w:t xml:space="preserve"> in Zukunft umgesetzt werden kö</w:t>
-      </w:r>
-      <w:r>
-        <w:rPr>
-          <w:rFonts w:ascii="CMR12" w:hAnsi="CMR12" w:cs="CMR12"/>
-          <w:color w:val="auto"/>
-          <w:sz w:val="24"/>
-        </w:rPr>
-        <w:t>nnen.</w:t>
-      </w:r>
-    </w:p>
-    <w:p>
-      <w:pPr>
-        <w:pStyle w:val="Korrektur-Hinweis"/>
-        <w:rPr>
-          <w:rFonts w:ascii="CMR12" w:hAnsi="CMR12" w:cs="CMR12"/>
-          <w:color w:val="auto"/>
-          <w:sz w:val="24"/>
-        </w:rPr>
-      </w:pPr>
-    </w:p>
-    <w:p>
-      <w:pPr>
-        <w:pStyle w:val="berschrift2"/>
-      </w:pPr>
-      <w:bookmarkStart w:id="14" w:name="_Toc437800049"/>
-      <w:r>
-        <w:t>Einkauf</w:t>
-      </w:r>
-      <w:bookmarkEnd w:id="14"/>
-    </w:p>
-    <w:p>
-      <w:pPr>
-        <w:pStyle w:val="berschrift3"/>
-      </w:pPr>
-      <w:bookmarkStart w:id="15" w:name="_Toc437800050"/>
-      <w:r>
-        <w:t>Muss-Kriterien</w:t>
-      </w:r>
-      <w:bookmarkEnd w:id="15"/>
-    </w:p>
-    <w:p>
-      <w:pPr>
-        <w:rPr>
-          <w:rFonts w:ascii="CMR12" w:hAnsi="CMR12" w:cs="CMR12"/>
-          <w:sz w:val="24"/>
-        </w:rPr>
-      </w:pPr>
-      <w:r>
-        <w:rPr>
-          <w:rFonts w:ascii="CMR12" w:hAnsi="CMR12" w:cs="CMR12"/>
-          <w:sz w:val="24"/>
-        </w:rPr>
-        <w:t xml:space="preserve">Grundlegend hat </w:t>
-      </w:r>
-      <w:r>
-        <w:rPr>
-          <w:rFonts w:ascii="CMR12" w:hAnsi="CMR12" w:cs="CMR12"/>
-          <w:sz w:val="24"/>
-        </w:rPr>
-        <w:t>die App die Funktion der Erstellung von Einkaufslisten</w:t>
-      </w:r>
-      <w:r>
-        <w:rPr>
-          <w:rFonts w:ascii="CMR12" w:hAnsi="CMR12" w:cs="CMR12"/>
-          <w:sz w:val="24"/>
-        </w:rPr>
-        <w:t>. Hierzu gehö</w:t>
-      </w:r>
-      <w:r>
-        <w:rPr>
-          <w:rFonts w:ascii="CMR12" w:hAnsi="CMR12" w:cs="CMR12"/>
-          <w:sz w:val="24"/>
-        </w:rPr>
-        <w:t>ren auch die Artikelaufnahme in diese Liste</w:t>
-      </w:r>
-      <w:r>
-        <w:rPr>
-          <w:rFonts w:ascii="CMR12" w:hAnsi="CMR12" w:cs="CMR12"/>
-          <w:sz w:val="24"/>
-        </w:rPr>
-        <w:t xml:space="preserve"> </w:t>
-      </w:r>
-      <w:r>
-        <w:rPr>
-          <w:rFonts w:ascii="CMR12" w:hAnsi="CMR12" w:cs="CMR12"/>
-          <w:sz w:val="24"/>
-        </w:rPr>
-        <w:t>sowie die nachfolgen</w:t>
-      </w:r>
-      <w:r>
-        <w:rPr>
-          <w:rFonts w:ascii="CMR12" w:hAnsi="CMR12" w:cs="CMR12"/>
-          <w:sz w:val="24"/>
-        </w:rPr>
-        <w:t xml:space="preserve">de Bearbeitung dieser Liste bei Änderungsbedarf </w:t>
-      </w:r>
-      <w:r>
-        <w:rPr>
-          <w:rFonts w:ascii="CMR12" w:hAnsi="CMR12" w:cs="CMR12"/>
-          <w:sz w:val="24"/>
-        </w:rPr>
-        <w:t xml:space="preserve">des Nutzers. </w:t>
-      </w:r>
-      <w:r>
-        <w:rPr>
-          <w:rFonts w:ascii="CMR12" w:hAnsi="CMR12" w:cs="CMR12"/>
-          <w:sz w:val="24"/>
-        </w:rPr>
-        <w:t>Die Artikel werden über einen integrierten Barcodescanner</w:t>
-      </w:r>
-      <w:r>
-        <w:rPr>
-          <w:rFonts w:ascii="CMR12" w:hAnsi="CMR12" w:cs="CMR12"/>
-          <w:sz w:val="24"/>
-        </w:rPr>
-        <w:t xml:space="preserve"> mittels der European </w:t>
-      </w:r>
-      <w:proofErr w:type="spellStart"/>
-      <w:r>
-        <w:rPr>
-          <w:rFonts w:ascii="CMR12" w:hAnsi="CMR12" w:cs="CMR12"/>
-          <w:sz w:val="24"/>
-        </w:rPr>
-        <w:t>Article</w:t>
-      </w:r>
-      <w:proofErr w:type="spellEnd"/>
-      <w:r>
-        <w:rPr>
-          <w:rFonts w:ascii="CMR12" w:hAnsi="CMR12" w:cs="CMR12"/>
-          <w:sz w:val="24"/>
-        </w:rPr>
-        <w:t xml:space="preserve"> </w:t>
-      </w:r>
-      <w:proofErr w:type="spellStart"/>
-      <w:r>
-        <w:rPr>
-          <w:rFonts w:ascii="CMR12" w:hAnsi="CMR12" w:cs="CMR12"/>
-          <w:sz w:val="24"/>
-        </w:rPr>
-        <w:t>Number</w:t>
-      </w:r>
-      <w:proofErr w:type="spellEnd"/>
-      <w:r>
-        <w:rPr>
-          <w:rFonts w:ascii="CMR12" w:hAnsi="CMR12" w:cs="CMR12"/>
-          <w:sz w:val="24"/>
-        </w:rPr>
-        <w:t xml:space="preserve"> (EAN)</w:t>
-      </w:r>
-      <w:r>
-        <w:rPr>
-          <w:rFonts w:ascii="CMR12" w:hAnsi="CMR12" w:cs="CMR12"/>
-          <w:sz w:val="24"/>
-        </w:rPr>
-        <w:t xml:space="preserve"> in die Liste aufgenommen.</w:t>
-      </w:r>
-    </w:p>
-    <w:p>
-      <w:pPr>
-        <w:rPr>
-          <w:rFonts w:ascii="CMR12" w:hAnsi="CMR12" w:cs="CMR12"/>
-          <w:sz w:val="24"/>
-        </w:rPr>
-      </w:pPr>
-      <w:r>
-        <w:rPr>
-          <w:rFonts w:ascii="CMR12" w:hAnsi="CMR12" w:cs="CMR12"/>
-          <w:sz w:val="24"/>
-        </w:rPr>
-        <w:t>Zudem können Informationen über die gekauften Artikel angezeigt werden.</w:t>
-      </w:r>
-    </w:p>
-    <w:p>
-      <w:pPr>
-        <w:rPr>
-          <w:rFonts w:ascii="CMR12" w:hAnsi="CMR12" w:cs="CMR12"/>
-          <w:sz w:val="24"/>
-        </w:rPr>
-      </w:pPr>
-      <w:r>
-        <w:rPr>
-          <w:rFonts w:ascii="CMR12" w:hAnsi="CMR12" w:cs="CMR12"/>
-          <w:sz w:val="24"/>
-        </w:rPr>
-        <w:t xml:space="preserve">Zum Schluss </w:t>
-      </w:r>
-      <w:r>
-        <w:rPr>
-          <w:rFonts w:ascii="CMR12" w:hAnsi="CMR12" w:cs="CMR12"/>
-          <w:sz w:val="24"/>
-        </w:rPr>
-        <w:t>kann der komplette Einkauf gespeichert werden</w:t>
-      </w:r>
-      <w:r>
-        <w:rPr>
-          <w:rFonts w:ascii="CMR12" w:hAnsi="CMR12" w:cs="CMR12"/>
-          <w:sz w:val="24"/>
-        </w:rPr>
-        <w:t>.</w:t>
-      </w:r>
-      <w:r>
-        <w:rPr>
-          <w:rFonts w:ascii="CMR12" w:hAnsi="CMR12" w:cs="CMR12"/>
-          <w:sz w:val="24"/>
-        </w:rPr>
-        <w:t xml:space="preserve"> </w:t>
-      </w:r>
-      <w:r>
-        <w:rPr>
-          <w:rFonts w:ascii="CMR12" w:hAnsi="CMR12" w:cs="CMR12"/>
-          <w:sz w:val="24"/>
-        </w:rPr>
-        <w:t>Der Einkauf wird dann abgeschlossen sobald der Nut</w:t>
-      </w:r>
-      <w:r>
-        <w:rPr>
-          <w:rFonts w:ascii="CMR12" w:hAnsi="CMR12" w:cs="CMR12"/>
-          <w:sz w:val="24"/>
-        </w:rPr>
-        <w:t>zer dies auch bestä</w:t>
-      </w:r>
-      <w:r>
-        <w:rPr>
-          <w:rFonts w:ascii="CMR12" w:hAnsi="CMR12" w:cs="CMR12"/>
-          <w:sz w:val="24"/>
-        </w:rPr>
-        <w:t>tigt.</w:t>
-      </w:r>
-    </w:p>
-    <w:p>
-      <w:pPr>
-        <w:rPr>
-          <w:rFonts w:ascii="CMR12" w:hAnsi="CMR12" w:cs="CMR12"/>
-          <w:sz w:val="24"/>
-        </w:rPr>
-      </w:pPr>
-    </w:p>
-    <w:p>
-      <w:pPr>
-        <w:pStyle w:val="berschrift3"/>
-      </w:pPr>
-      <w:bookmarkStart w:id="16" w:name="_Toc437800051"/>
-      <w:r>
-        <w:t>Wunsch-Kriterien</w:t>
-      </w:r>
-      <w:bookmarkEnd w:id="16"/>
     </w:p>
     <w:p>
       <w:pPr>
@@ -3975,97 +3464,584 @@
           <w:rFonts w:ascii="CMR12" w:hAnsi="CMR12" w:cs="CMR12"/>
           <w:sz w:val="24"/>
         </w:rPr>
-        <w:t>Zusätzlich soll die App</w:t>
-      </w:r>
-      <w:r>
-        <w:rPr>
-          <w:rFonts w:ascii="CMR12" w:hAnsi="CMR12" w:cs="CMR12"/>
-          <w:sz w:val="24"/>
-        </w:rPr>
-        <w:t xml:space="preserve"> die Funktion des Preisvergleichs von Artikeln</w:t>
-      </w:r>
-    </w:p>
-    <w:p>
-      <w:pPr>
-        <w:rPr>
-          <w:rFonts w:ascii="CMR12" w:hAnsi="CMR12" w:cs="CMR12"/>
-          <w:sz w:val="24"/>
-        </w:rPr>
-      </w:pPr>
-      <w:r>
-        <w:rPr>
-          <w:rFonts w:ascii="CMR12" w:hAnsi="CMR12" w:cs="CMR12"/>
-          <w:sz w:val="24"/>
-        </w:rPr>
-        <w:t>in unterschiedlichen Märkten besitzen.</w:t>
-      </w:r>
+        <w:t>Die</w:t>
+      </w:r>
+      <w:r>
+        <w:rPr>
+          <w:rFonts w:ascii="CMR12" w:hAnsi="CMR12" w:cs="CMR12"/>
+          <w:sz w:val="24"/>
+        </w:rPr>
+        <w:t xml:space="preserve"> im Pflichtenheft vorgestellte</w:t>
+      </w:r>
+      <w:r>
+        <w:rPr>
+          <w:rFonts w:ascii="CMR12" w:hAnsi="CMR12" w:cs="CMR12"/>
+          <w:sz w:val="24"/>
+        </w:rPr>
+        <w:t xml:space="preserve"> </w:t>
+      </w:r>
+      <w:proofErr w:type="spellStart"/>
+      <w:r>
+        <w:rPr>
+          <w:rFonts w:ascii="CMR12" w:hAnsi="CMR12" w:cs="CMR12"/>
+          <w:sz w:val="24"/>
+        </w:rPr>
+        <w:t>EinkaufsApp</w:t>
+      </w:r>
+      <w:proofErr w:type="spellEnd"/>
+      <w:r>
+        <w:rPr>
+          <w:rFonts w:ascii="CMR12" w:hAnsi="CMR12" w:cs="CMR12"/>
+          <w:sz w:val="24"/>
+        </w:rPr>
+        <w:t xml:space="preserve"> soll, wie auch schon in der Einleitung beschrieben, </w:t>
+      </w:r>
+      <w:r>
+        <w:rPr>
+          <w:rFonts w:ascii="CMR12" w:hAnsi="CMR12" w:cs="CMR12"/>
+          <w:sz w:val="24"/>
+        </w:rPr>
+        <w:t>dem Nutzer die Möglichkei</w:t>
+      </w:r>
+      <w:r>
+        <w:rPr>
+          <w:rFonts w:ascii="CMR12" w:hAnsi="CMR12" w:cs="CMR12"/>
+          <w:sz w:val="24"/>
+        </w:rPr>
+        <w:t>t bieten seine Einkäufe nachzuverfolgen</w:t>
+      </w:r>
+      <w:r>
+        <w:rPr>
+          <w:rFonts w:ascii="CMR12" w:hAnsi="CMR12" w:cs="CMR12"/>
+          <w:sz w:val="24"/>
+        </w:rPr>
+        <w:t xml:space="preserve"> und schlussendlich unterschiedliche Optionen hinsichtlich der Auswertung</w:t>
+      </w:r>
+      <w:r>
+        <w:rPr>
+          <w:rFonts w:ascii="CMR12" w:hAnsi="CMR12" w:cs="CMR12"/>
+          <w:sz w:val="24"/>
+        </w:rPr>
+        <w:t xml:space="preserve"> </w:t>
+      </w:r>
+      <w:r>
+        <w:rPr>
+          <w:rFonts w:ascii="CMR12" w:hAnsi="CMR12" w:cs="CMR12"/>
+          <w:sz w:val="24"/>
+        </w:rPr>
+        <w:t xml:space="preserve">zu </w:t>
+      </w:r>
+      <w:r>
+        <w:rPr>
+          <w:rFonts w:ascii="CMR12" w:hAnsi="CMR12" w:cs="CMR12"/>
+          <w:sz w:val="24"/>
+        </w:rPr>
+        <w:t>bieten.</w:t>
+      </w:r>
+    </w:p>
+    <w:p>
+      <w:r>
+        <w:rPr>
+          <w:rFonts w:ascii="CMR12" w:hAnsi="CMR12" w:cs="CMR12"/>
+          <w:sz w:val="24"/>
+        </w:rPr>
+        <w:t xml:space="preserve">Nicht nur der eigene Einkauf kann durch die </w:t>
+      </w:r>
+      <w:proofErr w:type="spellStart"/>
+      <w:r>
+        <w:rPr>
+          <w:rFonts w:ascii="CMR12" w:hAnsi="CMR12" w:cs="CMR12"/>
+          <w:sz w:val="24"/>
+        </w:rPr>
+        <w:t>EinkaufsApp</w:t>
+      </w:r>
+      <w:proofErr w:type="spellEnd"/>
+      <w:r>
+        <w:rPr>
+          <w:rFonts w:ascii="CMR12" w:hAnsi="CMR12" w:cs="CMR12"/>
+          <w:sz w:val="24"/>
+        </w:rPr>
+        <w:t xml:space="preserve"> verwaltet werden sondern auch Gruppeneinkäufe, was bedeutet, dass nach einem Einkauf</w:t>
+      </w:r>
+      <w:r>
+        <w:rPr>
+          <w:rFonts w:ascii="CMR12" w:hAnsi="CMR12" w:cs="CMR12"/>
+          <w:sz w:val="24"/>
+        </w:rPr>
+        <w:t>,</w:t>
+      </w:r>
+      <w:r>
+        <w:rPr>
+          <w:rFonts w:ascii="CMR12" w:hAnsi="CMR12" w:cs="CMR12"/>
+          <w:sz w:val="24"/>
+        </w:rPr>
+        <w:t xml:space="preserve"> für z. B. eine Wohngemeinschaft</w:t>
+      </w:r>
+      <w:r>
+        <w:rPr>
+          <w:rFonts w:ascii="CMR12" w:hAnsi="CMR12" w:cs="CMR12"/>
+          <w:sz w:val="24"/>
+        </w:rPr>
+        <w:t>, die einzelnen Gruppenmitglieder die jeweiligen Artikel zugewiesen bekommen.</w:t>
+      </w:r>
+    </w:p>
+    <w:p>
+      <w:pPr>
+        <w:pStyle w:val="berschrift1"/>
+      </w:pPr>
+      <w:bookmarkStart w:id="22" w:name="_Toc437800048"/>
+      <w:r>
+        <w:lastRenderedPageBreak/>
+        <w:t>Funktionalitäten der App</w:t>
+      </w:r>
+      <w:bookmarkEnd w:id="22"/>
+    </w:p>
+    <w:p>
+      <w:pPr>
+        <w:pStyle w:val="Korrektur-Hinweis"/>
+        <w:rPr>
+          <w:rFonts w:ascii="CMR12" w:hAnsi="CMR12" w:cs="CMR12"/>
+          <w:color w:val="auto"/>
+          <w:sz w:val="24"/>
+        </w:rPr>
+      </w:pPr>
+      <w:r>
+        <w:rPr>
+          <w:rFonts w:ascii="CMR12" w:hAnsi="CMR12" w:cs="CMR12"/>
+          <w:color w:val="auto"/>
+          <w:sz w:val="24"/>
+        </w:rPr>
+        <w:t>Dieses Kapitel beinhaltet die geplanten Funktionen der Applikation. Die Unterteilung</w:t>
+      </w:r>
+      <w:r>
+        <w:rPr>
+          <w:rFonts w:ascii="CMR12" w:hAnsi="CMR12" w:cs="CMR12"/>
+          <w:color w:val="auto"/>
+          <w:sz w:val="24"/>
+        </w:rPr>
+        <w:t xml:space="preserve"> </w:t>
+      </w:r>
+      <w:r>
+        <w:rPr>
+          <w:rFonts w:ascii="CMR12" w:hAnsi="CMR12" w:cs="CMR12"/>
+          <w:color w:val="auto"/>
+          <w:sz w:val="24"/>
+        </w:rPr>
+        <w:t>erfolgt in die Hauptteile</w:t>
+      </w:r>
+      <w:r>
+        <w:rPr>
+          <w:rFonts w:ascii="CMR12" w:hAnsi="CMR12" w:cs="CMR12"/>
+          <w:color w:val="auto"/>
+          <w:sz w:val="24"/>
+        </w:rPr>
+        <w:t>:</w:t>
+      </w:r>
+      <w:r>
+        <w:rPr>
+          <w:rFonts w:ascii="CMR12" w:hAnsi="CMR12" w:cs="CMR12"/>
+          <w:color w:val="auto"/>
+          <w:sz w:val="24"/>
+        </w:rPr>
+        <w:t xml:space="preserve"> Einkauf, Auswertung und </w:t>
+      </w:r>
+      <w:r>
+        <w:rPr>
+          <w:rFonts w:ascii="CMR12" w:hAnsi="CMR12" w:cs="CMR12"/>
+          <w:color w:val="auto"/>
+          <w:sz w:val="24"/>
+        </w:rPr>
+        <w:t>Nutzer</w:t>
+      </w:r>
+      <w:r>
+        <w:rPr>
+          <w:rFonts w:ascii="CMR12" w:hAnsi="CMR12" w:cs="CMR12"/>
+          <w:color w:val="auto"/>
+          <w:sz w:val="24"/>
+        </w:rPr>
+        <w:t>verwaltung.</w:t>
+      </w:r>
+      <w:r>
+        <w:rPr>
+          <w:rFonts w:ascii="CMR12" w:hAnsi="CMR12" w:cs="CMR12"/>
+          <w:color w:val="auto"/>
+          <w:sz w:val="24"/>
+        </w:rPr>
+        <w:t xml:space="preserve"> </w:t>
+      </w:r>
+      <w:r>
+        <w:rPr>
+          <w:rFonts w:ascii="CMR12" w:hAnsi="CMR12" w:cs="CMR12"/>
+          <w:color w:val="auto"/>
+          <w:sz w:val="24"/>
+        </w:rPr>
+        <w:t xml:space="preserve">Es werden jeweils pro Kategorie die </w:t>
+      </w:r>
+      <w:r>
+        <w:rPr>
+          <w:rFonts w:ascii="CMR12" w:hAnsi="CMR12" w:cs="CMR12"/>
+          <w:color w:val="auto"/>
+          <w:sz w:val="24"/>
+        </w:rPr>
+        <w:t>Muss-Kriterien</w:t>
+      </w:r>
+      <w:r>
+        <w:rPr>
+          <w:rFonts w:ascii="CMR12" w:hAnsi="CMR12" w:cs="CMR12"/>
+          <w:color w:val="auto"/>
+          <w:sz w:val="24"/>
+        </w:rPr>
+        <w:t>, also die Funktionen</w:t>
+      </w:r>
+      <w:r>
+        <w:rPr>
+          <w:rFonts w:ascii="CMR12" w:hAnsi="CMR12" w:cs="CMR12"/>
+          <w:color w:val="auto"/>
+          <w:sz w:val="24"/>
+        </w:rPr>
+        <w:t xml:space="preserve"> die implementiert werden mü</w:t>
+      </w:r>
+      <w:r>
+        <w:rPr>
+          <w:rFonts w:ascii="CMR12" w:hAnsi="CMR12" w:cs="CMR12"/>
+          <w:color w:val="auto"/>
+          <w:sz w:val="24"/>
+        </w:rPr>
+        <w:t xml:space="preserve">ssen, </w:t>
+      </w:r>
+      <w:r>
+        <w:rPr>
+          <w:rFonts w:ascii="CMR12" w:hAnsi="CMR12" w:cs="CMR12"/>
+          <w:color w:val="auto"/>
+          <w:sz w:val="24"/>
+        </w:rPr>
+        <w:t>Wunsch-Kriterien</w:t>
+      </w:r>
+      <w:r>
+        <w:rPr>
+          <w:rFonts w:ascii="CMR12" w:hAnsi="CMR12" w:cs="CMR12"/>
+          <w:color w:val="auto"/>
+          <w:sz w:val="24"/>
+        </w:rPr>
+        <w:t>, also die Funktionen</w:t>
+      </w:r>
+      <w:r>
+        <w:rPr>
+          <w:rFonts w:ascii="CMR12" w:hAnsi="CMR12" w:cs="CMR12"/>
+          <w:color w:val="auto"/>
+          <w:sz w:val="24"/>
+        </w:rPr>
+        <w:t xml:space="preserve"> </w:t>
+      </w:r>
+      <w:r>
+        <w:rPr>
+          <w:rFonts w:ascii="CMR12" w:hAnsi="CMR12" w:cs="CMR12"/>
+          <w:color w:val="auto"/>
+          <w:sz w:val="24"/>
+        </w:rPr>
+        <w:t xml:space="preserve">die nachdem die </w:t>
+      </w:r>
+      <w:r>
+        <w:rPr>
+          <w:rFonts w:ascii="CMR12" w:hAnsi="CMR12" w:cs="CMR12"/>
+          <w:color w:val="auto"/>
+          <w:sz w:val="24"/>
+        </w:rPr>
+        <w:t>Muss-Kriterien</w:t>
+      </w:r>
+      <w:r>
+        <w:rPr>
+          <w:rFonts w:ascii="CMR12" w:hAnsi="CMR12" w:cs="CMR12"/>
+          <w:color w:val="auto"/>
+          <w:sz w:val="24"/>
+        </w:rPr>
+        <w:t xml:space="preserve"> umgesetzt wurden implementiert werden</w:t>
+      </w:r>
+      <w:r>
+        <w:rPr>
+          <w:rFonts w:ascii="CMR12" w:hAnsi="CMR12" w:cs="CMR12"/>
+          <w:color w:val="auto"/>
+          <w:sz w:val="24"/>
+        </w:rPr>
+        <w:t xml:space="preserve"> </w:t>
+      </w:r>
+      <w:r>
+        <w:rPr>
+          <w:rFonts w:ascii="CMR12" w:hAnsi="CMR12" w:cs="CMR12"/>
+          <w:color w:val="auto"/>
+          <w:sz w:val="24"/>
+        </w:rPr>
+        <w:t>und d</w:t>
+      </w:r>
+      <w:r>
+        <w:rPr>
+          <w:rFonts w:ascii="CMR12" w:hAnsi="CMR12" w:cs="CMR12"/>
+          <w:color w:val="auto"/>
+          <w:sz w:val="24"/>
+        </w:rPr>
+        <w:t>en Abgrenzungs-Kriterien, die aus Kapazitätsgrü</w:t>
+      </w:r>
+      <w:r>
+        <w:rPr>
+          <w:rFonts w:ascii="CMR12" w:hAnsi="CMR12" w:cs="CMR12"/>
+          <w:color w:val="auto"/>
+          <w:sz w:val="24"/>
+        </w:rPr>
+        <w:t>nden nicht umgesetzt werden, aber</w:t>
+      </w:r>
+      <w:r>
+        <w:rPr>
+          <w:rFonts w:ascii="CMR12" w:hAnsi="CMR12" w:cs="CMR12"/>
+          <w:color w:val="auto"/>
+          <w:sz w:val="24"/>
+        </w:rPr>
+        <w:t xml:space="preserve"> in Zukunft umgesetzt werden kö</w:t>
+      </w:r>
+      <w:r>
+        <w:rPr>
+          <w:rFonts w:ascii="CMR12" w:hAnsi="CMR12" w:cs="CMR12"/>
+          <w:color w:val="auto"/>
+          <w:sz w:val="24"/>
+        </w:rPr>
+        <w:t>nnen.</w:t>
+      </w:r>
+    </w:p>
+    <w:p>
+      <w:pPr>
+        <w:pStyle w:val="Korrektur-Hinweis"/>
+        <w:rPr>
+          <w:rFonts w:ascii="CMR12" w:hAnsi="CMR12" w:cs="CMR12"/>
+          <w:color w:val="auto"/>
+          <w:sz w:val="24"/>
+        </w:rPr>
+      </w:pPr>
+    </w:p>
+    <w:p>
+      <w:pPr>
+        <w:pStyle w:val="berschrift2"/>
+      </w:pPr>
+      <w:bookmarkStart w:id="23" w:name="_Toc437800049"/>
+      <w:r>
+        <w:t>Einkauf</w:t>
+      </w:r>
+      <w:bookmarkEnd w:id="23"/>
     </w:p>
     <w:p>
       <w:pPr>
         <w:pStyle w:val="berschrift3"/>
       </w:pPr>
-      <w:bookmarkStart w:id="17" w:name="_Toc437800052"/>
-      <w:r>
-        <w:t>Abgrenzungskriterien</w:t>
-      </w:r>
-      <w:bookmarkEnd w:id="17"/>
-    </w:p>
-    <w:p>
-      <w:pPr>
-        <w:rPr>
-          <w:rFonts w:ascii="CMR12" w:hAnsi="CMR12" w:cs="CMR12"/>
-          <w:sz w:val="24"/>
-        </w:rPr>
-      </w:pPr>
-      <w:r>
-        <w:rPr>
-          <w:rFonts w:ascii="CMR12" w:hAnsi="CMR12" w:cs="CMR12"/>
-          <w:sz w:val="24"/>
-        </w:rPr>
-        <w:t xml:space="preserve">Die Applikation </w:t>
-      </w:r>
-      <w:r>
-        <w:rPr>
-          <w:rFonts w:ascii="CMR12" w:hAnsi="CMR12" w:cs="CMR12"/>
-          <w:sz w:val="24"/>
-        </w:rPr>
-        <w:t>kann</w:t>
-      </w:r>
-      <w:r>
-        <w:rPr>
-          <w:rFonts w:ascii="CMR12" w:hAnsi="CMR12" w:cs="CMR12"/>
-          <w:sz w:val="24"/>
-        </w:rPr>
-        <w:t xml:space="preserve"> Einkaufslisten basierend auf alten Einkäufen generieren können.</w:t>
-      </w:r>
-    </w:p>
-    <w:p>
-      <w:pPr>
-        <w:rPr>
-          <w:rFonts w:ascii="CMR12" w:hAnsi="CMR12" w:cs="CMR12"/>
-          <w:sz w:val="24"/>
-        </w:rPr>
-      </w:pPr>
-    </w:p>
-    <w:p>
-      <w:pPr>
-        <w:pStyle w:val="berschrift2"/>
-      </w:pPr>
-      <w:bookmarkStart w:id="18" w:name="_Toc437800053"/>
-      <w:r>
-        <w:t>Markt</w:t>
-      </w:r>
-      <w:bookmarkEnd w:id="18"/>
+      <w:bookmarkStart w:id="24" w:name="_Toc437800050"/>
+      <w:r>
+        <w:t>Muss-Kriterien</w:t>
+      </w:r>
+      <w:bookmarkEnd w:id="24"/>
+    </w:p>
+    <w:p>
+      <w:pPr>
+        <w:rPr>
+          <w:rFonts w:ascii="CMR12" w:hAnsi="CMR12" w:cs="CMR12"/>
+          <w:sz w:val="24"/>
+        </w:rPr>
+      </w:pPr>
+      <w:r>
+        <w:rPr>
+          <w:rFonts w:ascii="CMR12" w:hAnsi="CMR12" w:cs="CMR12"/>
+          <w:sz w:val="24"/>
+        </w:rPr>
+        <w:t xml:space="preserve">Grundlegend hat </w:t>
+      </w:r>
+      <w:r>
+        <w:rPr>
+          <w:rFonts w:ascii="CMR12" w:hAnsi="CMR12" w:cs="CMR12"/>
+          <w:sz w:val="24"/>
+        </w:rPr>
+        <w:t>die App die Funktion der Erstellung von Einkaufslisten</w:t>
+      </w:r>
+      <w:r>
+        <w:rPr>
+          <w:rFonts w:ascii="CMR12" w:hAnsi="CMR12" w:cs="CMR12"/>
+          <w:sz w:val="24"/>
+        </w:rPr>
+        <w:t>. Hierzu gehö</w:t>
+      </w:r>
+      <w:r>
+        <w:rPr>
+          <w:rFonts w:ascii="CMR12" w:hAnsi="CMR12" w:cs="CMR12"/>
+          <w:sz w:val="24"/>
+        </w:rPr>
+        <w:t>ren auch die Artikelaufnahme in diese Liste</w:t>
+      </w:r>
+      <w:r>
+        <w:rPr>
+          <w:rFonts w:ascii="CMR12" w:hAnsi="CMR12" w:cs="CMR12"/>
+          <w:sz w:val="24"/>
+        </w:rPr>
+        <w:t xml:space="preserve"> </w:t>
+      </w:r>
+      <w:r>
+        <w:rPr>
+          <w:rFonts w:ascii="CMR12" w:hAnsi="CMR12" w:cs="CMR12"/>
+          <w:sz w:val="24"/>
+        </w:rPr>
+        <w:t>sowie die nachfolgen</w:t>
+      </w:r>
+      <w:r>
+        <w:rPr>
+          <w:rFonts w:ascii="CMR12" w:hAnsi="CMR12" w:cs="CMR12"/>
+          <w:sz w:val="24"/>
+        </w:rPr>
+        <w:t xml:space="preserve">de Bearbeitung dieser Liste bei Änderungsbedarf </w:t>
+      </w:r>
+      <w:r>
+        <w:rPr>
+          <w:rFonts w:ascii="CMR12" w:hAnsi="CMR12" w:cs="CMR12"/>
+          <w:sz w:val="24"/>
+        </w:rPr>
+        <w:t xml:space="preserve">des Nutzers. </w:t>
+      </w:r>
+      <w:r>
+        <w:rPr>
+          <w:rFonts w:ascii="CMR12" w:hAnsi="CMR12" w:cs="CMR12"/>
+          <w:sz w:val="24"/>
+        </w:rPr>
+        <w:t>Die Artikel werden über einen integrierten Barcodescanner</w:t>
+      </w:r>
+      <w:r>
+        <w:rPr>
+          <w:rFonts w:ascii="CMR12" w:hAnsi="CMR12" w:cs="CMR12"/>
+          <w:sz w:val="24"/>
+        </w:rPr>
+        <w:t xml:space="preserve"> mittels der European </w:t>
+      </w:r>
+      <w:proofErr w:type="spellStart"/>
+      <w:r>
+        <w:rPr>
+          <w:rFonts w:ascii="CMR12" w:hAnsi="CMR12" w:cs="CMR12"/>
+          <w:sz w:val="24"/>
+        </w:rPr>
+        <w:t>Article</w:t>
+      </w:r>
+      <w:proofErr w:type="spellEnd"/>
+      <w:r>
+        <w:rPr>
+          <w:rFonts w:ascii="CMR12" w:hAnsi="CMR12" w:cs="CMR12"/>
+          <w:sz w:val="24"/>
+        </w:rPr>
+        <w:t xml:space="preserve"> </w:t>
+      </w:r>
+      <w:proofErr w:type="spellStart"/>
+      <w:r>
+        <w:rPr>
+          <w:rFonts w:ascii="CMR12" w:hAnsi="CMR12" w:cs="CMR12"/>
+          <w:sz w:val="24"/>
+        </w:rPr>
+        <w:t>Number</w:t>
+      </w:r>
+      <w:proofErr w:type="spellEnd"/>
+      <w:r>
+        <w:rPr>
+          <w:rFonts w:ascii="CMR12" w:hAnsi="CMR12" w:cs="CMR12"/>
+          <w:sz w:val="24"/>
+        </w:rPr>
+        <w:t xml:space="preserve"> (EAN)</w:t>
+      </w:r>
+      <w:r>
+        <w:rPr>
+          <w:rFonts w:ascii="CMR12" w:hAnsi="CMR12" w:cs="CMR12"/>
+          <w:sz w:val="24"/>
+        </w:rPr>
+        <w:t xml:space="preserve"> in die Liste aufgenommen.</w:t>
+      </w:r>
+    </w:p>
+    <w:p>
+      <w:pPr>
+        <w:rPr>
+          <w:rFonts w:ascii="CMR12" w:hAnsi="CMR12" w:cs="CMR12"/>
+          <w:sz w:val="24"/>
+        </w:rPr>
+      </w:pPr>
+      <w:r>
+        <w:rPr>
+          <w:rFonts w:ascii="CMR12" w:hAnsi="CMR12" w:cs="CMR12"/>
+          <w:sz w:val="24"/>
+        </w:rPr>
+        <w:t>Zudem können Informationen über die gekauften Artikel angezeigt werden.</w:t>
+      </w:r>
+    </w:p>
+    <w:p>
+      <w:pPr>
+        <w:rPr>
+          <w:rFonts w:ascii="CMR12" w:hAnsi="CMR12" w:cs="CMR12"/>
+          <w:sz w:val="24"/>
+        </w:rPr>
+      </w:pPr>
+      <w:r>
+        <w:rPr>
+          <w:rFonts w:ascii="CMR12" w:hAnsi="CMR12" w:cs="CMR12"/>
+          <w:sz w:val="24"/>
+        </w:rPr>
+        <w:t xml:space="preserve">Zum Schluss </w:t>
+      </w:r>
+      <w:r>
+        <w:rPr>
+          <w:rFonts w:ascii="CMR12" w:hAnsi="CMR12" w:cs="CMR12"/>
+          <w:sz w:val="24"/>
+        </w:rPr>
+        <w:t>kann der komplette Einkauf gespeichert werden</w:t>
+      </w:r>
+      <w:r>
+        <w:rPr>
+          <w:rFonts w:ascii="CMR12" w:hAnsi="CMR12" w:cs="CMR12"/>
+          <w:sz w:val="24"/>
+        </w:rPr>
+        <w:t>.</w:t>
+      </w:r>
+      <w:r>
+        <w:rPr>
+          <w:rFonts w:ascii="CMR12" w:hAnsi="CMR12" w:cs="CMR12"/>
+          <w:sz w:val="24"/>
+        </w:rPr>
+        <w:t xml:space="preserve"> </w:t>
+      </w:r>
+      <w:r>
+        <w:rPr>
+          <w:rFonts w:ascii="CMR12" w:hAnsi="CMR12" w:cs="CMR12"/>
+          <w:sz w:val="24"/>
+        </w:rPr>
+        <w:t>Der Einkauf wird dann abgeschlossen sobald der Nut</w:t>
+      </w:r>
+      <w:r>
+        <w:rPr>
+          <w:rFonts w:ascii="CMR12" w:hAnsi="CMR12" w:cs="CMR12"/>
+          <w:sz w:val="24"/>
+        </w:rPr>
+        <w:t>zer dies auch bestä</w:t>
+      </w:r>
+      <w:r>
+        <w:rPr>
+          <w:rFonts w:ascii="CMR12" w:hAnsi="CMR12" w:cs="CMR12"/>
+          <w:sz w:val="24"/>
+        </w:rPr>
+        <w:t>tigt.</w:t>
+      </w:r>
+    </w:p>
+    <w:p>
+      <w:pPr>
+        <w:rPr>
+          <w:rFonts w:ascii="CMR12" w:hAnsi="CMR12" w:cs="CMR12"/>
+          <w:sz w:val="24"/>
+        </w:rPr>
+      </w:pPr>
     </w:p>
     <w:p>
       <w:pPr>
         <w:pStyle w:val="berschrift3"/>
       </w:pPr>
-      <w:bookmarkStart w:id="19" w:name="_Toc437800054"/>
-      <w:r>
-        <w:t>Muss-Kriterien</w:t>
-      </w:r>
-      <w:bookmarkEnd w:id="19"/>
+      <w:bookmarkStart w:id="25" w:name="_Toc437800051"/>
+      <w:r>
+        <w:t>Wunsch-Kriterien</w:t>
+      </w:r>
+      <w:bookmarkEnd w:id="25"/>
     </w:p>
     <w:p>
       <w:pPr>
@@ -4083,79 +4059,98 @@
           <w:rFonts w:ascii="CMR12" w:hAnsi="CMR12" w:cs="CMR12"/>
           <w:sz w:val="24"/>
         </w:rPr>
-        <w:t xml:space="preserve">Bevor der Einkaufsprozess gestartet </w:t>
-      </w:r>
-      <w:proofErr w:type="gramStart"/>
-      <w:r>
-        <w:rPr>
-          <w:rFonts w:ascii="CMR12" w:hAnsi="CMR12" w:cs="CMR12"/>
-          <w:sz w:val="24"/>
-        </w:rPr>
-        <w:t>werden</w:t>
-      </w:r>
-      <w:proofErr w:type="gramEnd"/>
-      <w:r>
-        <w:rPr>
-          <w:rFonts w:ascii="CMR12" w:hAnsi="CMR12" w:cs="CMR12"/>
-          <w:sz w:val="24"/>
-        </w:rPr>
-        <w:t xml:space="preserve"> soll die App den Marktstandort finden. Sobald der Nutzer vor einem Markt steht ermittelt die App via GPS seinen Standort. </w:t>
-      </w:r>
-      <w:r>
-        <w:rPr>
-          <w:rFonts w:ascii="CMR12" w:hAnsi="CMR12" w:cs="CMR12"/>
-          <w:sz w:val="24"/>
-        </w:rPr>
+        <w:t>Zusätzlich soll die App</w:t>
+      </w:r>
+      <w:r>
+        <w:rPr>
+          <w:rFonts w:ascii="CMR12" w:hAnsi="CMR12" w:cs="CMR12"/>
+          <w:sz w:val="24"/>
+        </w:rPr>
+        <w:t xml:space="preserve"> die Funktion des Preisvergleichs von Artikeln</w:t>
+      </w:r>
+    </w:p>
+    <w:p>
+      <w:pPr>
+        <w:rPr>
+          <w:rFonts w:ascii="CMR12" w:hAnsi="CMR12" w:cs="CMR12"/>
+          <w:sz w:val="24"/>
+        </w:rPr>
+      </w:pPr>
+      <w:r>
+        <w:rPr>
+          <w:rFonts w:ascii="CMR12" w:hAnsi="CMR12" w:cs="CMR12"/>
+          <w:sz w:val="24"/>
+        </w:rPr>
+        <w:t>in unterschiedlichen Märkten besitzen.</w:t>
+      </w:r>
+    </w:p>
+    <w:p>
+      <w:pPr>
+        <w:pStyle w:val="berschrift3"/>
+      </w:pPr>
+      <w:bookmarkStart w:id="26" w:name="_Toc437800052"/>
+      <w:r>
+        <w:t>Abgrenzungskriterien</w:t>
+      </w:r>
+      <w:bookmarkEnd w:id="26"/>
+    </w:p>
+    <w:p>
+      <w:pPr>
+        <w:rPr>
+          <w:rFonts w:ascii="CMR12" w:hAnsi="CMR12" w:cs="CMR12"/>
+          <w:sz w:val="24"/>
+        </w:rPr>
+      </w:pPr>
+      <w:r>
+        <w:rPr>
+          <w:rFonts w:ascii="CMR12" w:hAnsi="CMR12" w:cs="CMR12"/>
+          <w:sz w:val="24"/>
+        </w:rPr>
+        <w:t xml:space="preserve">Die Applikation </w:t>
+      </w:r>
+      <w:r>
+        <w:rPr>
+          <w:rFonts w:ascii="CMR12" w:hAnsi="CMR12" w:cs="CMR12"/>
+          <w:sz w:val="24"/>
+        </w:rPr>
+        <w:t>kann</w:t>
+      </w:r>
+      <w:r>
+        <w:rPr>
+          <w:rFonts w:ascii="CMR12" w:hAnsi="CMR12" w:cs="CMR12"/>
+          <w:sz w:val="24"/>
+        </w:rPr>
+        <w:t xml:space="preserve"> Einkaufslisten basierend auf alten Einkäufen generieren können.</w:t>
+      </w:r>
+    </w:p>
+    <w:p>
+      <w:pPr>
+        <w:rPr>
+          <w:rFonts w:ascii="CMR12" w:hAnsi="CMR12" w:cs="CMR12"/>
+          <w:sz w:val="24"/>
+        </w:rPr>
+      </w:pPr>
+    </w:p>
+    <w:p>
+      <w:pPr>
+        <w:pStyle w:val="berschrift2"/>
+      </w:pPr>
+      <w:bookmarkStart w:id="27" w:name="_Toc437800053"/>
+      <w:r>
         <w:lastRenderedPageBreak/>
-        <w:t>Falls der Markt nicht gefunden wird, gibt es die Möglichkeit der Hinzufügung eines neuen Marktes geben. Der Nutzer gibt dann hier die Daten des neuen Marktes</w:t>
-      </w:r>
-    </w:p>
-    <w:p>
-      <w:pPr>
-        <w:rPr>
-          <w:rFonts w:ascii="CMR12" w:hAnsi="CMR12" w:cs="CMR12"/>
-          <w:sz w:val="24"/>
-        </w:rPr>
-      </w:pPr>
-      <w:r>
-        <w:rPr>
-          <w:rFonts w:ascii="CMR12" w:hAnsi="CMR12" w:cs="CMR12"/>
-          <w:sz w:val="24"/>
-        </w:rPr>
-        <w:t>an.</w:t>
-      </w:r>
+        <w:t>Markt</w:t>
+      </w:r>
+      <w:bookmarkEnd w:id="27"/>
     </w:p>
     <w:p>
       <w:pPr>
         <w:pStyle w:val="berschrift3"/>
       </w:pPr>
-      <w:bookmarkStart w:id="20" w:name="_Toc437800055"/>
-      <w:r>
-        <w:t>Wunsch-Kriterien</w:t>
-      </w:r>
-      <w:bookmarkEnd w:id="20"/>
-    </w:p>
-    <w:p>
-      <w:r>
-        <w:t xml:space="preserve">Es werden keine weiteren </w:t>
-      </w:r>
-      <w:r>
-        <w:t>Wunsch-Kriterien</w:t>
-      </w:r>
-      <w:r>
-        <w:t xml:space="preserve"> implementiert.</w:t>
-      </w:r>
-    </w:p>
-    <w:p/>
-    <w:p>
-      <w:pPr>
-        <w:pStyle w:val="berschrift3"/>
-      </w:pPr>
-      <w:bookmarkStart w:id="21" w:name="_Toc437800056"/>
-      <w:r>
-        <w:t>Abgrenzungskriterien</w:t>
-      </w:r>
-      <w:bookmarkEnd w:id="21"/>
+      <w:bookmarkStart w:id="28" w:name="_Toc437800054"/>
+      <w:r>
+        <w:t>Muss-Kriterien</w:t>
+      </w:r>
+      <w:bookmarkEnd w:id="28"/>
     </w:p>
     <w:p>
       <w:pPr>
@@ -4164,69 +4159,170 @@
         <w:adjustRightInd w:val="0"/>
         <w:spacing w:after="0"/>
         <w:rPr>
-          <w:rFonts w:ascii="CMR12" w:hAnsi="CMR12" w:cs="CMR12"/>
-          <w:sz w:val="24"/>
-        </w:rPr>
-      </w:pPr>
-      <w:r>
-        <w:rPr>
-          <w:rFonts w:ascii="CMR12" w:hAnsi="CMR12" w:cs="CMR12"/>
-          <w:sz w:val="24"/>
-        </w:rPr>
-        <w:t xml:space="preserve">Ein Markt kann über die App von einem Nutzer z. B. durch </w:t>
-      </w:r>
-      <w:proofErr w:type="gramStart"/>
-      <w:r>
-        <w:rPr>
-          <w:rFonts w:ascii="CMR12" w:hAnsi="CMR12" w:cs="CMR12"/>
-          <w:sz w:val="24"/>
-        </w:rPr>
-        <w:t>ein 5-Sterne</w:t>
-      </w:r>
-      <w:proofErr w:type="gramEnd"/>
-    </w:p>
-    <w:p>
-      <w:pPr>
-        <w:rPr>
-          <w:rFonts w:ascii="CMR12" w:hAnsi="CMR12" w:cs="CMR12"/>
-          <w:sz w:val="24"/>
-        </w:rPr>
-      </w:pPr>
-      <w:r>
-        <w:rPr>
-          <w:rFonts w:ascii="CMR12" w:hAnsi="CMR12" w:cs="CMR12"/>
-          <w:sz w:val="24"/>
-        </w:rPr>
-        <w:t>Bewertungssystem bewertet werden. Diese Bewertungen können über soziale Medien wie Facebook geteilt werden.</w:t>
-      </w:r>
-    </w:p>
-    <w:p>
-      <w:pPr>
-        <w:rPr>
-          <w:rFonts w:ascii="CMR12" w:hAnsi="CMR12" w:cs="CMR12"/>
-          <w:sz w:val="24"/>
-        </w:rPr>
-      </w:pPr>
-    </w:p>
-    <w:p>
-      <w:pPr>
-        <w:pStyle w:val="berschrift2"/>
-      </w:pPr>
-      <w:bookmarkStart w:id="22" w:name="_Toc437800057"/>
-      <w:r>
-        <w:t>Nutzerverwaltung</w:t>
-      </w:r>
-      <w:bookmarkEnd w:id="22"/>
-    </w:p>
-    <w:p>
-      <w:pPr>
-        <w:pStyle w:val="berschrift3"/>
-      </w:pPr>
-      <w:bookmarkStart w:id="23" w:name="_Toc437800058"/>
-      <w:r>
-        <w:t>Muss-Kriterien</w:t>
-      </w:r>
-      <w:bookmarkEnd w:id="23"/>
+          <w:del w:id="29" w:author="Anni" w:date="2015-12-14T14:03:00Z"/>
+          <w:rFonts w:ascii="CMR12" w:hAnsi="CMR12" w:cs="CMR12"/>
+          <w:sz w:val="24"/>
+        </w:rPr>
+      </w:pPr>
+      <w:r>
+        <w:rPr>
+          <w:rFonts w:ascii="CMR12" w:hAnsi="CMR12" w:cs="CMR12"/>
+          <w:sz w:val="24"/>
+        </w:rPr>
+        <w:t>Bevor der Einkaufsprozess gestartet w</w:t>
+      </w:r>
+      <w:ins w:id="30" w:author="Anni" w:date="2015-12-14T14:02:00Z">
+        <w:r>
+          <w:rPr>
+            <w:rFonts w:ascii="CMR12" w:hAnsi="CMR12" w:cs="CMR12"/>
+            <w:sz w:val="24"/>
+          </w:rPr>
+          <w:t>ird</w:t>
+        </w:r>
+      </w:ins>
+      <w:del w:id="31" w:author="Anni" w:date="2015-12-14T14:02:00Z">
+        <w:r>
+          <w:rPr>
+            <w:rFonts w:ascii="CMR12" w:hAnsi="CMR12" w:cs="CMR12"/>
+            <w:sz w:val="24"/>
+          </w:rPr>
+          <w:delText>erden</w:delText>
+        </w:r>
+      </w:del>
+      <w:ins w:id="32" w:author="Anni" w:date="2015-12-14T14:02:00Z">
+        <w:r>
+          <w:rPr>
+            <w:rFonts w:ascii="CMR12" w:hAnsi="CMR12" w:cs="CMR12"/>
+            <w:sz w:val="24"/>
+          </w:rPr>
+          <w:t xml:space="preserve">, </w:t>
+        </w:r>
+      </w:ins>
+      <w:del w:id="33" w:author="Anni" w:date="2015-12-14T14:02:00Z">
+        <w:r>
+          <w:rPr>
+            <w:rFonts w:ascii="CMR12" w:hAnsi="CMR12" w:cs="CMR12"/>
+            <w:sz w:val="24"/>
+          </w:rPr>
+          <w:delText xml:space="preserve"> </w:delText>
+        </w:r>
+      </w:del>
+      <w:r>
+        <w:rPr>
+          <w:rFonts w:ascii="CMR12" w:hAnsi="CMR12" w:cs="CMR12"/>
+          <w:sz w:val="24"/>
+        </w:rPr>
+        <w:t>soll die App den Marktstandort finden. Sobald der Nutzer vor einem Markt steht</w:t>
+      </w:r>
+      <w:ins w:id="34" w:author="Anni" w:date="2015-12-14T14:02:00Z">
+        <w:r>
+          <w:rPr>
+            <w:rFonts w:ascii="CMR12" w:hAnsi="CMR12" w:cs="CMR12"/>
+            <w:sz w:val="24"/>
+          </w:rPr>
+          <w:t>,</w:t>
+        </w:r>
+      </w:ins>
+      <w:r>
+        <w:rPr>
+          <w:rFonts w:ascii="CMR12" w:hAnsi="CMR12" w:cs="CMR12"/>
+          <w:sz w:val="24"/>
+        </w:rPr>
+        <w:t xml:space="preserve"> ermittelt die App via GPS seinen Standort. Falls der Markt nicht gefunden wird, gibt es die Möglichkeit </w:t>
+      </w:r>
+      <w:ins w:id="35" w:author="Anni" w:date="2015-12-14T14:02:00Z">
+        <w:r>
+          <w:rPr>
+            <w:rFonts w:ascii="CMR12" w:hAnsi="CMR12" w:cs="CMR12"/>
+            <w:sz w:val="24"/>
+          </w:rPr>
+          <w:t>einen neuen</w:t>
+        </w:r>
+      </w:ins>
+      <w:ins w:id="36" w:author="Anni" w:date="2015-12-14T14:03:00Z">
+        <w:r>
+          <w:rPr>
+            <w:rFonts w:ascii="CMR12" w:hAnsi="CMR12" w:cs="CMR12"/>
+            <w:sz w:val="24"/>
+          </w:rPr>
+          <w:t xml:space="preserve"> Markt hinzuzufügen</w:t>
+        </w:r>
+      </w:ins>
+      <w:del w:id="37" w:author="Anni" w:date="2015-12-14T14:02:00Z">
+        <w:r>
+          <w:rPr>
+            <w:rFonts w:ascii="CMR12" w:hAnsi="CMR12" w:cs="CMR12"/>
+            <w:sz w:val="24"/>
+          </w:rPr>
+          <w:delText xml:space="preserve">der </w:delText>
+        </w:r>
+      </w:del>
+      <w:del w:id="38" w:author="Anni" w:date="2015-12-14T14:03:00Z">
+        <w:r>
+          <w:rPr>
+            <w:rFonts w:ascii="CMR12" w:hAnsi="CMR12" w:cs="CMR12"/>
+            <w:sz w:val="24"/>
+          </w:rPr>
+          <w:delText>Hinzufügung eines neuen Marktes geben</w:delText>
+        </w:r>
+      </w:del>
+      <w:r>
+        <w:rPr>
+          <w:rFonts w:ascii="CMR12" w:hAnsi="CMR12" w:cs="CMR12"/>
+          <w:sz w:val="24"/>
+        </w:rPr>
+        <w:t>. Der Nutzer gibt</w:t>
+      </w:r>
+      <w:del w:id="39" w:author="Anni" w:date="2015-12-14T14:03:00Z">
+        <w:r>
+          <w:rPr>
+            <w:rFonts w:ascii="CMR12" w:hAnsi="CMR12" w:cs="CMR12"/>
+            <w:sz w:val="24"/>
+          </w:rPr>
+          <w:delText xml:space="preserve"> dann</w:delText>
+        </w:r>
+      </w:del>
+      <w:r>
+        <w:rPr>
+          <w:rFonts w:ascii="CMR12" w:hAnsi="CMR12" w:cs="CMR12"/>
+          <w:sz w:val="24"/>
+        </w:rPr>
+        <w:t xml:space="preserve"> </w:t>
+      </w:r>
+      <w:ins w:id="40" w:author="Anni" w:date="2015-12-14T14:03:00Z">
+        <w:r>
+          <w:rPr>
+            <w:rFonts w:ascii="CMR12" w:hAnsi="CMR12" w:cs="CMR12"/>
+            <w:sz w:val="24"/>
+          </w:rPr>
+          <w:t xml:space="preserve">dazu </w:t>
+        </w:r>
+      </w:ins>
+      <w:del w:id="41" w:author="Anni" w:date="2015-12-14T14:03:00Z">
+        <w:r>
+          <w:rPr>
+            <w:rFonts w:ascii="CMR12" w:hAnsi="CMR12" w:cs="CMR12"/>
+            <w:sz w:val="24"/>
+          </w:rPr>
+          <w:delText xml:space="preserve">hier </w:delText>
+        </w:r>
+      </w:del>
+      <w:r>
+        <w:rPr>
+          <w:rFonts w:ascii="CMR12" w:hAnsi="CMR12" w:cs="CMR12"/>
+          <w:sz w:val="24"/>
+        </w:rPr>
+        <w:t>die Daten des neuen Marktes</w:t>
+      </w:r>
+      <w:ins w:id="42" w:author="Anni" w:date="2015-12-14T14:03:00Z">
+        <w:r>
+          <w:rPr>
+            <w:rFonts w:ascii="CMR12" w:hAnsi="CMR12" w:cs="CMR12"/>
+            <w:sz w:val="24"/>
+          </w:rPr>
+          <w:t xml:space="preserve"> </w:t>
+        </w:r>
+      </w:ins>
     </w:p>
     <w:p>
       <w:pPr>
@@ -4238,14 +4334,49 @@
           <w:rFonts w:ascii="CMR12" w:hAnsi="CMR12" w:cs="CMR12"/>
           <w:sz w:val="24"/>
         </w:rPr>
-      </w:pPr>
-      <w:r>
-        <w:rPr>
-          <w:rFonts w:ascii="CMR12" w:hAnsi="CMR12" w:cs="CMR12"/>
-          <w:sz w:val="24"/>
-        </w:rPr>
-        <w:t>Der Nutzer kann die App erst nutzen, wenn dieser ein Benutzerprofil erstellt hat. Das Profil besteht grundlegend aus Namen, E-Mailadresse und</w:t>
-      </w:r>
+        <w:pPrChange w:id="43" w:author="Anni" w:date="2015-12-14T14:03:00Z">
+          <w:pPr/>
+        </w:pPrChange>
+      </w:pPr>
+      <w:r>
+        <w:rPr>
+          <w:rFonts w:ascii="CMR12" w:hAnsi="CMR12" w:cs="CMR12"/>
+          <w:sz w:val="24"/>
+        </w:rPr>
+        <w:t>an.</w:t>
+      </w:r>
+    </w:p>
+    <w:p>
+      <w:pPr>
+        <w:pStyle w:val="berschrift3"/>
+      </w:pPr>
+      <w:bookmarkStart w:id="44" w:name="_Toc437800055"/>
+      <w:r>
+        <w:t>Wunsch-Kriterien</w:t>
+      </w:r>
+      <w:bookmarkEnd w:id="44"/>
+    </w:p>
+    <w:p>
+      <w:r>
+        <w:t xml:space="preserve">Es werden keine weiteren </w:t>
+      </w:r>
+      <w:r>
+        <w:t>Wunsch-Kriterien</w:t>
+      </w:r>
+      <w:r>
+        <w:t xml:space="preserve"> implementiert.</w:t>
+      </w:r>
+    </w:p>
+    <w:p/>
+    <w:p>
+      <w:pPr>
+        <w:pStyle w:val="berschrift3"/>
+      </w:pPr>
+      <w:bookmarkStart w:id="45" w:name="_Toc437800056"/>
+      <w:r>
+        <w:t>Abgrenzungskriterien</w:t>
+      </w:r>
+      <w:bookmarkEnd w:id="45"/>
     </w:p>
     <w:p>
       <w:pPr>
@@ -4263,29 +4394,7 @@
           <w:rFonts w:ascii="CMR12" w:hAnsi="CMR12" w:cs="CMR12"/>
           <w:sz w:val="24"/>
         </w:rPr>
-        <w:t>einem Passwort. Die von ihm getätigten Einkäufe sind dann eindeutig</w:t>
-      </w:r>
-    </w:p>
-    <w:p>
-      <w:pPr>
-        <w:rPr>
-          <w:rFonts w:ascii="CMR12" w:hAnsi="CMR12" w:cs="CMR12"/>
-          <w:sz w:val="24"/>
-        </w:rPr>
-      </w:pPr>
-      <w:r>
-        <w:rPr>
-          <w:rFonts w:ascii="CMR12" w:hAnsi="CMR12" w:cs="CMR12"/>
-          <w:sz w:val="24"/>
-        </w:rPr>
-        <w:t xml:space="preserve">zuordenbar. </w:t>
-      </w:r>
-      <w:r>
-        <w:rPr>
-          <w:rFonts w:ascii="CMR12" w:hAnsi="CMR12" w:cs="CMR12"/>
-          <w:sz w:val="24"/>
-        </w:rPr>
-        <w:t xml:space="preserve">Dies gilt auch für die Gruppenverwaltung, die Gruppeneinkäufe mit anschließender Artikelzuweisung zum jeweiligen Gruppenmitglied. Ein Artikel kann </w:t>
+        <w:t xml:space="preserve">Ein Markt kann über die App von einem Nutzer z. B. durch </w:t>
       </w:r>
       <w:proofErr w:type="gramStart"/>
       <w:r>
@@ -4293,156 +4402,93 @@
           <w:rFonts w:ascii="CMR12" w:hAnsi="CMR12" w:cs="CMR12"/>
           <w:sz w:val="24"/>
         </w:rPr>
-        <w:t>einen</w:t>
+        <w:t>ein 5-Sterne</w:t>
       </w:r>
       <w:proofErr w:type="gramEnd"/>
-      <w:r>
-        <w:rPr>
-          <w:rFonts w:ascii="CMR12" w:hAnsi="CMR12" w:cs="CMR12"/>
-          <w:sz w:val="24"/>
-        </w:rPr>
-        <w:t xml:space="preserve"> Gruppenmitglied erst zugewiesen werden, wenn ein Benutzerprofil desjenigen im System besteht. </w:t>
-      </w:r>
-    </w:p>
-    <w:p>
-      <w:pPr>
-        <w:rPr>
-          <w:rFonts w:ascii="CMR12" w:hAnsi="CMR12" w:cs="CMR12"/>
-          <w:sz w:val="24"/>
-        </w:rPr>
-      </w:pPr>
+    </w:p>
+    <w:p>
+      <w:pPr>
+        <w:rPr>
+          <w:rFonts w:ascii="CMR12" w:hAnsi="CMR12" w:cs="CMR12"/>
+          <w:sz w:val="24"/>
+        </w:rPr>
+      </w:pPr>
+      <w:r>
+        <w:rPr>
+          <w:rFonts w:ascii="CMR12" w:hAnsi="CMR12" w:cs="CMR12"/>
+          <w:sz w:val="24"/>
+        </w:rPr>
+        <w:t>Bewertungssystem bewertet werden. Diese Bewertungen können über soziale Medien</w:t>
+      </w:r>
+      <w:ins w:id="46" w:author="Anni" w:date="2015-12-14T14:03:00Z">
+        <w:r>
+          <w:rPr>
+            <w:rFonts w:ascii="CMR12" w:hAnsi="CMR12" w:cs="CMR12"/>
+            <w:sz w:val="24"/>
+          </w:rPr>
+          <w:t xml:space="preserve">, </w:t>
+        </w:r>
+      </w:ins>
+      <w:del w:id="47" w:author="Anni" w:date="2015-12-14T14:03:00Z">
+        <w:r>
+          <w:rPr>
+            <w:rFonts w:ascii="CMR12" w:hAnsi="CMR12" w:cs="CMR12"/>
+            <w:sz w:val="24"/>
+          </w:rPr>
+          <w:delText xml:space="preserve"> </w:delText>
+        </w:r>
+      </w:del>
+      <w:r>
+        <w:rPr>
+          <w:rFonts w:ascii="CMR12" w:hAnsi="CMR12" w:cs="CMR12"/>
+          <w:sz w:val="24"/>
+        </w:rPr>
+        <w:t xml:space="preserve">wie </w:t>
+      </w:r>
+      <w:ins w:id="48" w:author="Anni" w:date="2015-12-14T14:03:00Z">
+        <w:r>
+          <w:rPr>
+            <w:rFonts w:ascii="CMR12" w:hAnsi="CMR12" w:cs="CMR12"/>
+            <w:sz w:val="24"/>
+          </w:rPr>
+          <w:t xml:space="preserve">z:B. </w:t>
+        </w:r>
+      </w:ins>
+      <w:r>
+        <w:rPr>
+          <w:rFonts w:ascii="CMR12" w:hAnsi="CMR12" w:cs="CMR12"/>
+          <w:sz w:val="24"/>
+        </w:rPr>
+        <w:t>Facebook geteilt werden.</w:t>
+      </w:r>
+    </w:p>
+    <w:p>
+      <w:pPr>
+        <w:rPr>
+          <w:rFonts w:ascii="CMR12" w:hAnsi="CMR12" w:cs="CMR12"/>
+          <w:sz w:val="24"/>
+        </w:rPr>
+      </w:pPr>
+    </w:p>
+    <w:p>
+      <w:pPr>
+        <w:pStyle w:val="berschrift2"/>
+      </w:pPr>
+      <w:bookmarkStart w:id="49" w:name="_Toc437800057"/>
+      <w:r>
+        <w:t>Nutzerverwaltung</w:t>
+      </w:r>
+      <w:bookmarkEnd w:id="49"/>
     </w:p>
     <w:p>
       <w:pPr>
         <w:pStyle w:val="berschrift3"/>
       </w:pPr>
-      <w:bookmarkStart w:id="24" w:name="_Toc437800059"/>
-      <w:r>
-        <w:t>Wunsch-Kriterien</w:t>
-      </w:r>
-      <w:bookmarkEnd w:id="24"/>
-    </w:p>
-    <w:p>
-      <w:pPr>
-        <w:rPr>
-          <w:rFonts w:ascii="CMR12" w:hAnsi="CMR12" w:cs="CMR12"/>
-          <w:sz w:val="24"/>
-        </w:rPr>
-      </w:pPr>
-      <w:r>
-        <w:rPr>
-          <w:rFonts w:ascii="CMR12" w:hAnsi="CMR12" w:cs="CMR12"/>
-          <w:sz w:val="24"/>
-        </w:rPr>
-        <w:t xml:space="preserve">Es werden keine weiteren </w:t>
-      </w:r>
-      <w:r>
-        <w:rPr>
-          <w:rFonts w:ascii="CMR12" w:hAnsi="CMR12" w:cs="CMR12"/>
-          <w:sz w:val="24"/>
-        </w:rPr>
-        <w:t>Wunsch-Kriterien</w:t>
-      </w:r>
-      <w:r>
-        <w:rPr>
-          <w:rFonts w:ascii="CMR12" w:hAnsi="CMR12" w:cs="CMR12"/>
-          <w:sz w:val="24"/>
-        </w:rPr>
-        <w:t xml:space="preserve"> implementiert.</w:t>
-      </w:r>
-    </w:p>
-    <w:p>
-      <w:pPr>
-        <w:rPr>
-          <w:rFonts w:ascii="CMR12" w:hAnsi="CMR12" w:cs="CMR12"/>
-          <w:sz w:val="24"/>
-        </w:rPr>
-      </w:pPr>
-    </w:p>
-    <w:p>
-      <w:pPr>
-        <w:pStyle w:val="berschrift3"/>
-      </w:pPr>
-      <w:bookmarkStart w:id="25" w:name="_Toc437800060"/>
-      <w:r>
-        <w:t>Abgrenzungskriterien</w:t>
-      </w:r>
-      <w:bookmarkEnd w:id="25"/>
-    </w:p>
-    <w:p>
-      <w:pPr>
-        <w:rPr>
-          <w:rFonts w:ascii="CMR12" w:hAnsi="CMR12" w:cs="CMR12"/>
-          <w:sz w:val="24"/>
-        </w:rPr>
-      </w:pPr>
-      <w:r>
-        <w:rPr>
-          <w:rFonts w:ascii="CMR12" w:hAnsi="CMR12" w:cs="CMR12"/>
-          <w:sz w:val="24"/>
-        </w:rPr>
-        <w:t xml:space="preserve">Der Nutzer kann sich auch mit seinem FB-Profil oder via Twitter bei der App anmelden. Zudem können noch nicht registrierte Leute durch „Dummys“ ersetzt und im Nachhinein angemeldet werden. </w:t>
-      </w:r>
-    </w:p>
-    <w:p>
-      <w:pPr>
-        <w:rPr>
-          <w:rFonts w:ascii="CMR12" w:hAnsi="CMR12" w:cs="CMR12"/>
-          <w:sz w:val="24"/>
-        </w:rPr>
-      </w:pPr>
-      <w:r>
-        <w:rPr>
-          <w:rFonts w:ascii="CMR12" w:hAnsi="CMR12" w:cs="CMR12"/>
-          <w:sz w:val="24"/>
-        </w:rPr>
-        <w:t>Angemeldete Mitglieder können über Push-</w:t>
-      </w:r>
-      <w:proofErr w:type="spellStart"/>
-      <w:r>
-        <w:rPr>
-          <w:rFonts w:ascii="CMR12" w:hAnsi="CMR12" w:cs="CMR12"/>
-          <w:sz w:val="24"/>
-        </w:rPr>
-        <w:t>Notifications</w:t>
-      </w:r>
-      <w:proofErr w:type="spellEnd"/>
-      <w:r>
-        <w:rPr>
-          <w:rFonts w:ascii="CMR12" w:hAnsi="CMR12" w:cs="CMR12"/>
-          <w:sz w:val="24"/>
-        </w:rPr>
-        <w:t xml:space="preserve"> über den Stand der Gruppeneinkäufe benachrichtigt werden.</w:t>
-      </w:r>
-    </w:p>
-    <w:p>
-      <w:pPr>
-        <w:rPr>
-          <w:rFonts w:ascii="CMR12" w:hAnsi="CMR12" w:cs="CMR12"/>
-          <w:sz w:val="24"/>
-        </w:rPr>
-      </w:pPr>
-    </w:p>
-    <w:p>
-      <w:pPr>
-        <w:pStyle w:val="berschrift2"/>
-      </w:pPr>
-      <w:bookmarkStart w:id="26" w:name="_Toc437800061"/>
-      <w:r>
-        <w:lastRenderedPageBreak/>
-        <w:t>Auswertung</w:t>
-      </w:r>
-      <w:bookmarkEnd w:id="26"/>
-    </w:p>
-    <w:p>
-      <w:pPr>
-        <w:pStyle w:val="berschrift3"/>
-      </w:pPr>
-      <w:bookmarkStart w:id="27" w:name="_Toc437800062"/>
+      <w:bookmarkStart w:id="50" w:name="_Toc437800058"/>
       <w:r>
         <w:t>Muss-Kriterien</w:t>
       </w:r>
-      <w:bookmarkEnd w:id="27"/>
+      <w:bookmarkEnd w:id="50"/>
     </w:p>
     <w:p>
       <w:pPr>
@@ -4450,9 +4496,17 @@
         <w:autoSpaceDN w:val="0"/>
         <w:adjustRightInd w:val="0"/>
         <w:spacing w:after="0"/>
-      </w:pPr>
-      <w:r>
-        <w:t>Der Nutzer kann vergangene Einkäufe auswerten lassen.</w:t>
+        <w:rPr>
+          <w:rFonts w:ascii="CMR12" w:hAnsi="CMR12" w:cs="CMR12"/>
+          <w:sz w:val="24"/>
+        </w:rPr>
+      </w:pPr>
+      <w:r>
+        <w:rPr>
+          <w:rFonts w:ascii="CMR12" w:hAnsi="CMR12" w:cs="CMR12"/>
+          <w:sz w:val="24"/>
+        </w:rPr>
+        <w:t>Der Nutzer kann die App erst nutzen, wenn dieser ein Benutzerprofil erstellt hat. Das Profil besteht grundlegend aus Namen, E-Mailadresse und</w:t>
       </w:r>
     </w:p>
     <w:p>
@@ -4461,10 +4515,262 @@
         <w:autoSpaceDN w:val="0"/>
         <w:adjustRightInd w:val="0"/>
         <w:spacing w:after="0"/>
-      </w:pPr>
-      <w:r>
-        <w:t>Folgende Unterscheidungen werden gemacht:</w:t>
-      </w:r>
+        <w:rPr>
+          <w:rFonts w:ascii="CMR12" w:hAnsi="CMR12" w:cs="CMR12"/>
+          <w:sz w:val="24"/>
+        </w:rPr>
+      </w:pPr>
+      <w:r>
+        <w:rPr>
+          <w:rFonts w:ascii="CMR12" w:hAnsi="CMR12" w:cs="CMR12"/>
+          <w:sz w:val="24"/>
+        </w:rPr>
+        <w:t>einem Passwort. Die von ihm getätigten Einkäufe sind dann eindeutig</w:t>
+      </w:r>
+    </w:p>
+    <w:p>
+      <w:pPr>
+        <w:rPr>
+          <w:ins w:id="51" w:author="Anni" w:date="2015-12-14T14:04:00Z"/>
+          <w:rFonts w:ascii="CMR12" w:hAnsi="CMR12" w:cs="CMR12"/>
+          <w:sz w:val="24"/>
+        </w:rPr>
+      </w:pPr>
+      <w:r>
+        <w:rPr>
+          <w:rFonts w:ascii="CMR12" w:hAnsi="CMR12" w:cs="CMR12"/>
+          <w:sz w:val="24"/>
+        </w:rPr>
+        <w:t xml:space="preserve">zuordenbar. </w:t>
+      </w:r>
+      <w:r>
+        <w:rPr>
+          <w:rFonts w:ascii="CMR12" w:hAnsi="CMR12" w:cs="CMR12"/>
+          <w:sz w:val="24"/>
+        </w:rPr>
+        <w:t xml:space="preserve">Dies gilt auch für die Gruppenverwaltung, die Gruppeneinkäufe mit anschließender Artikelzuweisung zum jeweiligen Gruppenmitglied. </w:t>
+      </w:r>
+    </w:p>
+    <w:p>
+      <w:pPr>
+        <w:rPr>
+          <w:rFonts w:ascii="CMR12" w:hAnsi="CMR12" w:cs="CMR12"/>
+          <w:sz w:val="24"/>
+        </w:rPr>
+      </w:pPr>
+      <w:r>
+        <w:rPr>
+          <w:rFonts w:ascii="CMR12" w:hAnsi="CMR12" w:cs="CMR12"/>
+          <w:sz w:val="24"/>
+        </w:rPr>
+        <w:t>Ein Artikel kann eine</w:t>
+      </w:r>
+      <w:ins w:id="52" w:author="Anni" w:date="2015-12-14T14:04:00Z">
+        <w:r>
+          <w:rPr>
+            <w:rFonts w:ascii="CMR12" w:hAnsi="CMR12" w:cs="CMR12"/>
+            <w:sz w:val="24"/>
+          </w:rPr>
+          <w:t>m</w:t>
+        </w:r>
+      </w:ins>
+      <w:del w:id="53" w:author="Anni" w:date="2015-12-14T14:04:00Z">
+        <w:r>
+          <w:rPr>
+            <w:rFonts w:ascii="CMR12" w:hAnsi="CMR12" w:cs="CMR12"/>
+            <w:sz w:val="24"/>
+          </w:rPr>
+          <w:delText>n</w:delText>
+        </w:r>
+      </w:del>
+      <w:r>
+        <w:rPr>
+          <w:rFonts w:ascii="CMR12" w:hAnsi="CMR12" w:cs="CMR12"/>
+          <w:sz w:val="24"/>
+        </w:rPr>
+        <w:t xml:space="preserve"> Gruppenmitglied erst zugewiesen werden, wenn ein Benutzerprofil desjenigen</w:t>
+      </w:r>
+      <w:ins w:id="54" w:author="Anni" w:date="2015-12-14T14:04:00Z">
+        <w:r>
+          <w:rPr>
+            <w:rFonts w:ascii="CMR12" w:hAnsi="CMR12" w:cs="CMR12"/>
+            <w:sz w:val="24"/>
+          </w:rPr>
+          <w:t xml:space="preserve"> bereits in der Datenbank</w:t>
+        </w:r>
+      </w:ins>
+      <w:r>
+        <w:rPr>
+          <w:rFonts w:ascii="CMR12" w:hAnsi="CMR12" w:cs="CMR12"/>
+          <w:sz w:val="24"/>
+        </w:rPr>
+        <w:t xml:space="preserve"> im System besteht. </w:t>
+      </w:r>
+    </w:p>
+    <w:p>
+      <w:pPr>
+        <w:rPr>
+          <w:rFonts w:ascii="CMR12" w:hAnsi="CMR12" w:cs="CMR12"/>
+          <w:sz w:val="24"/>
+        </w:rPr>
+      </w:pPr>
+    </w:p>
+    <w:p>
+      <w:pPr>
+        <w:pStyle w:val="berschrift3"/>
+      </w:pPr>
+      <w:bookmarkStart w:id="55" w:name="_Toc437800059"/>
+      <w:r>
+        <w:t>Wunsch-Kriterien</w:t>
+      </w:r>
+      <w:bookmarkEnd w:id="55"/>
+    </w:p>
+    <w:p>
+      <w:pPr>
+        <w:rPr>
+          <w:rFonts w:ascii="CMR12" w:hAnsi="CMR12" w:cs="CMR12"/>
+          <w:sz w:val="24"/>
+        </w:rPr>
+      </w:pPr>
+      <w:r>
+        <w:rPr>
+          <w:rFonts w:ascii="CMR12" w:hAnsi="CMR12" w:cs="CMR12"/>
+          <w:sz w:val="24"/>
+        </w:rPr>
+        <w:t xml:space="preserve">Es werden keine weiteren </w:t>
+      </w:r>
+      <w:r>
+        <w:rPr>
+          <w:rFonts w:ascii="CMR12" w:hAnsi="CMR12" w:cs="CMR12"/>
+          <w:sz w:val="24"/>
+        </w:rPr>
+        <w:t>Wunsch-Kriterien</w:t>
+      </w:r>
+      <w:r>
+        <w:rPr>
+          <w:rFonts w:ascii="CMR12" w:hAnsi="CMR12" w:cs="CMR12"/>
+          <w:sz w:val="24"/>
+        </w:rPr>
+        <w:t xml:space="preserve"> implementiert.</w:t>
+      </w:r>
+    </w:p>
+    <w:p>
+      <w:pPr>
+        <w:rPr>
+          <w:rFonts w:ascii="CMR12" w:hAnsi="CMR12" w:cs="CMR12"/>
+          <w:sz w:val="24"/>
+        </w:rPr>
+      </w:pPr>
+    </w:p>
+    <w:p>
+      <w:pPr>
+        <w:pStyle w:val="berschrift3"/>
+      </w:pPr>
+      <w:bookmarkStart w:id="56" w:name="_Toc437800060"/>
+      <w:r>
+        <w:lastRenderedPageBreak/>
+        <w:t>Abgrenzungskriterien</w:t>
+      </w:r>
+      <w:bookmarkEnd w:id="56"/>
+    </w:p>
+    <w:p>
+      <w:pPr>
+        <w:rPr>
+          <w:rFonts w:ascii="CMR12" w:hAnsi="CMR12" w:cs="CMR12"/>
+          <w:sz w:val="24"/>
+        </w:rPr>
+      </w:pPr>
+      <w:r>
+        <w:rPr>
+          <w:rFonts w:ascii="CMR12" w:hAnsi="CMR12" w:cs="CMR12"/>
+          <w:sz w:val="24"/>
+        </w:rPr>
+        <w:t>Der Nutzer kann sich auch mit seinem F</w:t>
+      </w:r>
+      <w:ins w:id="57" w:author="Anni" w:date="2015-12-14T14:05:00Z">
+        <w:r>
+          <w:rPr>
+            <w:rFonts w:ascii="CMR12" w:hAnsi="CMR12" w:cs="CMR12"/>
+            <w:sz w:val="24"/>
+          </w:rPr>
+          <w:t>acebook</w:t>
+        </w:r>
+      </w:ins>
+      <w:del w:id="58" w:author="Anni" w:date="2015-12-14T14:05:00Z">
+        <w:r>
+          <w:rPr>
+            <w:rFonts w:ascii="CMR12" w:hAnsi="CMR12" w:cs="CMR12"/>
+            <w:sz w:val="24"/>
+          </w:rPr>
+          <w:delText>B</w:delText>
+        </w:r>
+      </w:del>
+      <w:r>
+        <w:rPr>
+          <w:rFonts w:ascii="CMR12" w:hAnsi="CMR12" w:cs="CMR12"/>
+          <w:sz w:val="24"/>
+        </w:rPr>
+        <w:t xml:space="preserve">-Profil oder via Twitter bei der App anmelden. Zudem können noch nicht registrierte Leute durch „Dummys“ ersetzt und im Nachhinein angemeldet werden. </w:t>
+      </w:r>
+    </w:p>
+    <w:p>
+      <w:pPr>
+        <w:rPr>
+          <w:rFonts w:ascii="CMR12" w:hAnsi="CMR12" w:cs="CMR12"/>
+          <w:sz w:val="24"/>
+        </w:rPr>
+      </w:pPr>
+      <w:r>
+        <w:rPr>
+          <w:rFonts w:ascii="CMR12" w:hAnsi="CMR12" w:cs="CMR12"/>
+          <w:sz w:val="24"/>
+        </w:rPr>
+        <w:t>Angemeldete Mitglieder können über Push-</w:t>
+      </w:r>
+      <w:proofErr w:type="spellStart"/>
+      <w:r>
+        <w:rPr>
+          <w:rFonts w:ascii="CMR12" w:hAnsi="CMR12" w:cs="CMR12"/>
+          <w:sz w:val="24"/>
+        </w:rPr>
+        <w:t>Notifications</w:t>
+      </w:r>
+      <w:proofErr w:type="spellEnd"/>
+      <w:r>
+        <w:rPr>
+          <w:rFonts w:ascii="CMR12" w:hAnsi="CMR12" w:cs="CMR12"/>
+          <w:sz w:val="24"/>
+        </w:rPr>
+        <w:t xml:space="preserve"> über den Stand der Gruppeneinkäufe benachrichtigt werden.</w:t>
+      </w:r>
+    </w:p>
+    <w:p>
+      <w:pPr>
+        <w:rPr>
+          <w:rFonts w:ascii="CMR12" w:hAnsi="CMR12" w:cs="CMR12"/>
+          <w:sz w:val="24"/>
+        </w:rPr>
+      </w:pPr>
+    </w:p>
+    <w:p>
+      <w:pPr>
+        <w:pStyle w:val="berschrift2"/>
+      </w:pPr>
+      <w:bookmarkStart w:id="59" w:name="_Toc437800061"/>
+      <w:r>
+        <w:t>Auswertung</w:t>
+      </w:r>
+      <w:bookmarkEnd w:id="59"/>
+    </w:p>
+    <w:p>
+      <w:pPr>
+        <w:pStyle w:val="berschrift3"/>
+      </w:pPr>
+      <w:bookmarkStart w:id="60" w:name="_Toc437800062"/>
+      <w:r>
+        <w:t>Muss-Kriterien</w:t>
+      </w:r>
+      <w:bookmarkEnd w:id="60"/>
     </w:p>
     <w:p>
       <w:pPr>
@@ -4474,10 +4780,7 @@
         <w:spacing w:after="0"/>
       </w:pPr>
       <w:r>
-        <w:tab/>
-      </w:r>
-      <w:r>
-        <w:t>a) Kosten pro Zeitraum</w:t>
+        <w:t>Der Nutzer kann vergangene Einkäufe auswerten lassen.</w:t>
       </w:r>
     </w:p>
     <w:p>
@@ -4488,10 +4791,7 @@
         <w:spacing w:after="0"/>
       </w:pPr>
       <w:r>
-        <w:tab/>
-      </w:r>
-      <w:r>
-        <w:t>b) Kaufhäufigkeit eines Artikels und die dazugehörigen Gesamtkosten</w:t>
+        <w:t>Folgende Unterscheidungen werden gemacht:</w:t>
       </w:r>
     </w:p>
     <w:p>
@@ -4505,6 +4805,34 @@
         <w:tab/>
       </w:r>
       <w:r>
+        <w:t>a) Kosten pro Zeitraum</w:t>
+      </w:r>
+    </w:p>
+    <w:p>
+      <w:pPr>
+        <w:autoSpaceDE w:val="0"/>
+        <w:autoSpaceDN w:val="0"/>
+        <w:adjustRightInd w:val="0"/>
+        <w:spacing w:after="0"/>
+      </w:pPr>
+      <w:r>
+        <w:tab/>
+      </w:r>
+      <w:r>
+        <w:t>b) Kaufhäufigkeit eines Artikels und die dazugehörigen Gesamtkosten</w:t>
+      </w:r>
+    </w:p>
+    <w:p>
+      <w:pPr>
+        <w:autoSpaceDE w:val="0"/>
+        <w:autoSpaceDN w:val="0"/>
+        <w:adjustRightInd w:val="0"/>
+        <w:spacing w:after="0"/>
+      </w:pPr>
+      <w:r>
+        <w:tab/>
+      </w:r>
+      <w:r>
         <w:t>c) Kosten pro Artikelkategorie</w:t>
       </w:r>
     </w:p>
@@ -4534,32 +4862,48 @@
       <w:pPr>
         <w:pStyle w:val="berschrift3"/>
       </w:pPr>
-      <w:bookmarkStart w:id="28" w:name="_Toc437800063"/>
+      <w:bookmarkStart w:id="61" w:name="_Toc437800063"/>
       <w:r>
         <w:t>Wunsch-Kriterien</w:t>
       </w:r>
-      <w:bookmarkEnd w:id="28"/>
+      <w:bookmarkEnd w:id="61"/>
     </w:p>
     <w:p>
       <w:r>
         <w:t>Die Auswertung erfolgt nicht nur</w:t>
       </w:r>
       <w:r>
-        <w:t xml:space="preserve"> über eine </w:t>
+        <w:t xml:space="preserve"> über eine reguläre</w:t>
+      </w:r>
+      <w:del w:id="62" w:author="Anni" w:date="2015-12-14T14:05:00Z">
+        <w:r>
+          <w:delText>n</w:delText>
+        </w:r>
+      </w:del>
+      <w:r>
+        <w:t xml:space="preserve"> Tabelle</w:t>
+      </w:r>
+      <w:ins w:id="63" w:author="Anni" w:date="2015-12-14T14:05:00Z">
+        <w:r>
+          <w:t>,</w:t>
+        </w:r>
+      </w:ins>
+      <w:r>
+        <w:t xml:space="preserve"> sonder</w:t>
+      </w:r>
+      <w:r>
+        <w:t>n</w:t>
+      </w:r>
+      <w:r>
+        <w:t xml:space="preserve"> kann als </w:t>
       </w:r>
       <w:proofErr w:type="gramStart"/>
       <w:r>
-        <w:t>regulären</w:t>
+        <w:t>Diagramm</w:t>
       </w:r>
       <w:proofErr w:type="gramEnd"/>
       <w:r>
-        <w:t xml:space="preserve"> Tabelle sonder</w:t>
-      </w:r>
-      <w:r>
-        <w:t>n</w:t>
-      </w:r>
-      <w:r>
-        <w:t xml:space="preserve"> kann als Diagramm graphisch dargestellt werden.</w:t>
+        <w:t xml:space="preserve"> graphisch dargestellt werden.</w:t>
       </w:r>
     </w:p>
     <w:p/>
@@ -4567,11 +4911,11 @@
       <w:pPr>
         <w:pStyle w:val="berschrift3"/>
       </w:pPr>
-      <w:bookmarkStart w:id="29" w:name="_Toc437800064"/>
+      <w:bookmarkStart w:id="64" w:name="_Toc437800064"/>
       <w:r>
         <w:t>Abgrenzungskriterien</w:t>
       </w:r>
-      <w:bookmarkEnd w:id="29"/>
+      <w:bookmarkEnd w:id="64"/>
     </w:p>
     <w:p>
       <w:r>
@@ -4583,12 +4927,12 @@
       <w:pPr>
         <w:pStyle w:val="berschrift1"/>
       </w:pPr>
-      <w:bookmarkStart w:id="30" w:name="_Toc437800065"/>
+      <w:bookmarkStart w:id="65" w:name="_Toc437800065"/>
       <w:r>
         <w:lastRenderedPageBreak/>
         <w:t>Anwendungsbereiche</w:t>
       </w:r>
-      <w:bookmarkEnd w:id="30"/>
+      <w:bookmarkEnd w:id="65"/>
     </w:p>
     <w:p>
       <w:r>
@@ -4600,11 +4944,39 @@
       </w:r>
       <w:proofErr w:type="spellEnd"/>
       <w:r>
-        <w:t xml:space="preserve"> wird vorerst lediglich auf allen Android fähigen Endgeräten laufen können.</w:t>
-      </w:r>
-      <w:r>
-        <w:t xml:space="preserve"> Eine Implementierung auf iOS </w:t>
-      </w:r>
+        <w:t xml:space="preserve"> wird vorerst lediglich auf allen Android</w:t>
+      </w:r>
+      <w:ins w:id="66" w:author="Anni" w:date="2015-12-14T14:05:00Z">
+        <w:r>
+          <w:t>-</w:t>
+        </w:r>
+      </w:ins>
+      <w:del w:id="67" w:author="Anni" w:date="2015-12-14T14:05:00Z">
+        <w:r>
+          <w:delText xml:space="preserve"> </w:delText>
+        </w:r>
+      </w:del>
+      <w:r>
+        <w:t>fähigen Endgeräten laufen können.</w:t>
+      </w:r>
+      <w:r>
+        <w:t xml:space="preserve"> Eine Implementierung auf </w:t>
+      </w:r>
+      <w:proofErr w:type="spellStart"/>
+      <w:r>
+        <w:t>iOS</w:t>
+      </w:r>
+      <w:proofErr w:type="spellEnd"/>
+      <w:ins w:id="68" w:author="Anni" w:date="2015-12-14T14:07:00Z">
+        <w:r>
+          <w:t>-</w:t>
+        </w:r>
+      </w:ins>
+      <w:del w:id="69" w:author="Anni" w:date="2015-12-14T14:07:00Z">
+        <w:r>
+          <w:delText xml:space="preserve"> </w:delText>
+        </w:r>
+      </w:del>
       <w:r>
         <w:t>basierte Endgeräte</w:t>
       </w:r>
@@ -4615,25 +4987,38 @@
         <w:t xml:space="preserve"> nach erfolgreichem</w:t>
       </w:r>
       <w:r>
+        <w:t xml:space="preserve"> Tes</w:t>
+      </w:r>
+      <w:ins w:id="70" w:author="Anni" w:date="2015-12-14T14:07:00Z">
+        <w:r>
+          <w:t xml:space="preserve">ten </w:t>
+        </w:r>
+      </w:ins>
+      <w:del w:id="71" w:author="Anni" w:date="2015-12-14T14:07:00Z">
+        <w:r>
+          <w:delText xml:space="preserve">ting </w:delText>
+        </w:r>
+      </w:del>
+      <w:r>
+        <w:t xml:space="preserve">der Applikation in Angriff genommen.  </w:t>
+      </w:r>
+      <w:r>
+        <w:t>Da es sich hierbei um eine Hybrid</w:t>
+      </w:r>
+      <w:r>
+        <w:t>-A</w:t>
+      </w:r>
+      <w:r>
+        <w:t>pp</w:t>
+      </w:r>
+      <w:ins w:id="72" w:author="Anni" w:date="2015-12-14T14:07:00Z">
+        <w:r>
+          <w:t xml:space="preserve"> handelt,</w:t>
+        </w:r>
+      </w:ins>
+      <w:r>
         <w:t xml:space="preserve"> </w:t>
       </w:r>
-      <w:proofErr w:type="spellStart"/>
-      <w:r>
-        <w:t>Testing</w:t>
-      </w:r>
-      <w:proofErr w:type="spellEnd"/>
-      <w:r>
-        <w:t xml:space="preserve"> der Applikation in Angriff genommen.  </w:t>
-      </w:r>
-      <w:r>
-        <w:t>Da es sich hierbei um eine Hybrid</w:t>
-      </w:r>
-      <w:r>
-        <w:t>-A</w:t>
-      </w:r>
-      <w:r>
-        <w:t xml:space="preserve">pp </w:t>
-      </w:r>
       <w:r>
         <w:t>kann die Implementierung ohne großen Aufwand umgesetzt werden. Ein passendes Framework ist dementsprechend dafür vorgesehen.</w:t>
       </w:r>
@@ -4660,7 +5045,21 @@
     </w:p>
     <w:p>
       <w:r>
-        <w:t xml:space="preserve">Mit der angebotenen Lösung werden hauptsächlich Privatnutzer angesprochen. Für Geschäftskunden müssten weitere Funktionalitäten implementiert werden. </w:t>
+        <w:t xml:space="preserve">Mit der angebotenen Lösung werden hauptsächlich Privatnutzer angesprochen. Für Geschäftskunden müssten weitere Funktionalitäten implementiert </w:t>
+      </w:r>
+      <w:commentRangeStart w:id="73"/>
+      <w:r>
+        <w:t>werden</w:t>
+      </w:r>
+      <w:commentRangeEnd w:id="73"/>
+      <w:r>
+        <w:rPr>
+          <w:rStyle w:val="Kommentarzeichen"/>
+        </w:rPr>
+        <w:commentReference w:id="73"/>
+      </w:r>
+      <w:r>
+        <w:t xml:space="preserve">. </w:t>
       </w:r>
     </w:p>
     <w:p/>
@@ -4668,16 +5067,24 @@
       <w:pPr>
         <w:pStyle w:val="berschrift1"/>
       </w:pPr>
-      <w:bookmarkStart w:id="31" w:name="_Toc437800066"/>
+      <w:bookmarkStart w:id="74" w:name="_Toc437800066"/>
       <w:r>
         <w:lastRenderedPageBreak/>
         <w:t>Systemarchitektur</w:t>
       </w:r>
-      <w:bookmarkEnd w:id="31"/>
-    </w:p>
-    <w:p>
-      <w:r>
-        <w:t>Um die oben genannten Funktionalitäten der Applikation umzusetzen müssen die genutzten</w:t>
+      <w:bookmarkEnd w:id="74"/>
+    </w:p>
+    <w:p>
+      <w:r>
+        <w:t>Um die oben genannten Funktionalitäten der Applikation umzusetzen</w:t>
+      </w:r>
+      <w:ins w:id="75" w:author="Anni" w:date="2015-12-14T14:09:00Z">
+        <w:r>
+          <w:t>,</w:t>
+        </w:r>
+      </w:ins>
+      <w:r>
+        <w:t xml:space="preserve"> müssen die genutzten</w:t>
       </w:r>
       <w:r>
         <w:t xml:space="preserve"> Tools und Methoden</w:t>
@@ -4718,418 +5125,10 @@
           <w:noProof/>
         </w:rPr>
         <w:drawing>
-          <wp:inline distT="0" distB="0" distL="0" distR="0" wp14:anchorId="22CBE3A5" wp14:editId="02E8ECD0">
+          <wp:inline distT="0" distB="0" distL="0" distR="0" wp14:anchorId="69B7CD8F" wp14:editId="4B55E0DB">
             <wp:extent cx="5666105" cy="2508250"/>
             <wp:effectExtent l="0" t="0" r="0" b="6350"/>
             <wp:docPr id="2" name="Grafik 2"/>
-            <wp:cNvGraphicFramePr>
-              <a:graphicFrameLocks xmlns:a="http://schemas.openxmlformats.org/drawingml/2006/main" noChangeAspect="1"/>
-            </wp:cNvGraphicFramePr>
-            <a:graphic xmlns:a="http://schemas.openxmlformats.org/drawingml/2006/main">
-              <a:graphicData uri="http://schemas.openxmlformats.org/drawingml/2006/picture">
-                <pic:pic xmlns:pic="http://schemas.openxmlformats.org/drawingml/2006/picture">
-                  <pic:nvPicPr>
-                    <pic:cNvPr id="1" name=""/>
-                    <pic:cNvPicPr/>
-                  </pic:nvPicPr>
-                  <pic:blipFill>
-                    <a:blip r:embed="rId14"/>
-                    <a:stretch>
-                      <a:fillRect/>
-                    </a:stretch>
-                  </pic:blipFill>
-                  <pic:spPr>
-                    <a:xfrm>
-                      <a:off x="0" y="0"/>
-                      <a:ext cx="5666105" cy="2508250"/>
-                    </a:xfrm>
-                    <a:prstGeom prst="rect">
-                      <a:avLst/>
-                    </a:prstGeom>
-                  </pic:spPr>
-                </pic:pic>
-              </a:graphicData>
-            </a:graphic>
-          </wp:inline>
-        </w:drawing>
-      </w:r>
-    </w:p>
-    <w:p>
-      <w:pPr>
-        <w:pStyle w:val="Beschriftung"/>
-      </w:pPr>
-      <w:bookmarkStart w:id="32" w:name="_Toc437801803"/>
-      <w:r>
-        <w:t xml:space="preserve">Abbildung </w:t>
-      </w:r>
-      <w:fldSimple w:instr=" SEQ Abbildung \* ARABIC ">
-        <w:r>
-          <w:rPr>
-            <w:noProof/>
-          </w:rPr>
-          <w:t>1</w:t>
-        </w:r>
-        <w:bookmarkEnd w:id="32"/>
-      </w:fldSimple>
-    </w:p>
-    <w:p>
-      <w:bookmarkStart w:id="33" w:name="_Toc437800067"/>
-      <w:r>
-        <w:t>Da d</w:t>
-      </w:r>
-      <w:r>
-        <w:t>ie gesamte Systemlogik im Backend liegt müssen Server u</w:t>
-      </w:r>
-      <w:r>
-        <w:t>nd App kommunizieren, was via</w:t>
-      </w:r>
-      <w:r>
-        <w:t xml:space="preserve"> Hypertext Transfer Protocol geschieht.</w:t>
-      </w:r>
-    </w:p>
-    <w:p>
-      <w:pPr>
-        <w:pStyle w:val="berschrift2"/>
-      </w:pPr>
-      <w:r>
-        <w:t>Backend</w:t>
-      </w:r>
-      <w:bookmarkEnd w:id="33"/>
-    </w:p>
-    <w:p>
-      <w:pPr>
-        <w:keepNext/>
-      </w:pPr>
-      <w:r>
-        <w:rPr>
-          <w:noProof/>
-        </w:rPr>
-        <w:drawing>
-          <wp:inline distT="0" distB="0" distL="0" distR="0" wp14:anchorId="75DA8F7C" wp14:editId="5CBF6F5F">
-            <wp:extent cx="4886325" cy="2276475"/>
-            <wp:effectExtent l="0" t="0" r="9525" b="9525"/>
-            <wp:docPr id="3" name="Grafik 3"/>
-            <wp:cNvGraphicFramePr>
-              <a:graphicFrameLocks xmlns:a="http://schemas.openxmlformats.org/drawingml/2006/main" noChangeAspect="1"/>
-            </wp:cNvGraphicFramePr>
-            <a:graphic xmlns:a="http://schemas.openxmlformats.org/drawingml/2006/main">
-              <a:graphicData uri="http://schemas.openxmlformats.org/drawingml/2006/picture">
-                <pic:pic xmlns:pic="http://schemas.openxmlformats.org/drawingml/2006/picture">
-                  <pic:nvPicPr>
-                    <pic:cNvPr id="1" name=""/>
-                    <pic:cNvPicPr/>
-                  </pic:nvPicPr>
-                  <pic:blipFill>
-                    <a:blip r:embed="rId15"/>
-                    <a:stretch>
-                      <a:fillRect/>
-                    </a:stretch>
-                  </pic:blipFill>
-                  <pic:spPr>
-                    <a:xfrm>
-                      <a:off x="0" y="0"/>
-                      <a:ext cx="4886325" cy="2276475"/>
-                    </a:xfrm>
-                    <a:prstGeom prst="rect">
-                      <a:avLst/>
-                    </a:prstGeom>
-                  </pic:spPr>
-                </pic:pic>
-              </a:graphicData>
-            </a:graphic>
-          </wp:inline>
-        </w:drawing>
-      </w:r>
-    </w:p>
-    <w:p>
-      <w:pPr>
-        <w:pStyle w:val="Beschriftung"/>
-      </w:pPr>
-      <w:bookmarkStart w:id="34" w:name="_Toc437801804"/>
-      <w:r>
-        <w:t xml:space="preserve">Abbildung </w:t>
-      </w:r>
-      <w:fldSimple w:instr=" SEQ Abbildung \* ARABIC ">
-        <w:r>
-          <w:rPr>
-            <w:noProof/>
-          </w:rPr>
-          <w:t>2</w:t>
-        </w:r>
-        <w:bookmarkEnd w:id="34"/>
-      </w:fldSimple>
-    </w:p>
-    <w:p>
-      <w:r>
-        <w:t xml:space="preserve">Express ist das Webframework für Node.JS, einem Tool, welches </w:t>
-      </w:r>
-      <w:r>
-        <w:t>JavaScript</w:t>
-      </w:r>
-      <w:r>
-        <w:t xml:space="preserve"> als Serversprache ausführt um die Serverlogik abzubilden um die Webseite zu bauen. Die Views werden mittels Jade, dem Rendering Engine via HTML generiert. Zur Authentifizierung des </w:t>
-      </w:r>
-      <w:r>
-        <w:lastRenderedPageBreak/>
-        <w:t xml:space="preserve">Nutzers beim Login und bei der Registrierung gibt es Passport.JS, welches ein Modul für die Authentifizierung ist. Über </w:t>
-      </w:r>
-      <w:proofErr w:type="spellStart"/>
-      <w:r>
-        <w:t>Mongoose</w:t>
-      </w:r>
-      <w:proofErr w:type="spellEnd"/>
-      <w:r>
-        <w:t xml:space="preserve">, einem </w:t>
-      </w:r>
-      <w:r>
-        <w:t>Objektmodellierungstool für Node.JS</w:t>
-      </w:r>
-    </w:p>
-    <w:p>
-      <w:r>
-        <w:t xml:space="preserve">Der </w:t>
-      </w:r>
-      <w:proofErr w:type="spellStart"/>
-      <w:r>
-        <w:t>OpenShift</w:t>
-      </w:r>
-      <w:proofErr w:type="spellEnd"/>
-      <w:r>
-        <w:t xml:space="preserve"> Server ist, im ersten Preismodell, eine kostenfreie Möglichkeit hinsichtlich der Entwicklung des </w:t>
-      </w:r>
-      <w:proofErr w:type="spellStart"/>
-      <w:r>
-        <w:t>Backends</w:t>
-      </w:r>
-      <w:proofErr w:type="spellEnd"/>
-      <w:r>
-        <w:t xml:space="preserve"> einer App. Es handelt sich hierbei um eine </w:t>
-      </w:r>
-      <w:proofErr w:type="spellStart"/>
-      <w:r>
-        <w:t>Cloudlösung</w:t>
-      </w:r>
-      <w:proofErr w:type="spellEnd"/>
-      <w:r>
-        <w:t xml:space="preserve">, die eine schnelle Umsetzung ermöglicht, da keine eigentlichen Server aufgestellt werden müssen. Zudem ist das HTTPS Zertifikat mit dabei und keine weiteren Konfigurationen fallen an. </w:t>
-      </w:r>
-    </w:p>
-    <w:p>
-      <w:r>
-        <w:t xml:space="preserve">Über das Portal können die </w:t>
-      </w:r>
-      <w:proofErr w:type="spellStart"/>
-      <w:r>
-        <w:t>Cartridges</w:t>
-      </w:r>
-      <w:proofErr w:type="spellEnd"/>
-      <w:r>
-        <w:t xml:space="preserve">  direkt über das Webinterface und müssen nicht wie bei einem Rootserver über die </w:t>
-      </w:r>
-      <w:proofErr w:type="spellStart"/>
-      <w:r>
-        <w:t>Commandozeile</w:t>
-      </w:r>
-      <w:proofErr w:type="spellEnd"/>
-      <w:r>
-        <w:t xml:space="preserve"> verwaltet werden. </w:t>
-      </w:r>
-      <w:proofErr w:type="spellStart"/>
-      <w:r>
-        <w:t>Cartidges</w:t>
-      </w:r>
-      <w:proofErr w:type="spellEnd"/>
-      <w:r>
-        <w:t xml:space="preserve"> sind z. B. die </w:t>
-      </w:r>
-      <w:proofErr w:type="spellStart"/>
-      <w:r>
-        <w:t>MongoDB</w:t>
-      </w:r>
-      <w:proofErr w:type="spellEnd"/>
-      <w:r>
-        <w:t xml:space="preserve">, die für die </w:t>
-      </w:r>
-      <w:proofErr w:type="spellStart"/>
-      <w:r>
-        <w:t>EInkaufsApp</w:t>
-      </w:r>
-      <w:proofErr w:type="spellEnd"/>
-      <w:r>
-        <w:t xml:space="preserve"> genutzte Datenbank, </w:t>
-      </w:r>
-      <w:proofErr w:type="spellStart"/>
-      <w:r>
-        <w:t>NodeJS</w:t>
-      </w:r>
-      <w:proofErr w:type="spellEnd"/>
-      <w:r>
-        <w:t xml:space="preserve">, und Express, einem Framework für die Webentwicklung auf Basis von </w:t>
-      </w:r>
-      <w:proofErr w:type="spellStart"/>
-      <w:r>
-        <w:t>NodeJS</w:t>
-      </w:r>
-      <w:proofErr w:type="spellEnd"/>
-      <w:r>
-        <w:t xml:space="preserve"> um </w:t>
-      </w:r>
-      <w:proofErr w:type="spellStart"/>
-      <w:r>
-        <w:t>Routes</w:t>
-      </w:r>
-      <w:proofErr w:type="spellEnd"/>
-      <w:r>
-        <w:t xml:space="preserve"> zu erstellen, die mit der API zusammenhängt und eine Schnittstelle zum Rendering Engin Jade bereitstellt. Jade generiert in dem Zusammenhang automatisch HTML-Code für Modell-View-Controller. </w:t>
-      </w:r>
-    </w:p>
-    <w:p>
-      <w:r>
-        <w:t xml:space="preserve">Im Prozess der Entwicklung ist eine Verknüpfung zu </w:t>
-      </w:r>
-      <w:proofErr w:type="spellStart"/>
-      <w:r>
-        <w:t>Git</w:t>
-      </w:r>
-      <w:proofErr w:type="spellEnd"/>
-      <w:r>
-        <w:t xml:space="preserve"> möglich, einem Versionsmanagement-Tool. Werden über das Kommando „</w:t>
-      </w:r>
-      <w:proofErr w:type="spellStart"/>
-      <w:r>
-        <w:t>git</w:t>
-      </w:r>
-      <w:proofErr w:type="spellEnd"/>
-      <w:r>
-        <w:t xml:space="preserve"> push“ Änderungen aktualisiert, werden die Programme auf dem Server automatisch gestartet.</w:t>
-      </w:r>
-    </w:p>
-    <w:p>
-      <w:r>
-        <w:t xml:space="preserve">Wie schon erwähnt handelt es sich bei der </w:t>
-      </w:r>
-      <w:proofErr w:type="spellStart"/>
-      <w:r>
-        <w:t>EinkaufsApp</w:t>
-      </w:r>
-      <w:proofErr w:type="spellEnd"/>
-      <w:r>
-        <w:t xml:space="preserve"> um eine Hybrid-App</w:t>
-      </w:r>
-      <w:r>
-        <w:t>. Aspekte einer nativen und Web-App sind hierbei vereint.</w:t>
-      </w:r>
-      <w:r>
-        <w:t xml:space="preserve"> </w:t>
-      </w:r>
-      <w:r>
-        <w:t xml:space="preserve">Die </w:t>
-      </w:r>
-      <w:r>
-        <w:t>Applikati</w:t>
-      </w:r>
-      <w:r>
-        <w:t>on kann</w:t>
-      </w:r>
-      <w:r>
-        <w:t xml:space="preserve"> auf die</w:t>
-      </w:r>
-      <w:r>
-        <w:t>se Art und Weise</w:t>
-      </w:r>
-      <w:r>
-        <w:t xml:space="preserve"> unproblematisch sowohl für iOS Betriebssysteme wie auch Android basier</w:t>
-      </w:r>
-      <w:r>
-        <w:t>te Operation S</w:t>
-      </w:r>
-      <w:r>
-        <w:t xml:space="preserve">ystems </w:t>
-      </w:r>
-      <w:proofErr w:type="spellStart"/>
-      <w:r>
-        <w:t>deployed</w:t>
-      </w:r>
-      <w:proofErr w:type="spellEnd"/>
-      <w:r>
-        <w:t xml:space="preserve"> werden. Das bedeutet im Wesentlichen, dass dadurch der Nutzerbereich ausgeprägter ist, als bei einer nativen App. Zukünftige Änderungen sind zudem leichter durchzuführen, da die </w:t>
-      </w:r>
-      <w:proofErr w:type="spellStart"/>
-      <w:r>
-        <w:t>Applogik</w:t>
-      </w:r>
-      <w:proofErr w:type="spellEnd"/>
-      <w:r>
-        <w:t xml:space="preserve"> auf dem Server liegt</w:t>
-      </w:r>
-      <w:r>
-        <w:t>.</w:t>
-      </w:r>
-    </w:p>
-    <w:p>
-      <w:r>
-        <w:t xml:space="preserve">Nachteil einer Hybrid-App sind die eingeschränkten </w:t>
-      </w:r>
-      <w:r>
-        <w:t>Anwendungsbereiche im Gegenzug zu einer nativen App. Die Kapazitäten eines Betriebssystems werden nicht vollständig ausgelastet, sodass einige Features, zum Beispiel der verbesserten Bedienbarkeit der App, nicht genutzt werden können.</w:t>
-      </w:r>
-    </w:p>
-    <w:p>
-      <w:r>
-        <w:t xml:space="preserve">Nichtdestotrotz </w:t>
-      </w:r>
-      <w:r>
-        <w:t>bietet die Hybrid-App vor allem die Plattformunabhängigkeit, was bedeutet, dass keine weiteren Entwickler benötigt werden um die Software auf unterschiedliche OS zu  implementieren, was im Endeffekt kostensparend ist.</w:t>
-      </w:r>
-    </w:p>
-    <w:p>
-      <w:pPr>
-        <w:pStyle w:val="berschrift2"/>
-        <w:numPr>
-          <w:ilvl w:val="0"/>
-          <w:numId w:val="0"/>
-        </w:numPr>
-      </w:pPr>
-    </w:p>
-    <w:p>
-      <w:pPr>
-        <w:pStyle w:val="berschrift1"/>
-      </w:pPr>
-      <w:bookmarkStart w:id="35" w:name="_Toc437800068"/>
-      <w:proofErr w:type="spellStart"/>
-      <w:r>
-        <w:lastRenderedPageBreak/>
-        <w:t>Use</w:t>
-      </w:r>
-      <w:proofErr w:type="spellEnd"/>
-      <w:r>
-        <w:t xml:space="preserve"> Cases</w:t>
-      </w:r>
-      <w:bookmarkEnd w:id="35"/>
-    </w:p>
-    <w:p>
-      <w:r>
-        <w:t xml:space="preserve">Der hier aufgeführte </w:t>
-      </w:r>
-      <w:proofErr w:type="spellStart"/>
-      <w:r>
-        <w:t>Use</w:t>
-      </w:r>
-      <w:proofErr w:type="spellEnd"/>
-      <w:r>
-        <w:t xml:space="preserve"> Case beschreibt den Anwendungsfall „Einkauf einlesen“.</w:t>
-      </w:r>
-    </w:p>
-    <w:p>
-      <w:r>
-        <w:rPr>
-          <w:noProof/>
-        </w:rPr>
-        <w:drawing>
-          <wp:inline distT="0" distB="0" distL="0" distR="0" wp14:anchorId="404579CF" wp14:editId="5CB5F2E4">
-            <wp:extent cx="5666105" cy="5856605"/>
-            <wp:effectExtent l="0" t="0" r="0" b="0"/>
-            <wp:docPr id="4" name="Grafik 4"/>
             <wp:cNvGraphicFramePr>
               <a:graphicFrameLocks xmlns:a="http://schemas.openxmlformats.org/drawingml/2006/main" noChangeAspect="1"/>
             </wp:cNvGraphicFramePr>
@@ -5149,6 +5148,659 @@
                   <pic:spPr>
                     <a:xfrm>
                       <a:off x="0" y="0"/>
+                      <a:ext cx="5666105" cy="2508250"/>
+                    </a:xfrm>
+                    <a:prstGeom prst="rect">
+                      <a:avLst/>
+                    </a:prstGeom>
+                  </pic:spPr>
+                </pic:pic>
+              </a:graphicData>
+            </a:graphic>
+          </wp:inline>
+        </w:drawing>
+      </w:r>
+    </w:p>
+    <w:p>
+      <w:pPr>
+        <w:pStyle w:val="Beschriftung"/>
+      </w:pPr>
+      <w:bookmarkStart w:id="76" w:name="_Toc437801803"/>
+      <w:r>
+        <w:t xml:space="preserve">Abbildung </w:t>
+      </w:r>
+      <w:r>
+        <w:fldChar w:fldCharType="begin"/>
+      </w:r>
+      <w:r>
+        <w:instrText xml:space="preserve"> SEQ Abbildung \* ARABIC </w:instrText>
+      </w:r>
+      <w:r>
+        <w:fldChar w:fldCharType="separate"/>
+      </w:r>
+      <w:r>
+        <w:rPr>
+          <w:noProof/>
+        </w:rPr>
+        <w:t>1</w:t>
+      </w:r>
+      <w:bookmarkEnd w:id="76"/>
+      <w:r>
+        <w:rPr>
+          <w:noProof/>
+        </w:rPr>
+        <w:fldChar w:fldCharType="end"/>
+      </w:r>
+    </w:p>
+    <w:p>
+      <w:bookmarkStart w:id="77" w:name="_Toc437800067"/>
+      <w:r>
+        <w:t>Da d</w:t>
+      </w:r>
+      <w:r>
+        <w:t>ie gesamte Systemlogik im Backend liegt</w:t>
+      </w:r>
+      <w:ins w:id="78" w:author="Anni" w:date="2015-12-14T14:10:00Z">
+        <w:r>
+          <w:t xml:space="preserve">, </w:t>
+        </w:r>
+      </w:ins>
+      <w:del w:id="79" w:author="Anni" w:date="2015-12-14T14:10:00Z">
+        <w:r>
+          <w:delText xml:space="preserve"> </w:delText>
+        </w:r>
+      </w:del>
+      <w:r>
+        <w:t>müssen Server u</w:t>
+      </w:r>
+      <w:r>
+        <w:t>nd App kommunizieren, was via</w:t>
+      </w:r>
+      <w:r>
+        <w:t xml:space="preserve"> Hypertext Transfer Protocol geschieht.</w:t>
+      </w:r>
+    </w:p>
+    <w:p>
+      <w:pPr>
+        <w:pStyle w:val="berschrift2"/>
+      </w:pPr>
+      <w:r>
+        <w:t>Backend</w:t>
+      </w:r>
+      <w:bookmarkEnd w:id="77"/>
+    </w:p>
+    <w:p>
+      <w:pPr>
+        <w:keepNext/>
+      </w:pPr>
+      <w:r>
+        <w:rPr>
+          <w:noProof/>
+        </w:rPr>
+        <w:drawing>
+          <wp:inline distT="0" distB="0" distL="0" distR="0" wp14:anchorId="38A01FB4" wp14:editId="71ED16AD">
+            <wp:extent cx="4886325" cy="2276475"/>
+            <wp:effectExtent l="0" t="0" r="9525" b="9525"/>
+            <wp:docPr id="3" name="Grafik 3"/>
+            <wp:cNvGraphicFramePr>
+              <a:graphicFrameLocks xmlns:a="http://schemas.openxmlformats.org/drawingml/2006/main" noChangeAspect="1"/>
+            </wp:cNvGraphicFramePr>
+            <a:graphic xmlns:a="http://schemas.openxmlformats.org/drawingml/2006/main">
+              <a:graphicData uri="http://schemas.openxmlformats.org/drawingml/2006/picture">
+                <pic:pic xmlns:pic="http://schemas.openxmlformats.org/drawingml/2006/picture">
+                  <pic:nvPicPr>
+                    <pic:cNvPr id="1" name=""/>
+                    <pic:cNvPicPr/>
+                  </pic:nvPicPr>
+                  <pic:blipFill>
+                    <a:blip r:embed="rId17"/>
+                    <a:stretch>
+                      <a:fillRect/>
+                    </a:stretch>
+                  </pic:blipFill>
+                  <pic:spPr>
+                    <a:xfrm>
+                      <a:off x="0" y="0"/>
+                      <a:ext cx="4886325" cy="2276475"/>
+                    </a:xfrm>
+                    <a:prstGeom prst="rect">
+                      <a:avLst/>
+                    </a:prstGeom>
+                  </pic:spPr>
+                </pic:pic>
+              </a:graphicData>
+            </a:graphic>
+          </wp:inline>
+        </w:drawing>
+      </w:r>
+    </w:p>
+    <w:p>
+      <w:pPr>
+        <w:pStyle w:val="Beschriftung"/>
+      </w:pPr>
+      <w:bookmarkStart w:id="80" w:name="_Toc437801804"/>
+      <w:r>
+        <w:t xml:space="preserve">Abbildung </w:t>
+      </w:r>
+      <w:r>
+        <w:fldChar w:fldCharType="begin"/>
+      </w:r>
+      <w:r>
+        <w:instrText xml:space="preserve"> SEQ Abbildung \* ARABIC </w:instrText>
+      </w:r>
+      <w:r>
+        <w:fldChar w:fldCharType="separate"/>
+      </w:r>
+      <w:r>
+        <w:rPr>
+          <w:noProof/>
+        </w:rPr>
+        <w:t>2</w:t>
+      </w:r>
+      <w:bookmarkEnd w:id="80"/>
+      <w:r>
+        <w:rPr>
+          <w:noProof/>
+        </w:rPr>
+        <w:fldChar w:fldCharType="end"/>
+      </w:r>
+    </w:p>
+    <w:p>
+      <w:r>
+        <w:t xml:space="preserve">Express ist das Webframework für Node.JS, einem Tool, welches </w:t>
+      </w:r>
+      <w:r>
+        <w:t>JavaScript</w:t>
+      </w:r>
+      <w:r>
+        <w:t xml:space="preserve"> als Serversprache ausführt</w:t>
+      </w:r>
+      <w:ins w:id="81" w:author="Anni" w:date="2015-12-14T14:10:00Z">
+        <w:r>
+          <w:t>,</w:t>
+        </w:r>
+      </w:ins>
+      <w:r>
+        <w:t xml:space="preserve"> um die Serverlogik abzubilden</w:t>
+      </w:r>
+      <w:ins w:id="82" w:author="Anni" w:date="2015-12-14T14:10:00Z">
+        <w:r>
+          <w:t xml:space="preserve">. </w:t>
+        </w:r>
+      </w:ins>
+      <w:ins w:id="83" w:author="Anni" w:date="2015-12-14T14:11:00Z">
+        <w:r>
+          <w:t xml:space="preserve">Dies wird benötigt um </w:t>
+        </w:r>
+      </w:ins>
+      <w:ins w:id="84" w:author="Anni" w:date="2015-12-14T14:10:00Z">
+        <w:r>
+          <w:t xml:space="preserve">wiederum </w:t>
+        </w:r>
+      </w:ins>
+      <w:del w:id="85" w:author="Anni" w:date="2015-12-14T14:10:00Z">
+        <w:r>
+          <w:delText xml:space="preserve"> um die</w:delText>
+        </w:r>
+      </w:del>
+      <w:ins w:id="86" w:author="Anni" w:date="2015-12-14T14:10:00Z">
+        <w:r>
+          <w:t>die</w:t>
+        </w:r>
+      </w:ins>
+      <w:r>
+        <w:t xml:space="preserve"> Webseite zu bauen. Di</w:t>
+      </w:r>
+      <w:ins w:id="87" w:author="Anni" w:date="2015-12-14T14:10:00Z">
+        <w:r>
+          <w:t xml:space="preserve">e </w:t>
+        </w:r>
+      </w:ins>
+      <w:del w:id="88" w:author="Anni" w:date="2015-12-14T14:10:00Z">
+        <w:r>
+          <w:delText xml:space="preserve">e </w:delText>
+        </w:r>
+      </w:del>
+      <w:r>
+        <w:t xml:space="preserve">Views werden mittels Jade, dem Rendering Engine via HTML generiert. Zur Authentifizierung des Nutzers beim Login und bei der Registrierung gibt es </w:t>
+      </w:r>
+      <w:r>
+        <w:lastRenderedPageBreak/>
+        <w:t xml:space="preserve">Passport.JS, welches ein Modul für die Authentifizierung ist. Über </w:t>
+      </w:r>
+      <w:proofErr w:type="spellStart"/>
+      <w:r>
+        <w:t>Mongoose</w:t>
+      </w:r>
+      <w:proofErr w:type="spellEnd"/>
+      <w:r>
+        <w:t xml:space="preserve">, einem </w:t>
+      </w:r>
+      <w:r>
+        <w:t>Objektmodellierungstool für Node.JS</w:t>
+      </w:r>
+    </w:p>
+    <w:p>
+      <w:r>
+        <w:t xml:space="preserve">Der </w:t>
+      </w:r>
+      <w:proofErr w:type="spellStart"/>
+      <w:r>
+        <w:t>OpenShift</w:t>
+      </w:r>
+      <w:proofErr w:type="spellEnd"/>
+      <w:r>
+        <w:t xml:space="preserve"> Server ist, im ersten Preismodell, eine kostenfreie Möglichkeit hinsichtlich der Entwicklung des </w:t>
+      </w:r>
+      <w:proofErr w:type="spellStart"/>
+      <w:r>
+        <w:t>Backends</w:t>
+      </w:r>
+      <w:proofErr w:type="spellEnd"/>
+      <w:r>
+        <w:t xml:space="preserve"> einer App. Es handelt sich hierbei um eine </w:t>
+      </w:r>
+      <w:proofErr w:type="spellStart"/>
+      <w:r>
+        <w:t>Cloudlösung</w:t>
+      </w:r>
+      <w:proofErr w:type="spellEnd"/>
+      <w:r>
+        <w:t xml:space="preserve">, die eine schnelle Umsetzung ermöglicht, da keine eigentlichen Server aufgestellt werden müssen. </w:t>
+      </w:r>
+      <w:del w:id="89" w:author="Anni" w:date="2015-12-14T14:12:00Z">
+        <w:r>
+          <w:delText xml:space="preserve">Zudem </w:delText>
+        </w:r>
+      </w:del>
+      <w:ins w:id="90" w:author="Anni" w:date="2015-12-14T14:12:00Z">
+        <w:r>
+          <w:t>Es</w:t>
+        </w:r>
+        <w:r>
+          <w:t xml:space="preserve"> </w:t>
+        </w:r>
+      </w:ins>
+      <w:del w:id="91" w:author="Anni" w:date="2015-12-14T14:11:00Z">
+        <w:r>
+          <w:delText xml:space="preserve">ist </w:delText>
+        </w:r>
+      </w:del>
+      <w:ins w:id="92" w:author="Anni" w:date="2015-12-14T14:11:00Z">
+        <w:r>
+          <w:t xml:space="preserve">wird </w:t>
+        </w:r>
+      </w:ins>
+      <w:r>
+        <w:t xml:space="preserve">das HTTPS Zertifikat </w:t>
+      </w:r>
+      <w:del w:id="93" w:author="Anni" w:date="2015-12-14T14:11:00Z">
+        <w:r>
+          <w:delText>mit dabei</w:delText>
+        </w:r>
+      </w:del>
+      <w:ins w:id="94" w:author="Anni" w:date="2015-12-14T14:11:00Z">
+        <w:r>
+          <w:t xml:space="preserve">genutzt </w:t>
+        </w:r>
+      </w:ins>
+      <w:r>
+        <w:t xml:space="preserve"> und </w:t>
+      </w:r>
+      <w:ins w:id="95" w:author="Anni" w:date="2015-12-14T14:11:00Z">
+        <w:r>
+          <w:t xml:space="preserve">es fallen </w:t>
+        </w:r>
+      </w:ins>
+      <w:r>
+        <w:t xml:space="preserve">keine weiteren Konfigurationen </w:t>
+      </w:r>
+      <w:del w:id="96" w:author="Anni" w:date="2015-12-14T14:12:00Z">
+        <w:r>
+          <w:delText xml:space="preserve">fallen </w:delText>
+        </w:r>
+      </w:del>
+      <w:r>
+        <w:t xml:space="preserve">an. </w:t>
+      </w:r>
+    </w:p>
+    <w:p>
+      <w:r>
+        <w:t xml:space="preserve">Über das Portal können die </w:t>
+      </w:r>
+      <w:proofErr w:type="spellStart"/>
+      <w:r>
+        <w:t>Cartridges</w:t>
+      </w:r>
+      <w:proofErr w:type="spellEnd"/>
+      <w:r>
+        <w:t xml:space="preserve">  direkt über das Webinterface </w:t>
+      </w:r>
+      <w:ins w:id="97" w:author="Anni" w:date="2015-12-14T14:12:00Z">
+        <w:r>
+          <w:t xml:space="preserve">verwaltet werden, anders als </w:t>
+        </w:r>
+      </w:ins>
+      <w:del w:id="98" w:author="Anni" w:date="2015-12-14T14:12:00Z">
+        <w:r>
+          <w:delText xml:space="preserve">und müssen nicht wie </w:delText>
+        </w:r>
+      </w:del>
+      <w:r>
+        <w:t>bei einem Rootserver</w:t>
+      </w:r>
+      <w:ins w:id="99" w:author="Anni" w:date="2015-12-14T14:12:00Z">
+        <w:r>
+          <w:t xml:space="preserve"> wo</w:t>
+        </w:r>
+      </w:ins>
+      <w:r>
+        <w:t xml:space="preserve"> </w:t>
+      </w:r>
+      <w:ins w:id="100" w:author="Anni" w:date="2015-12-14T14:13:00Z">
+        <w:r>
+          <w:t xml:space="preserve">dies </w:t>
+        </w:r>
+      </w:ins>
+      <w:r>
+        <w:t xml:space="preserve">über die </w:t>
+      </w:r>
+      <w:proofErr w:type="spellStart"/>
+      <w:r>
+        <w:t>Commandozeile</w:t>
+      </w:r>
+      <w:proofErr w:type="spellEnd"/>
+      <w:ins w:id="101" w:author="Anni" w:date="2015-12-14T14:12:00Z">
+        <w:r>
+          <w:t xml:space="preserve"> geschieht</w:t>
+        </w:r>
+      </w:ins>
+      <w:del w:id="102" w:author="Anni" w:date="2015-12-14T14:12:00Z">
+        <w:r>
+          <w:delText xml:space="preserve"> verwaltet werden</w:delText>
+        </w:r>
+      </w:del>
+      <w:r>
+        <w:t xml:space="preserve">. </w:t>
+      </w:r>
+      <w:proofErr w:type="spellStart"/>
+      <w:r>
+        <w:t>Cartidges</w:t>
+      </w:r>
+      <w:proofErr w:type="spellEnd"/>
+      <w:r>
+        <w:t xml:space="preserve"> sind z. B. die </w:t>
+      </w:r>
+      <w:proofErr w:type="spellStart"/>
+      <w:r>
+        <w:t>MongoDB</w:t>
+      </w:r>
+      <w:proofErr w:type="spellEnd"/>
+      <w:r>
+        <w:t xml:space="preserve">, die für </w:t>
+      </w:r>
+      <w:proofErr w:type="gramStart"/>
+      <w:r>
+        <w:t>die</w:t>
+      </w:r>
+      <w:proofErr w:type="gramEnd"/>
+      <w:r>
+        <w:t xml:space="preserve"> </w:t>
+      </w:r>
+      <w:proofErr w:type="spellStart"/>
+      <w:r>
+        <w:t>E</w:t>
+      </w:r>
+      <w:ins w:id="103" w:author="Anni" w:date="2015-12-14T14:13:00Z">
+        <w:r>
+          <w:t>i</w:t>
+        </w:r>
+      </w:ins>
+      <w:del w:id="104" w:author="Anni" w:date="2015-12-14T14:13:00Z">
+        <w:r>
+          <w:delText>I</w:delText>
+        </w:r>
+      </w:del>
+      <w:r>
+        <w:t>nkaufsApp</w:t>
+      </w:r>
+      <w:proofErr w:type="spellEnd"/>
+      <w:r>
+        <w:t xml:space="preserve"> genutzte Datenbank, </w:t>
+      </w:r>
+      <w:proofErr w:type="spellStart"/>
+      <w:r>
+        <w:t>NodeJS</w:t>
+      </w:r>
+      <w:proofErr w:type="spellEnd"/>
+      <w:r>
+        <w:t xml:space="preserve">, und Express, einem Framework für die Webentwicklung auf Basis von </w:t>
+      </w:r>
+      <w:proofErr w:type="spellStart"/>
+      <w:r>
+        <w:t>NodeJS</w:t>
+      </w:r>
+      <w:proofErr w:type="spellEnd"/>
+      <w:r>
+        <w:t xml:space="preserve"> um </w:t>
+      </w:r>
+      <w:proofErr w:type="spellStart"/>
+      <w:r>
+        <w:t>Routes</w:t>
+      </w:r>
+      <w:proofErr w:type="spellEnd"/>
+      <w:r>
+        <w:t xml:space="preserve"> zu erstellen, die mit der API zusammenhängt und eine Schnittstelle zum Rendering Engin Jade bereitstellt. Jade generiert in dem Zusammenhang automatisch HTML-Code für Modell-View-Controller. </w:t>
+      </w:r>
+    </w:p>
+    <w:p>
+      <w:r>
+        <w:t xml:space="preserve">Im Prozess der Entwicklung ist eine Verknüpfung zu </w:t>
+      </w:r>
+      <w:proofErr w:type="spellStart"/>
+      <w:r>
+        <w:t>Git</w:t>
+      </w:r>
+      <w:proofErr w:type="spellEnd"/>
+      <w:r>
+        <w:t xml:space="preserve"> möglich, einem Versionsmanagement-Tool. Werden über das Kommando „</w:t>
+      </w:r>
+      <w:proofErr w:type="spellStart"/>
+      <w:r>
+        <w:t>git</w:t>
+      </w:r>
+      <w:proofErr w:type="spellEnd"/>
+      <w:r>
+        <w:t xml:space="preserve"> push“ Änderungen aktualisiert, werden die Programme auf dem Server automatisch gestartet.</w:t>
+      </w:r>
+    </w:p>
+    <w:p>
+      <w:r>
+        <w:t xml:space="preserve">Wie schon erwähnt handelt es sich bei der </w:t>
+      </w:r>
+      <w:proofErr w:type="spellStart"/>
+      <w:r>
+        <w:t>EinkaufsApp</w:t>
+      </w:r>
+      <w:proofErr w:type="spellEnd"/>
+      <w:r>
+        <w:t xml:space="preserve"> um eine Hybrid-App</w:t>
+      </w:r>
+      <w:r>
+        <w:t>. Aspekte einer nativen und Web-App sind hierbei vereint.</w:t>
+      </w:r>
+      <w:r>
+        <w:t xml:space="preserve"> </w:t>
+      </w:r>
+      <w:r>
+        <w:t xml:space="preserve">Die </w:t>
+      </w:r>
+      <w:r>
+        <w:t>Applikati</w:t>
+      </w:r>
+      <w:r>
+        <w:t>on kann</w:t>
+      </w:r>
+      <w:r>
+        <w:t xml:space="preserve"> auf die</w:t>
+      </w:r>
+      <w:r>
+        <w:t>se Art und Weise</w:t>
+      </w:r>
+      <w:r>
+        <w:t xml:space="preserve"> unproblematisch</w:t>
+      </w:r>
+      <w:ins w:id="105" w:author="Anni" w:date="2015-12-14T14:13:00Z">
+        <w:r>
+          <w:t>,</w:t>
+        </w:r>
+      </w:ins>
+      <w:r>
+        <w:t xml:space="preserve"> sowohl für </w:t>
+      </w:r>
+      <w:proofErr w:type="spellStart"/>
+      <w:r>
+        <w:t>iOS</w:t>
+      </w:r>
+      <w:proofErr w:type="spellEnd"/>
+      <w:r>
+        <w:t xml:space="preserve"> Betriebssysteme</w:t>
+      </w:r>
+      <w:ins w:id="106" w:author="Anni" w:date="2015-12-14T14:13:00Z">
+        <w:r>
+          <w:t>,</w:t>
+        </w:r>
+      </w:ins>
+      <w:r>
+        <w:t xml:space="preserve"> wie auch Android basier</w:t>
+      </w:r>
+      <w:r>
+        <w:t>te Operation S</w:t>
+      </w:r>
+      <w:r>
+        <w:t xml:space="preserve">ystems </w:t>
+      </w:r>
+      <w:proofErr w:type="spellStart"/>
+      <w:r>
+        <w:t>deployed</w:t>
+      </w:r>
+      <w:proofErr w:type="spellEnd"/>
+      <w:r>
+        <w:t xml:space="preserve"> werden. Das bedeutet im Wesentlichen, dass dadurch der Nutzerbereich ausgeprägter ist, als bei einer nativen App. Zukünftige Änderungen sind zudem leichter durchzuführen, da die App</w:t>
+      </w:r>
+      <w:ins w:id="107" w:author="Anni" w:date="2015-12-14T14:14:00Z">
+        <w:r>
+          <w:t>-</w:t>
+        </w:r>
+      </w:ins>
+      <w:del w:id="108" w:author="Anni" w:date="2015-12-14T14:14:00Z">
+        <w:r>
+          <w:delText>l</w:delText>
+        </w:r>
+      </w:del>
+      <w:ins w:id="109" w:author="Anni" w:date="2015-12-14T14:14:00Z">
+        <w:r>
+          <w:t>L</w:t>
+        </w:r>
+      </w:ins>
+      <w:r>
+        <w:t>ogik auf dem Server liegt</w:t>
+      </w:r>
+      <w:r>
+        <w:t>.</w:t>
+      </w:r>
+    </w:p>
+    <w:p>
+      <w:r>
+        <w:t xml:space="preserve">Nachteil einer Hybrid-App sind die eingeschränkten </w:t>
+      </w:r>
+      <w:r>
+        <w:t>Anwendungsbereiche</w:t>
+      </w:r>
+      <w:ins w:id="110" w:author="Anni" w:date="2015-12-14T14:14:00Z">
+        <w:r>
+          <w:t>,</w:t>
+        </w:r>
+      </w:ins>
+      <w:r>
+        <w:t xml:space="preserve"> im Gegenzug zu einer nativen App. Die Kapazitäten eines Betriebssystems werden nicht vollständig ausgelastet, sodass einige Features, zum Beispiel der verbesserten Bedienbarkeit der App, nicht genutzt werden können.</w:t>
+      </w:r>
+    </w:p>
+    <w:p>
+      <w:r>
+        <w:t xml:space="preserve">Nichtdestotrotz </w:t>
+      </w:r>
+      <w:r>
+        <w:t>bietet die Hybrid-App vor allem die Plattformunabhängigkeit, was bedeutet, dass keine weiteren Entwickler benötigt werden um die Software auf unterschiedliche OS zu  implementieren, was im Endeffekt kostensparend ist.</w:t>
+      </w:r>
+    </w:p>
+    <w:p>
+      <w:pPr>
+        <w:pStyle w:val="berschrift2"/>
+        <w:numPr>
+          <w:ilvl w:val="0"/>
+          <w:numId w:val="0"/>
+        </w:numPr>
+      </w:pPr>
+    </w:p>
+    <w:p>
+      <w:pPr>
+        <w:pStyle w:val="berschrift1"/>
+      </w:pPr>
+      <w:bookmarkStart w:id="111" w:name="_Toc437800068"/>
+      <w:proofErr w:type="spellStart"/>
+      <w:r>
+        <w:lastRenderedPageBreak/>
+        <w:t>Use</w:t>
+      </w:r>
+      <w:proofErr w:type="spellEnd"/>
+      <w:r>
+        <w:t xml:space="preserve"> Cases</w:t>
+      </w:r>
+      <w:bookmarkEnd w:id="111"/>
+    </w:p>
+    <w:p>
+      <w:r>
+        <w:t xml:space="preserve">Der hier aufgeführte </w:t>
+      </w:r>
+      <w:proofErr w:type="spellStart"/>
+      <w:r>
+        <w:t>Use</w:t>
+      </w:r>
+      <w:proofErr w:type="spellEnd"/>
+      <w:r>
+        <w:t xml:space="preserve"> Case beschreibt den Anwendungsfall „Einkauf einlesen“.</w:t>
+      </w:r>
+    </w:p>
+    <w:p>
+      <w:r>
+        <w:rPr>
+          <w:noProof/>
+        </w:rPr>
+        <w:drawing>
+          <wp:inline distT="0" distB="0" distL="0" distR="0" wp14:anchorId="2F8BE655" wp14:editId="25100B8B">
+            <wp:extent cx="5666105" cy="5856605"/>
+            <wp:effectExtent l="0" t="0" r="0" b="0"/>
+            <wp:docPr id="4" name="Grafik 4"/>
+            <wp:cNvGraphicFramePr>
+              <a:graphicFrameLocks xmlns:a="http://schemas.openxmlformats.org/drawingml/2006/main" noChangeAspect="1"/>
+            </wp:cNvGraphicFramePr>
+            <a:graphic xmlns:a="http://schemas.openxmlformats.org/drawingml/2006/main">
+              <a:graphicData uri="http://schemas.openxmlformats.org/drawingml/2006/picture">
+                <pic:pic xmlns:pic="http://schemas.openxmlformats.org/drawingml/2006/picture">
+                  <pic:nvPicPr>
+                    <pic:cNvPr id="1" name=""/>
+                    <pic:cNvPicPr/>
+                  </pic:nvPicPr>
+                  <pic:blipFill>
+                    <a:blip r:embed="rId18"/>
+                    <a:stretch>
+                      <a:fillRect/>
+                    </a:stretch>
+                  </pic:blipFill>
+                  <pic:spPr>
+                    <a:xfrm>
+                      <a:off x="0" y="0"/>
                       <a:ext cx="5666105" cy="5856605"/>
                     </a:xfrm>
                     <a:prstGeom prst="rect">
@@ -5167,14 +5819,21 @@
         <w:spacing w:after="0"/>
       </w:pPr>
     </w:p>
-    <w:bookmarkEnd w:id="9"/>
-    <w:bookmarkEnd w:id="10"/>
-    <w:bookmarkEnd w:id="11"/>
-    <w:p/>
+    <w:bookmarkEnd w:id="19"/>
+    <w:bookmarkEnd w:id="20"/>
+    <w:bookmarkEnd w:id="21"/>
+    <w:p>
+      <w:r>
+        <w:rPr>
+          <w:rStyle w:val="Kommentarzeichen"/>
+        </w:rPr>
+        <w:commentReference w:id="112"/>
+      </w:r>
+    </w:p>
     <w:sectPr>
-      <w:headerReference w:type="even" r:id="rId17"/>
-      <w:headerReference w:type="default" r:id="rId18"/>
-      <w:footerReference w:type="default" r:id="rId19"/>
+      <w:headerReference w:type="even" r:id="rId19"/>
+      <w:headerReference w:type="default" r:id="rId20"/>
+      <w:footerReference w:type="default" r:id="rId21"/>
       <w:pgSz w:w="11900" w:h="16840" w:code="9"/>
       <w:pgMar w:top="1191" w:right="1191" w:bottom="1191" w:left="1191" w:header="595" w:footer="595" w:gutter="595"/>
       <w:cols w:space="708"/>
@@ -5182,6 +5841,81 @@
     </w:sectPr>
   </w:body>
 </w:document>
+</file>
+
+<file path=word/comments.xml><?xml version="1.0" encoding="utf-8"?>
+<w:comments xmlns:wpc="http://schemas.microsoft.com/office/word/2010/wordprocessingCanvas" xmlns:mc="http://schemas.openxmlformats.org/markup-compatibility/2006" xmlns:o="urn:schemas-microsoft-com:office:office" xmlns:r="http://schemas.openxmlformats.org/officeDocument/2006/relationships" xmlns:m="http://schemas.openxmlformats.org/officeDocument/2006/math" xmlns:v="urn:schemas-microsoft-com:vml" xmlns:wp14="http://schemas.microsoft.com/office/word/2010/wordprocessingDrawing" xmlns:wp="http://schemas.openxmlformats.org/drawingml/2006/wordprocessingDrawing" xmlns:w10="urn:schemas-microsoft-com:office:word" xmlns:w="http://schemas.openxmlformats.org/wordprocessingml/2006/main" xmlns:w14="http://schemas.microsoft.com/office/word/2010/wordml" xmlns:w15="http://schemas.microsoft.com/office/word/2012/wordml" xmlns:wpg="http://schemas.microsoft.com/office/word/2010/wordprocessingGroup" xmlns:wpi="http://schemas.microsoft.com/office/word/2010/wordprocessingInk" xmlns:wne="http://schemas.microsoft.com/office/word/2006/wordml" xmlns:wps="http://schemas.microsoft.com/office/word/2010/wordprocessingShape" mc:Ignorable="w14 w15 wp14">
+  <w:comment w:id="73" w:author="Anni" w:date="2015-12-14T14:07:00Z" w:initials="A">
+    <w:p>
+      <w:pPr>
+        <w:pStyle w:val="Kommentartext"/>
+      </w:pPr>
+      <w:r>
+        <w:rPr>
+          <w:rStyle w:val="Kommentarzeichen"/>
+        </w:rPr>
+        <w:annotationRef/>
+      </w:r>
+      <w:r>
+        <w:t xml:space="preserve">Hier am besten noch Beispiele nennen, welche </w:t>
+      </w:r>
+      <w:proofErr w:type="spellStart"/>
+      <w:r>
+        <w:t>Funktioalitäten</w:t>
+      </w:r>
+      <w:proofErr w:type="spellEnd"/>
+      <w:r>
+        <w:t xml:space="preserve"> Geschäftskunden benötigen würden z.B. </w:t>
+      </w:r>
+      <w:proofErr w:type="spellStart"/>
+      <w:r>
+        <w:t>Kauferverhalten</w:t>
+      </w:r>
+      <w:proofErr w:type="spellEnd"/>
+      <w:r>
+        <w:t xml:space="preserve"> analysieren, höhere Sicherheitsstandards?</w:t>
+      </w:r>
+    </w:p>
+  </w:comment>
+  <w:comment w:id="112" w:author="Anni" w:date="2015-12-14T14:15:00Z" w:initials="A">
+    <w:p>
+      <w:pPr>
+        <w:pStyle w:val="Kommentartext"/>
+      </w:pPr>
+      <w:r>
+        <w:rPr>
+          <w:rStyle w:val="Kommentarzeichen"/>
+        </w:rPr>
+        <w:annotationRef/>
+      </w:r>
+      <w:r>
+        <w:t>Frage: Kommt hier noch ein Quellenverzeichnis rein?</w:t>
+      </w:r>
+    </w:p>
+    <w:p>
+      <w:pPr>
+        <w:pStyle w:val="Kommentartext"/>
+      </w:pPr>
+      <w:r>
+        <w:t xml:space="preserve">Und wollen wir hier noch die genutzten Tools aufführen? Oder nicht? </w:t>
+      </w:r>
+    </w:p>
+    <w:p>
+      <w:pPr>
+        <w:pStyle w:val="Kommentartext"/>
+      </w:pPr>
+      <w:bookmarkStart w:id="113" w:name="_GoBack"/>
+      <w:bookmarkEnd w:id="113"/>
+    </w:p>
+  </w:comment>
+</w:comments>
+</file>
+
+<file path=word/commentsExtended.xml><?xml version="1.0" encoding="utf-8"?>
+<w15:commentsEx xmlns:wpc="http://schemas.microsoft.com/office/word/2010/wordprocessingCanvas" xmlns:mc="http://schemas.openxmlformats.org/markup-compatibility/2006" xmlns:o="urn:schemas-microsoft-com:office:office" xmlns:r="http://schemas.openxmlformats.org/officeDocument/2006/relationships" xmlns:m="http://schemas.openxmlformats.org/officeDocument/2006/math" xmlns:v="urn:schemas-microsoft-com:vml" xmlns:wp14="http://schemas.microsoft.com/office/word/2010/wordprocessingDrawing" xmlns:wp="http://schemas.openxmlformats.org/drawingml/2006/wordprocessingDrawing" xmlns:w10="urn:schemas-microsoft-com:office:word" xmlns:w="http://schemas.openxmlformats.org/wordprocessingml/2006/main" xmlns:w14="http://schemas.microsoft.com/office/word/2010/wordml" xmlns:w15="http://schemas.microsoft.com/office/word/2012/wordml" xmlns:wpg="http://schemas.microsoft.com/office/word/2010/wordprocessingGroup" xmlns:wpi="http://schemas.microsoft.com/office/word/2010/wordprocessingInk" xmlns:wne="http://schemas.microsoft.com/office/word/2006/wordml" xmlns:wps="http://schemas.microsoft.com/office/word/2010/wordprocessingShape" mc:Ignorable="w14 w15 wp14">
+  <w15:commentEx w15:paraId="369DC2FB" w15:done="0"/>
+  <w15:commentEx w15:paraId="32B0556B" w15:done="0"/>
+</w15:commentsEx>
 </file>
 
 <file path=word/customizations.xml><?xml version="1.0" encoding="utf-8"?>
@@ -5737,7 +6471,7 @@
         <w:noProof/>
       </w:rPr>
       <w:drawing>
-        <wp:anchor distT="0" distB="0" distL="114300" distR="114300" simplePos="0" relativeHeight="251657728" behindDoc="1" locked="0" layoutInCell="1" allowOverlap="1">
+        <wp:anchor distT="0" distB="0" distL="114300" distR="114300" simplePos="0" relativeHeight="251657728" behindDoc="1" locked="0" layoutInCell="1" allowOverlap="1" wp14:anchorId="235FAC2D" wp14:editId="285CF10C">
           <wp:simplePos x="0" y="0"/>
           <wp:positionH relativeFrom="page">
             <wp:posOffset>552450</wp:posOffset>
@@ -5898,7 +6632,7 @@
               <w:rStyle w:val="Seitenzahl"/>
               <w:noProof/>
             </w:rPr>
-            <w:t>13</w:t>
+            <w:t>12</w:t>
           </w:r>
           <w:r>
             <w:rPr>
@@ -6072,7 +6806,7 @@
         <w:noProof/>
       </w:rPr>
       <w:drawing>
-        <wp:anchor distT="0" distB="0" distL="114300" distR="114300" simplePos="0" relativeHeight="251656704" behindDoc="1" locked="0" layoutInCell="1" allowOverlap="1">
+        <wp:anchor distT="0" distB="0" distL="114300" distR="114300" simplePos="0" relativeHeight="251656704" behindDoc="1" locked="0" layoutInCell="1" allowOverlap="1" wp14:anchorId="015074C3" wp14:editId="069BFBF0">
           <wp:simplePos x="0" y="0"/>
           <wp:positionH relativeFrom="page">
             <wp:posOffset>0</wp:posOffset>
@@ -6133,7 +6867,7 @@
       <mc:AlternateContent>
         <mc:Choice Requires="wps">
           <w:drawing>
-            <wp:anchor distT="0" distB="0" distL="114300" distR="114300" simplePos="0" relativeHeight="251658752" behindDoc="1" locked="0" layoutInCell="1" allowOverlap="1">
+            <wp:anchor distT="0" distB="0" distL="114300" distR="114300" simplePos="0" relativeHeight="251658752" behindDoc="1" locked="0" layoutInCell="1" allowOverlap="1" wp14:anchorId="291CE847" wp14:editId="5507B2B5">
               <wp:simplePos x="0" y="0"/>
               <wp:positionH relativeFrom="page">
                 <wp:posOffset>527685</wp:posOffset>
@@ -6289,7 +7023,7 @@
 
 <file path=word/numbering.xml><?xml version="1.0" encoding="utf-8"?>
 <w:numbering xmlns:wpc="http://schemas.microsoft.com/office/word/2010/wordprocessingCanvas" xmlns:mc="http://schemas.openxmlformats.org/markup-compatibility/2006" xmlns:o="urn:schemas-microsoft-com:office:office" xmlns:r="http://schemas.openxmlformats.org/officeDocument/2006/relationships" xmlns:m="http://schemas.openxmlformats.org/officeDocument/2006/math" xmlns:v="urn:schemas-microsoft-com:vml" xmlns:wp14="http://schemas.microsoft.com/office/word/2010/wordprocessingDrawing" xmlns:wp="http://schemas.openxmlformats.org/drawingml/2006/wordprocessingDrawing" xmlns:w10="urn:schemas-microsoft-com:office:word" xmlns:w="http://schemas.openxmlformats.org/wordprocessingml/2006/main" xmlns:w14="http://schemas.microsoft.com/office/word/2010/wordml" xmlns:w15="http://schemas.microsoft.com/office/word/2012/wordml" xmlns:wpg="http://schemas.microsoft.com/office/word/2010/wordprocessingGroup" xmlns:wpi="http://schemas.microsoft.com/office/word/2010/wordprocessingInk" xmlns:wne="http://schemas.microsoft.com/office/word/2006/wordml" xmlns:wps="http://schemas.microsoft.com/office/word/2010/wordprocessingShape" mc:Ignorable="w14 w15 wp14">
-  <w:abstractNum w:abstractNumId="0" w15:restartNumberingAfterBreak="0">
+  <w:abstractNum w:abstractNumId="0">
     <w:nsid w:val="FFFFFF7C"/>
     <w:multiLevelType w:val="singleLevel"/>
     <w:tmpl w:val="504E43C4"/>
@@ -6310,7 +7044,7 @@
       </w:rPr>
     </w:lvl>
   </w:abstractNum>
-  <w:abstractNum w:abstractNumId="1" w15:restartNumberingAfterBreak="0">
+  <w:abstractNum w:abstractNumId="1">
     <w:nsid w:val="FFFFFF7D"/>
     <w:multiLevelType w:val="singleLevel"/>
     <w:tmpl w:val="ED88F9E4"/>
@@ -6331,7 +7065,7 @@
       </w:rPr>
     </w:lvl>
   </w:abstractNum>
-  <w:abstractNum w:abstractNumId="2" w15:restartNumberingAfterBreak="0">
+  <w:abstractNum w:abstractNumId="2">
     <w:nsid w:val="FFFFFF7E"/>
     <w:multiLevelType w:val="singleLevel"/>
     <w:tmpl w:val="9C48EDAC"/>
@@ -6352,7 +7086,7 @@
       </w:rPr>
     </w:lvl>
   </w:abstractNum>
-  <w:abstractNum w:abstractNumId="3" w15:restartNumberingAfterBreak="0">
+  <w:abstractNum w:abstractNumId="3">
     <w:nsid w:val="FFFFFF7F"/>
     <w:multiLevelType w:val="singleLevel"/>
     <w:tmpl w:val="CA967C90"/>
@@ -6373,7 +7107,7 @@
       </w:rPr>
     </w:lvl>
   </w:abstractNum>
-  <w:abstractNum w:abstractNumId="4" w15:restartNumberingAfterBreak="0">
+  <w:abstractNum w:abstractNumId="4">
     <w:nsid w:val="FFFFFF80"/>
     <w:multiLevelType w:val="singleLevel"/>
     <w:tmpl w:val="E3082D6A"/>
@@ -6396,7 +7130,7 @@
       </w:rPr>
     </w:lvl>
   </w:abstractNum>
-  <w:abstractNum w:abstractNumId="5" w15:restartNumberingAfterBreak="0">
+  <w:abstractNum w:abstractNumId="5">
     <w:nsid w:val="FFFFFF81"/>
     <w:multiLevelType w:val="singleLevel"/>
     <w:tmpl w:val="494087B4"/>
@@ -6419,7 +7153,7 @@
       </w:rPr>
     </w:lvl>
   </w:abstractNum>
-  <w:abstractNum w:abstractNumId="6" w15:restartNumberingAfterBreak="0">
+  <w:abstractNum w:abstractNumId="6">
     <w:nsid w:val="FFFFFF82"/>
     <w:multiLevelType w:val="singleLevel"/>
     <w:tmpl w:val="520E716C"/>
@@ -6442,7 +7176,7 @@
       </w:rPr>
     </w:lvl>
   </w:abstractNum>
-  <w:abstractNum w:abstractNumId="7" w15:restartNumberingAfterBreak="0">
+  <w:abstractNum w:abstractNumId="7">
     <w:nsid w:val="FFFFFF83"/>
     <w:multiLevelType w:val="singleLevel"/>
     <w:tmpl w:val="78E41D9E"/>
@@ -6465,7 +7199,7 @@
       </w:rPr>
     </w:lvl>
   </w:abstractNum>
-  <w:abstractNum w:abstractNumId="8" w15:restartNumberingAfterBreak="0">
+  <w:abstractNum w:abstractNumId="8">
     <w:nsid w:val="FFFFFF88"/>
     <w:multiLevelType w:val="singleLevel"/>
     <w:tmpl w:val="2B605CDC"/>
@@ -6486,7 +7220,7 @@
       </w:rPr>
     </w:lvl>
   </w:abstractNum>
-  <w:abstractNum w:abstractNumId="9" w15:restartNumberingAfterBreak="0">
+  <w:abstractNum w:abstractNumId="9">
     <w:nsid w:val="FFFFFF89"/>
     <w:multiLevelType w:val="singleLevel"/>
     <w:tmpl w:val="A6BC2A4A"/>
@@ -6509,7 +7243,7 @@
       </w:rPr>
     </w:lvl>
   </w:abstractNum>
-  <w:abstractNum w:abstractNumId="10" w15:restartNumberingAfterBreak="0">
+  <w:abstractNum w:abstractNumId="10">
     <w:nsid w:val="01E84EB7"/>
     <w:multiLevelType w:val="hybridMultilevel"/>
     <w:tmpl w:val="0868FDD4"/>
@@ -6622,7 +7356,7 @@
       </w:pPr>
     </w:lvl>
   </w:abstractNum>
-  <w:abstractNum w:abstractNumId="11" w15:restartNumberingAfterBreak="0">
+  <w:abstractNum w:abstractNumId="11">
     <w:nsid w:val="02E83BA4"/>
     <w:multiLevelType w:val="multilevel"/>
     <w:tmpl w:val="04070023"/>
@@ -6736,7 +7470,7 @@
       </w:pPr>
     </w:lvl>
   </w:abstractNum>
-  <w:abstractNum w:abstractNumId="12" w15:restartNumberingAfterBreak="0">
+  <w:abstractNum w:abstractNumId="12">
     <w:nsid w:val="0B4E51AD"/>
     <w:multiLevelType w:val="hybridMultilevel"/>
     <w:tmpl w:val="989653D8"/>
@@ -6850,7 +7584,7 @@
       </w:rPr>
     </w:lvl>
   </w:abstractNum>
-  <w:abstractNum w:abstractNumId="13" w15:restartNumberingAfterBreak="0">
+  <w:abstractNum w:abstractNumId="13">
     <w:nsid w:val="0CFC4139"/>
     <w:multiLevelType w:val="multilevel"/>
     <w:tmpl w:val="0407001D"/>
@@ -6963,7 +7697,7 @@
       </w:pPr>
     </w:lvl>
   </w:abstractNum>
-  <w:abstractNum w:abstractNumId="14" w15:restartNumberingAfterBreak="0">
+  <w:abstractNum w:abstractNumId="14">
     <w:nsid w:val="29027EB1"/>
     <w:multiLevelType w:val="multilevel"/>
     <w:tmpl w:val="0407001D"/>
@@ -7076,7 +7810,7 @@
       </w:pPr>
     </w:lvl>
   </w:abstractNum>
-  <w:abstractNum w:abstractNumId="15" w15:restartNumberingAfterBreak="0">
+  <w:abstractNum w:abstractNumId="15">
     <w:nsid w:val="37BB34C9"/>
     <w:multiLevelType w:val="multilevel"/>
     <w:tmpl w:val="0407001D"/>
@@ -7189,7 +7923,7 @@
       </w:pPr>
     </w:lvl>
   </w:abstractNum>
-  <w:abstractNum w:abstractNumId="16" w15:restartNumberingAfterBreak="0">
+  <w:abstractNum w:abstractNumId="16">
     <w:nsid w:val="38A37A62"/>
     <w:multiLevelType w:val="multilevel"/>
     <w:tmpl w:val="0407001D"/>
@@ -7302,7 +8036,7 @@
       </w:pPr>
     </w:lvl>
   </w:abstractNum>
-  <w:abstractNum w:abstractNumId="17" w15:restartNumberingAfterBreak="0">
+  <w:abstractNum w:abstractNumId="17">
     <w:nsid w:val="4476280C"/>
     <w:multiLevelType w:val="multilevel"/>
     <w:tmpl w:val="0407001D"/>
@@ -7415,7 +8149,7 @@
       </w:pPr>
     </w:lvl>
   </w:abstractNum>
-  <w:abstractNum w:abstractNumId="18" w15:restartNumberingAfterBreak="0">
+  <w:abstractNum w:abstractNumId="18">
     <w:nsid w:val="49B01952"/>
     <w:multiLevelType w:val="multilevel"/>
     <w:tmpl w:val="C890E648"/>
@@ -7560,7 +8294,7 @@
       </w:rPr>
     </w:lvl>
   </w:abstractNum>
-  <w:abstractNum w:abstractNumId="19" w15:restartNumberingAfterBreak="0">
+  <w:abstractNum w:abstractNumId="19">
     <w:nsid w:val="4D7C54A5"/>
     <w:multiLevelType w:val="multilevel"/>
     <w:tmpl w:val="0407001F"/>
@@ -7673,7 +8407,7 @@
       </w:pPr>
     </w:lvl>
   </w:abstractNum>
-  <w:abstractNum w:abstractNumId="20" w15:restartNumberingAfterBreak="0">
+  <w:abstractNum w:abstractNumId="20">
     <w:nsid w:val="55C24B71"/>
     <w:multiLevelType w:val="multilevel"/>
     <w:tmpl w:val="4FC0E0EA"/>
@@ -7822,7 +8556,7 @@
       </w:rPr>
     </w:lvl>
   </w:abstractNum>
-  <w:abstractNum w:abstractNumId="21" w15:restartNumberingAfterBreak="0">
+  <w:abstractNum w:abstractNumId="21">
     <w:nsid w:val="5ACE64E1"/>
     <w:multiLevelType w:val="multilevel"/>
     <w:tmpl w:val="239EA740"/>
@@ -7962,7 +8696,7 @@
       </w:rPr>
     </w:lvl>
   </w:abstractNum>
-  <w:abstractNum w:abstractNumId="22" w15:restartNumberingAfterBreak="0">
+  <w:abstractNum w:abstractNumId="22">
     <w:nsid w:val="5C236E1C"/>
     <w:multiLevelType w:val="multilevel"/>
     <w:tmpl w:val="CC3223B4"/>
@@ -8103,7 +8837,7 @@
       </w:rPr>
     </w:lvl>
   </w:abstractNum>
-  <w:abstractNum w:abstractNumId="23" w15:restartNumberingAfterBreak="0">
+  <w:abstractNum w:abstractNumId="23">
     <w:nsid w:val="5EE24A56"/>
     <w:multiLevelType w:val="multilevel"/>
     <w:tmpl w:val="0407001D"/>
@@ -8216,7 +8950,7 @@
       </w:pPr>
     </w:lvl>
   </w:abstractNum>
-  <w:abstractNum w:abstractNumId="24" w15:restartNumberingAfterBreak="0">
+  <w:abstractNum w:abstractNumId="24">
     <w:nsid w:val="683B7658"/>
     <w:multiLevelType w:val="hybridMultilevel"/>
     <w:tmpl w:val="D03E61DE"/>
@@ -8358,7 +9092,7 @@
       </w:rPr>
     </w:lvl>
   </w:abstractNum>
-  <w:abstractNum w:abstractNumId="25" w15:restartNumberingAfterBreak="0">
+  <w:abstractNum w:abstractNumId="25">
     <w:nsid w:val="6A923645"/>
     <w:multiLevelType w:val="multilevel"/>
     <w:tmpl w:val="8A92A162"/>
@@ -8507,7 +9241,7 @@
       </w:rPr>
     </w:lvl>
   </w:abstractNum>
-  <w:abstractNum w:abstractNumId="26" w15:restartNumberingAfterBreak="0">
+  <w:abstractNum w:abstractNumId="26">
     <w:nsid w:val="6FFC7641"/>
     <w:multiLevelType w:val="multilevel"/>
     <w:tmpl w:val="0407001D"/>
@@ -8748,6 +9482,14 @@
   </w:num>
   <w:numIdMacAtCleanup w:val="6"/>
 </w:numbering>
+</file>
+
+<file path=word/people.xml><?xml version="1.0" encoding="utf-8"?>
+<w15:people xmlns:wpc="http://schemas.microsoft.com/office/word/2010/wordprocessingCanvas" xmlns:mc="http://schemas.openxmlformats.org/markup-compatibility/2006" xmlns:o="urn:schemas-microsoft-com:office:office" xmlns:r="http://schemas.openxmlformats.org/officeDocument/2006/relationships" xmlns:m="http://schemas.openxmlformats.org/officeDocument/2006/math" xmlns:v="urn:schemas-microsoft-com:vml" xmlns:wp14="http://schemas.microsoft.com/office/word/2010/wordprocessingDrawing" xmlns:wp="http://schemas.openxmlformats.org/drawingml/2006/wordprocessingDrawing" xmlns:w10="urn:schemas-microsoft-com:office:word" xmlns:w="http://schemas.openxmlformats.org/wordprocessingml/2006/main" xmlns:w14="http://schemas.microsoft.com/office/word/2010/wordml" xmlns:w15="http://schemas.microsoft.com/office/word/2012/wordml" xmlns:wpg="http://schemas.microsoft.com/office/word/2010/wordprocessingGroup" xmlns:wpi="http://schemas.microsoft.com/office/word/2010/wordprocessingInk" xmlns:wne="http://schemas.microsoft.com/office/word/2006/wordml" xmlns:wps="http://schemas.microsoft.com/office/word/2010/wordprocessingShape" mc:Ignorable="w14 w15 wp14">
+  <w15:person w15:author="Anni">
+    <w15:presenceInfo w15:providerId="None" w15:userId="Anni"/>
+  </w15:person>
+</w15:people>
 </file>
 
 <file path=word/styles.xml><?xml version="1.0" encoding="utf-8"?>
@@ -9370,6 +10112,7 @@
       <w:rFonts w:ascii="Arial" w:hAnsi="Arial"/>
     </w:rPr>
     <w:tblPr>
+      <w:tblInd w:w="0" w:type="dxa"/>
       <w:tblBorders>
         <w:top w:val="single" w:sz="4" w:space="0" w:color="auto"/>
         <w:bottom w:val="single" w:sz="2" w:space="0" w:color="666666"/>
@@ -9448,6 +10191,7 @@
     <w:tblPr>
       <w:tblStyleRowBandSize w:val="1"/>
       <w:tblStyleColBandSize w:val="1"/>
+      <w:tblInd w:w="0" w:type="dxa"/>
       <w:tblBorders>
         <w:top w:val="single" w:sz="18" w:space="0" w:color="E20074"/>
         <w:insideV w:val="single" w:sz="2" w:space="0" w:color="666666"/>
@@ -9584,6 +10328,7 @@
     <w:tblPr>
       <w:tblStyleRowBandSize w:val="1"/>
       <w:tblStyleColBandSize w:val="1"/>
+      <w:tblInd w:w="0" w:type="dxa"/>
       <w:tblBorders>
         <w:top w:val="single" w:sz="18" w:space="0" w:color="E20074"/>
         <w:insideH w:val="single" w:sz="2" w:space="0" w:color="666666"/>
@@ -10414,14 +11159,20 @@
     <w:tblPr>
       <w:tblStyleRowBandSize w:val="1"/>
       <w:tblStyleColBandSize w:val="1"/>
+      <w:tblInd w:w="0" w:type="dxa"/>
       <w:tblBorders>
-        <w:top w:val="none" w:sz="0" w:space="0" w:color="auto"/>
         <w:left w:val="single" w:sz="4" w:space="0" w:color="auto"/>
         <w:bottom w:val="single" w:sz="4" w:space="0" w:color="auto"/>
         <w:right w:val="single" w:sz="4" w:space="0" w:color="auto"/>
         <w:insideH w:val="single" w:sz="4" w:space="0" w:color="auto"/>
         <w:insideV w:val="single" w:sz="4" w:space="0" w:color="auto"/>
       </w:tblBorders>
+      <w:tblCellMar>
+        <w:top w:w="28" w:type="dxa"/>
+        <w:left w:w="85" w:type="dxa"/>
+        <w:bottom w:w="28" w:type="dxa"/>
+        <w:right w:w="85" w:type="dxa"/>
+      </w:tblCellMar>
     </w:tblPr>
     <w:trPr>
       <w:tblHeader/>
@@ -10922,7 +11673,7 @@
 </file>
 
 <file path=customXml/itemProps1.xml><?xml version="1.0" encoding="utf-8"?>
-<ds:datastoreItem xmlns:ds="http://schemas.openxmlformats.org/officeDocument/2006/customXml" ds:itemID="{11F57C68-AC1C-4F88-A21B-FFBE35267EED}">
+<ds:datastoreItem xmlns:ds="http://schemas.openxmlformats.org/officeDocument/2006/customXml" ds:itemID="{14ADA275-5C95-4AB2-AEC1-09FC7B87085D}">
   <ds:schemaRefs>
     <ds:schemaRef ds:uri="http://schemas.openxmlformats.org/officeDocument/2006/bibliography"/>
   </ds:schemaRefs>

</xml_diff>

<commit_message>
Änderungen von Daniel übernommen
</commit_message>
<xml_diff>
--- a/Dokumentation/Pflichtenheft.docx
+++ b/Dokumentation/Pflichtenheft.docx
@@ -292,7 +292,6 @@
                 <w:rFonts w:cs="Arial"/>
               </w:rPr>
             </w:pPr>
-            <w:bookmarkStart w:id="0" w:name="_GoBack"/>
             <w:r>
               <w:rPr>
                 <w:rFonts w:cs="Arial"/>
@@ -861,7 +860,6 @@
           </w:p>
         </w:tc>
       </w:tr>
-      <w:bookmarkEnd w:id="0"/>
     </w:tbl>
     <w:p/>
     <w:p/>
@@ -881,8 +879,8 @@
         <w:lastRenderedPageBreak/>
         <w:t>Inhaltsverzeichnis</w:t>
       </w:r>
-      <w:bookmarkStart w:id="1" w:name="Inhaltsverzeichnis"/>
-      <w:bookmarkEnd w:id="1"/>
+      <w:bookmarkStart w:id="0" w:name="Inhaltsverzeichnis"/>
+      <w:bookmarkEnd w:id="0"/>
     </w:p>
     <w:p>
       <w:pPr>
@@ -3121,16 +3119,16 @@
           <w:color w:val="auto"/>
         </w:rPr>
       </w:pPr>
-      <w:bookmarkStart w:id="2" w:name="_Toc57113879"/>
-      <w:bookmarkStart w:id="3" w:name="_Toc57114592"/>
-      <w:bookmarkStart w:id="4" w:name="_Toc57114656"/>
-      <w:bookmarkStart w:id="5" w:name="_Toc57113880"/>
-      <w:bookmarkStart w:id="6" w:name="_Toc57114593"/>
-      <w:bookmarkStart w:id="7" w:name="_Toc57114657"/>
-      <w:bookmarkStart w:id="8" w:name="_Toc437944343"/>
+      <w:bookmarkStart w:id="1" w:name="_Toc57113879"/>
+      <w:bookmarkStart w:id="2" w:name="_Toc57114592"/>
+      <w:bookmarkStart w:id="3" w:name="_Toc57114656"/>
+      <w:bookmarkStart w:id="4" w:name="_Toc57113880"/>
+      <w:bookmarkStart w:id="5" w:name="_Toc57114593"/>
+      <w:bookmarkStart w:id="6" w:name="_Toc57114657"/>
+      <w:bookmarkStart w:id="7" w:name="_Toc437944343"/>
+      <w:bookmarkEnd w:id="1"/>
       <w:bookmarkEnd w:id="2"/>
       <w:bookmarkEnd w:id="3"/>
-      <w:bookmarkEnd w:id="4"/>
       <w:r>
         <w:rPr>
           <w:color w:val="auto"/>
@@ -3138,10 +3136,10 @@
         <w:lastRenderedPageBreak/>
         <w:t>Einleitung</w:t>
       </w:r>
+      <w:bookmarkEnd w:id="4"/>
       <w:bookmarkEnd w:id="5"/>
       <w:bookmarkEnd w:id="6"/>
       <w:bookmarkEnd w:id="7"/>
-      <w:bookmarkEnd w:id="8"/>
     </w:p>
     <w:p>
       <w:pPr>
@@ -3154,6 +3152,33 @@
           <w:sz w:val="24"/>
         </w:rPr>
       </w:pPr>
+      <w:bookmarkStart w:id="8" w:name="_Toc437944344"/>
+      <w:bookmarkStart w:id="9" w:name="_Toc57113882"/>
+      <w:bookmarkStart w:id="10" w:name="_Toc57114596"/>
+      <w:bookmarkStart w:id="11" w:name="_Toc57114660"/>
+      <w:r>
+        <w:rPr>
+          <w:rFonts w:ascii="CMR12" w:hAnsi="CMR12" w:cs="CMR12"/>
+          <w:sz w:val="24"/>
+        </w:rPr>
+        <w:t xml:space="preserve">Die </w:t>
+      </w:r>
+      <w:proofErr w:type="spellStart"/>
+      <w:r>
+        <w:rPr>
+          <w:rFonts w:ascii="CMR12" w:hAnsi="CMR12" w:cs="CMR12"/>
+          <w:sz w:val="24"/>
+        </w:rPr>
+        <w:t>EinkaufsApp</w:t>
+      </w:r>
+      <w:proofErr w:type="spellEnd"/>
+      <w:r>
+        <w:rPr>
+          <w:rFonts w:ascii="CMR12" w:hAnsi="CMR12" w:cs="CMR12"/>
+          <w:sz w:val="24"/>
+        </w:rPr>
+        <w:t xml:space="preserve"> dient dem Nutzer seine alltäglichen Einkaufserlebnisse, hinsichtlich der besuchten Geschäfte und gekauften Produkte zu dokumentieren und</w:t>
+      </w:r>
     </w:p>
     <w:p>
       <w:pPr>
@@ -3166,6 +3191,13 @@
           <w:sz w:val="24"/>
         </w:rPr>
       </w:pPr>
+      <w:r>
+        <w:rPr>
+          <w:rFonts w:ascii="CMR12" w:hAnsi="CMR12" w:cs="CMR12"/>
+          <w:sz w:val="24"/>
+        </w:rPr>
+        <w:t xml:space="preserve">eine Übersicht über seine Finanzen darzustellen. Des Weiteren soll diese App als </w:t>
+      </w:r>
     </w:p>
     <w:p>
       <w:pPr>
@@ -3173,11 +3205,47 @@
         <w:autoSpaceDN w:val="0"/>
         <w:adjustRightInd w:val="0"/>
         <w:spacing w:after="0"/>
-        <w:rPr>
-          <w:rFonts w:ascii="CMR12" w:hAnsi="CMR12" w:cs="CMR12"/>
-          <w:sz w:val="24"/>
-        </w:rPr>
-      </w:pPr>
+      </w:pPr>
+      <w:r>
+        <w:rPr>
+          <w:rFonts w:ascii="CMR12" w:hAnsi="CMR12" w:cs="CMR12"/>
+          <w:sz w:val="24"/>
+        </w:rPr>
+        <w:t xml:space="preserve">Nachschlagewerk genutzt werden, um einen Überblick über Preis und Angebot bestimmter Produkte bei bestimmten Märkten darzustellen. Der alltägliche Einkauf mittels eines Produkt- und </w:t>
+      </w:r>
+      <w:proofErr w:type="spellStart"/>
+      <w:r>
+        <w:rPr>
+          <w:rFonts w:ascii="CMR12" w:hAnsi="CMR12" w:cs="CMR12"/>
+          <w:sz w:val="24"/>
+        </w:rPr>
+        <w:t>Finanzmonitorings</w:t>
+      </w:r>
+      <w:proofErr w:type="spellEnd"/>
+      <w:r>
+        <w:rPr>
+          <w:rFonts w:ascii="CMR12" w:hAnsi="CMR12" w:cs="CMR12"/>
+          <w:sz w:val="24"/>
+        </w:rPr>
+        <w:t xml:space="preserve"> mit Hilfe der App- erleichtert.</w:t>
+      </w:r>
+    </w:p>
+    <w:p/>
+    <w:p>
+      <w:pPr>
+        <w:pStyle w:val="berschrift1"/>
+        <w:rPr>
+          <w:color w:val="auto"/>
+        </w:rPr>
+      </w:pPr>
+      <w:r>
+        <w:rPr>
+          <w:color w:val="auto"/>
+        </w:rPr>
+        <w:lastRenderedPageBreak/>
+        <w:t>Problembeschreibung</w:t>
+      </w:r>
+      <w:bookmarkEnd w:id="8"/>
     </w:p>
     <w:p>
       <w:pPr>
@@ -3190,28 +3258,13 @@
           <w:sz w:val="24"/>
         </w:rPr>
       </w:pPr>
-      <w:r>
-        <w:rPr>
-          <w:rFonts w:ascii="CMR12" w:hAnsi="CMR12" w:cs="CMR12"/>
-          <w:sz w:val="24"/>
-        </w:rPr>
-        <w:t xml:space="preserve">Die </w:t>
-      </w:r>
-      <w:proofErr w:type="spellStart"/>
-      <w:r>
-        <w:rPr>
-          <w:rFonts w:ascii="CMR12" w:hAnsi="CMR12" w:cs="CMR12"/>
-          <w:sz w:val="24"/>
-        </w:rPr>
-        <w:t>EinkaufsApp</w:t>
-      </w:r>
-      <w:proofErr w:type="spellEnd"/>
-      <w:r>
-        <w:rPr>
-          <w:rFonts w:ascii="CMR12" w:hAnsi="CMR12" w:cs="CMR12"/>
-          <w:sz w:val="24"/>
-        </w:rPr>
-        <w:t xml:space="preserve"> dient dem Nutzer seine alltäglichen Einkaufserlebnisse, hinsichtlich der besuchten Geschäfte und gekauften Produkte zu dokumentieren und</w:t>
+      <w:bookmarkStart w:id="12" w:name="_Toc437944345"/>
+      <w:r>
+        <w:rPr>
+          <w:rFonts w:ascii="CMR12" w:hAnsi="CMR12" w:cs="CMR12"/>
+          <w:sz w:val="24"/>
+        </w:rPr>
+        <w:t xml:space="preserve">Aufgrund der steigenden Angebotsvielfalt von Produkten und Dienstleistungen und dem daraus resultierenden wachsenden Kaufinteresses der Konsumenten, gestaltet sich das Nachverfolgen vergangener Einkäufe immer schwieriger und komplexer. </w:t>
       </w:r>
     </w:p>
     <w:p>
@@ -3230,42 +3283,7 @@
           <w:rFonts w:ascii="CMR12" w:hAnsi="CMR12" w:cs="CMR12"/>
           <w:sz w:val="24"/>
         </w:rPr>
-        <w:t>eine  Ü</w:t>
-      </w:r>
-      <w:r>
-        <w:rPr>
-          <w:rFonts w:ascii="CMR12" w:hAnsi="CMR12" w:cs="CMR12"/>
-          <w:sz w:val="24"/>
-        </w:rPr>
-        <w:t xml:space="preserve">bersicht über seine Finanzen </w:t>
-      </w:r>
-      <w:r>
-        <w:rPr>
-          <w:rFonts w:ascii="CMR12" w:hAnsi="CMR12" w:cs="CMR12"/>
-          <w:sz w:val="24"/>
-        </w:rPr>
-        <w:t>darzustellen</w:t>
-      </w:r>
-      <w:r>
-        <w:rPr>
-          <w:rFonts w:ascii="CMR12" w:hAnsi="CMR12" w:cs="CMR12"/>
-          <w:sz w:val="24"/>
-        </w:rPr>
-        <w:t xml:space="preserve">. Gleichzeitig soll </w:t>
-      </w:r>
-      <w:r>
-        <w:rPr>
-          <w:rFonts w:ascii="CMR12" w:hAnsi="CMR12" w:cs="CMR12"/>
-          <w:sz w:val="24"/>
-        </w:rPr>
-        <w:t xml:space="preserve">diese App </w:t>
-      </w:r>
-      <w:r>
-        <w:rPr>
-          <w:rFonts w:ascii="CMR12" w:hAnsi="CMR12" w:cs="CMR12"/>
-          <w:sz w:val="24"/>
-        </w:rPr>
-        <w:t xml:space="preserve">als </w:t>
+        <w:t>Diese Analysen sind vor allem wichtig, um zukünftige Einkäufe besser planen und sein Ausgabeverhalten besser beschränken zu können.</w:t>
       </w:r>
     </w:p>
     <w:p>
@@ -3279,50 +3297,6 @@
           <w:sz w:val="24"/>
         </w:rPr>
       </w:pPr>
-      <w:proofErr w:type="gramStart"/>
-      <w:r>
-        <w:rPr>
-          <w:rFonts w:ascii="CMR12" w:hAnsi="CMR12" w:cs="CMR12"/>
-          <w:sz w:val="24"/>
-        </w:rPr>
-        <w:t>Nachschlagewerk</w:t>
-      </w:r>
-      <w:proofErr w:type="gramEnd"/>
-      <w:r>
-        <w:rPr>
-          <w:rFonts w:ascii="CMR12" w:hAnsi="CMR12" w:cs="CMR12"/>
-          <w:sz w:val="24"/>
-        </w:rPr>
-        <w:t xml:space="preserve"> fungieren, welches</w:t>
-      </w:r>
-      <w:r>
-        <w:rPr>
-          <w:rFonts w:ascii="CMR12" w:hAnsi="CMR12" w:cs="CMR12"/>
-          <w:sz w:val="24"/>
-        </w:rPr>
-        <w:t xml:space="preserve"> einen</w:t>
-      </w:r>
-      <w:r>
-        <w:rPr>
-          <w:rFonts w:ascii="CMR12" w:hAnsi="CMR12" w:cs="CMR12"/>
-          <w:sz w:val="24"/>
-        </w:rPr>
-        <w:t xml:space="preserve"> Überblick über Preis und Angebot bestimmter</w:t>
-      </w:r>
-      <w:r>
-        <w:rPr>
-          <w:rFonts w:ascii="CMR12" w:hAnsi="CMR12" w:cs="CMR12"/>
-          <w:sz w:val="24"/>
-        </w:rPr>
-        <w:t xml:space="preserve"> </w:t>
-      </w:r>
-      <w:r>
-        <w:rPr>
-          <w:rFonts w:ascii="CMR12" w:hAnsi="CMR12" w:cs="CMR12"/>
-          <w:sz w:val="24"/>
-        </w:rPr>
-        <w:t>Produkte bietet. Der alltägliche Einkauf wird hinsichtlich des Monitoring</w:t>
-      </w:r>
     </w:p>
     <w:p>
       <w:pPr>
@@ -3330,65 +3304,18 @@
         <w:autoSpaceDN w:val="0"/>
         <w:adjustRightInd w:val="0"/>
         <w:spacing w:after="0"/>
-      </w:pPr>
-      <w:r>
-        <w:rPr>
-          <w:rFonts w:ascii="CMR12" w:hAnsi="CMR12" w:cs="CMR12"/>
-          <w:sz w:val="24"/>
-        </w:rPr>
-        <w:t>der Finanzen und Produktauswahl aufgrund der Funktionalitäten</w:t>
-      </w:r>
-      <w:r>
-        <w:rPr>
-          <w:rFonts w:ascii="CMR12" w:hAnsi="CMR12" w:cs="CMR12"/>
-          <w:sz w:val="24"/>
-        </w:rPr>
-        <w:t xml:space="preserve"> </w:t>
-      </w:r>
-      <w:r>
-        <w:rPr>
-          <w:rFonts w:ascii="CMR12" w:hAnsi="CMR12" w:cs="CMR12"/>
-          <w:sz w:val="24"/>
-        </w:rPr>
-        <w:t xml:space="preserve">der </w:t>
-      </w:r>
-      <w:proofErr w:type="spellStart"/>
-      <w:r>
-        <w:rPr>
-          <w:rFonts w:ascii="CMR12" w:hAnsi="CMR12" w:cs="CMR12"/>
-          <w:sz w:val="24"/>
-        </w:rPr>
-        <w:t>EinkaufsApp</w:t>
-      </w:r>
-      <w:proofErr w:type="spellEnd"/>
-      <w:r>
-        <w:rPr>
-          <w:rFonts w:ascii="CMR12" w:hAnsi="CMR12" w:cs="CMR12"/>
-          <w:sz w:val="24"/>
-        </w:rPr>
-        <w:t xml:space="preserve"> erleichtert.</w:t>
-      </w:r>
-    </w:p>
-    <w:p/>
-    <w:p>
-      <w:pPr>
-        <w:pStyle w:val="berschrift1"/>
-        <w:rPr>
-          <w:color w:val="auto"/>
-        </w:rPr>
-      </w:pPr>
-      <w:bookmarkStart w:id="9" w:name="_Toc437944344"/>
-      <w:bookmarkStart w:id="10" w:name="_Toc57113882"/>
-      <w:bookmarkStart w:id="11" w:name="_Toc57114596"/>
-      <w:bookmarkStart w:id="12" w:name="_Toc57114660"/>
-      <w:r>
-        <w:rPr>
-          <w:color w:val="auto"/>
-        </w:rPr>
-        <w:lastRenderedPageBreak/>
-        <w:t>Problembeschreibung</w:t>
-      </w:r>
-      <w:bookmarkEnd w:id="9"/>
+        <w:rPr>
+          <w:rFonts w:ascii="CMR12" w:hAnsi="CMR12" w:cs="CMR12"/>
+          <w:sz w:val="24"/>
+        </w:rPr>
+      </w:pPr>
+      <w:r>
+        <w:rPr>
+          <w:rFonts w:ascii="CMR12" w:hAnsi="CMR12" w:cs="CMR12"/>
+          <w:sz w:val="24"/>
+        </w:rPr>
+        <w:t>Der damit einhergehende zeitliche Aufwand durch eine manuelle Analyse ist</w:t>
+      </w:r>
     </w:p>
     <w:p>
       <w:pPr>
@@ -3406,35 +3333,22 @@
           <w:rFonts w:ascii="CMR12" w:hAnsi="CMR12" w:cs="CMR12"/>
           <w:sz w:val="24"/>
         </w:rPr>
-        <w:t>Mit der immer weiter steigenden Angebotsvielfalt von Produkten steigt das Kaufinteresse des Konsumenten bzw. steigt auch mit dem immer weiter wachsenden Kaufintere</w:t>
-      </w:r>
-      <w:r>
-        <w:rPr>
-          <w:rFonts w:ascii="CMR12" w:hAnsi="CMR12" w:cs="CMR12"/>
-          <w:sz w:val="24"/>
-        </w:rPr>
-        <w:t>sse des Konsumenten das</w:t>
-      </w:r>
-      <w:r>
-        <w:rPr>
-          <w:rFonts w:ascii="CMR12" w:hAnsi="CMR12" w:cs="CMR12"/>
-          <w:sz w:val="24"/>
-        </w:rPr>
-        <w:t xml:space="preserve"> Angebo</w:t>
-      </w:r>
-      <w:r>
-        <w:rPr>
-          <w:rFonts w:ascii="CMR12" w:hAnsi="CMR12" w:cs="CMR12"/>
-          <w:sz w:val="24"/>
-        </w:rPr>
-        <w:t xml:space="preserve">t unterschiedlicher Anbieter. Dadurch gestaltet sich </w:t>
-      </w:r>
-      <w:r>
-        <w:rPr>
-          <w:rFonts w:ascii="CMR12" w:hAnsi="CMR12" w:cs="CMR12"/>
-          <w:sz w:val="24"/>
-        </w:rPr>
-        <w:t xml:space="preserve">das Nachverfolgen vergangener Einkäufe immer schwieriger. </w:t>
+        <w:t xml:space="preserve"> im heutigen digitalen Zeitalter nicht mehr notwendig. Mehr als 50 Prozent der Einwohner Deutschlands</w:t>
+      </w:r>
+      <w:r>
+        <w:rPr>
+          <w:rStyle w:val="Funotenzeichen"/>
+          <w:rFonts w:ascii="CMR12" w:hAnsi="CMR12" w:cs="CMR12"/>
+          <w:sz w:val="24"/>
+        </w:rPr>
+        <w:footnoteReference w:id="1"/>
+      </w:r>
+      <w:r>
+        <w:rPr>
+          <w:rFonts w:ascii="CMR12" w:hAnsi="CMR12" w:cs="CMR12"/>
+          <w:sz w:val="24"/>
+        </w:rPr>
+        <w:t xml:space="preserve"> besitzen ein Smartphone und haben somit die Möglichkeiten mit Hilfe von Apps z.B. Einkäufe einfacher zu analysieren.</w:t>
       </w:r>
     </w:p>
     <w:p>
@@ -3448,13 +3362,6 @@
           <w:sz w:val="24"/>
         </w:rPr>
       </w:pPr>
-      <w:r>
-        <w:rPr>
-          <w:rFonts w:ascii="CMR12" w:hAnsi="CMR12" w:cs="CMR12"/>
-          <w:sz w:val="24"/>
-        </w:rPr>
-        <w:t>Dieses ist vor allem notwendig um zukünftige Einkäufe planen zu können um somit im Endeffekt nachfolgende Ausgaben einzuschränken.</w:t>
-      </w:r>
     </w:p>
     <w:p>
       <w:pPr>
@@ -3467,6 +3374,515 @@
           <w:sz w:val="24"/>
         </w:rPr>
       </w:pPr>
+      <w:r>
+        <w:rPr>
+          <w:rFonts w:ascii="CMR12" w:hAnsi="CMR12" w:cs="CMR12"/>
+          <w:sz w:val="24"/>
+        </w:rPr>
+        <w:t xml:space="preserve">Die im Pflichtenheft vorgestellte </w:t>
+      </w:r>
+      <w:proofErr w:type="spellStart"/>
+      <w:r>
+        <w:rPr>
+          <w:rFonts w:ascii="CMR12" w:hAnsi="CMR12" w:cs="CMR12"/>
+          <w:sz w:val="24"/>
+        </w:rPr>
+        <w:t>EinkaufsApp</w:t>
+      </w:r>
+      <w:proofErr w:type="spellEnd"/>
+      <w:r>
+        <w:rPr>
+          <w:rFonts w:ascii="CMR12" w:hAnsi="CMR12" w:cs="CMR12"/>
+          <w:sz w:val="24"/>
+        </w:rPr>
+        <w:t xml:space="preserve"> soll, dem Nutzer die Möglichkeit bieten seine Einkäufe aufzuzeichnen, sie nachzuverfolgen und schlussendlich durch unterschiedliche Auswertungsoptionen seine Einkäufe zu analysieren und zu optimieren.</w:t>
+      </w:r>
+    </w:p>
+    <w:p>
+      <w:r>
+        <w:rPr>
+          <w:rFonts w:ascii="CMR12" w:hAnsi="CMR12" w:cs="CMR12"/>
+          <w:sz w:val="24"/>
+        </w:rPr>
+        <w:t>Dabei liegt der Fokus darauf, dass nicht nur der eigene Einkauf verwaltet werden kann, sondern auch Gruppeneinkäufe, was bedeutet, dass im Laufe eines Einkaufs, für z. B. eine Wohngemeinschaft, die einzelnen Gruppenmitglieder ihren jeweiligen Artikel direkt zugewiesen bekommen können.</w:t>
+      </w:r>
+    </w:p>
+    <w:p>
+      <w:pPr>
+        <w:pStyle w:val="berschrift1"/>
+        <w:rPr>
+          <w:color w:val="auto"/>
+        </w:rPr>
+      </w:pPr>
+      <w:r>
+        <w:rPr>
+          <w:color w:val="auto"/>
+        </w:rPr>
+        <w:lastRenderedPageBreak/>
+        <w:t>Funktionalitäten der App</w:t>
+      </w:r>
+      <w:bookmarkEnd w:id="12"/>
+    </w:p>
+    <w:p>
+      <w:pPr>
+        <w:pStyle w:val="Korrektur-Hinweis"/>
+        <w:rPr>
+          <w:rFonts w:ascii="CMR12" w:hAnsi="CMR12" w:cs="CMR12"/>
+          <w:color w:val="auto"/>
+          <w:sz w:val="24"/>
+        </w:rPr>
+      </w:pPr>
+      <w:r>
+        <w:rPr>
+          <w:rFonts w:ascii="CMR12" w:hAnsi="CMR12" w:cs="CMR12"/>
+          <w:color w:val="auto"/>
+          <w:sz w:val="24"/>
+        </w:rPr>
+        <w:t>Dieses Kapitel beinhaltet die geplanten Funktionen der Applikation. Die Unterteilung</w:t>
+      </w:r>
+      <w:r>
+        <w:rPr>
+          <w:rFonts w:ascii="CMR12" w:hAnsi="CMR12" w:cs="CMR12"/>
+          <w:color w:val="auto"/>
+          <w:sz w:val="24"/>
+        </w:rPr>
+        <w:t xml:space="preserve"> </w:t>
+      </w:r>
+      <w:r>
+        <w:rPr>
+          <w:rFonts w:ascii="CMR12" w:hAnsi="CMR12" w:cs="CMR12"/>
+          <w:color w:val="auto"/>
+          <w:sz w:val="24"/>
+        </w:rPr>
+        <w:t>erfolgt in die Hauptteile</w:t>
+      </w:r>
+      <w:r>
+        <w:rPr>
+          <w:rFonts w:ascii="CMR12" w:hAnsi="CMR12" w:cs="CMR12"/>
+          <w:color w:val="auto"/>
+          <w:sz w:val="24"/>
+        </w:rPr>
+        <w:t>:</w:t>
+      </w:r>
+      <w:r>
+        <w:rPr>
+          <w:rFonts w:ascii="CMR12" w:hAnsi="CMR12" w:cs="CMR12"/>
+          <w:color w:val="auto"/>
+          <w:sz w:val="24"/>
+        </w:rPr>
+        <w:t xml:space="preserve"> Einkauf,</w:t>
+      </w:r>
+      <w:r>
+        <w:rPr>
+          <w:rFonts w:ascii="CMR12" w:hAnsi="CMR12" w:cs="CMR12"/>
+          <w:color w:val="auto"/>
+          <w:sz w:val="24"/>
+        </w:rPr>
+        <w:t xml:space="preserve"> Markt, Nutzerverwaltung und Auswertung</w:t>
+      </w:r>
+      <w:r>
+        <w:rPr>
+          <w:rFonts w:ascii="CMR12" w:hAnsi="CMR12" w:cs="CMR12"/>
+          <w:color w:val="auto"/>
+          <w:sz w:val="24"/>
+        </w:rPr>
+        <w:t>.</w:t>
+      </w:r>
+      <w:r>
+        <w:rPr>
+          <w:rFonts w:ascii="CMR12" w:hAnsi="CMR12" w:cs="CMR12"/>
+          <w:color w:val="auto"/>
+          <w:sz w:val="24"/>
+        </w:rPr>
+        <w:t xml:space="preserve"> </w:t>
+      </w:r>
+      <w:r>
+        <w:rPr>
+          <w:rFonts w:ascii="CMR12" w:hAnsi="CMR12" w:cs="CMR12"/>
+          <w:color w:val="auto"/>
+          <w:sz w:val="24"/>
+        </w:rPr>
+        <w:t xml:space="preserve">Es werden jeweils pro Kategorie die </w:t>
+      </w:r>
+      <w:r>
+        <w:rPr>
+          <w:rFonts w:ascii="CMR12" w:hAnsi="CMR12" w:cs="CMR12"/>
+          <w:color w:val="auto"/>
+          <w:sz w:val="24"/>
+        </w:rPr>
+        <w:t>Muss-Kriterien</w:t>
+      </w:r>
+      <w:r>
+        <w:rPr>
+          <w:rFonts w:ascii="CMR12" w:hAnsi="CMR12" w:cs="CMR12"/>
+          <w:color w:val="auto"/>
+          <w:sz w:val="24"/>
+        </w:rPr>
+        <w:t>, also die Funktionen</w:t>
+      </w:r>
+      <w:r>
+        <w:rPr>
+          <w:rFonts w:ascii="CMR12" w:hAnsi="CMR12" w:cs="CMR12"/>
+          <w:color w:val="auto"/>
+          <w:sz w:val="24"/>
+        </w:rPr>
+        <w:t xml:space="preserve"> die implementiert werden mü</w:t>
+      </w:r>
+      <w:r>
+        <w:rPr>
+          <w:rFonts w:ascii="CMR12" w:hAnsi="CMR12" w:cs="CMR12"/>
+          <w:color w:val="auto"/>
+          <w:sz w:val="24"/>
+        </w:rPr>
+        <w:t xml:space="preserve">ssen, </w:t>
+      </w:r>
+      <w:r>
+        <w:rPr>
+          <w:rFonts w:ascii="CMR12" w:hAnsi="CMR12" w:cs="CMR12"/>
+          <w:color w:val="auto"/>
+          <w:sz w:val="24"/>
+        </w:rPr>
+        <w:t>Wunsch-Kriterien</w:t>
+      </w:r>
+      <w:r>
+        <w:rPr>
+          <w:rFonts w:ascii="CMR12" w:hAnsi="CMR12" w:cs="CMR12"/>
+          <w:color w:val="auto"/>
+          <w:sz w:val="24"/>
+        </w:rPr>
+        <w:t>, also die Funktionen</w:t>
+      </w:r>
+      <w:r>
+        <w:rPr>
+          <w:rFonts w:ascii="CMR12" w:hAnsi="CMR12" w:cs="CMR12"/>
+          <w:color w:val="auto"/>
+          <w:sz w:val="24"/>
+        </w:rPr>
+        <w:t xml:space="preserve"> </w:t>
+      </w:r>
+      <w:r>
+        <w:rPr>
+          <w:rFonts w:ascii="CMR12" w:hAnsi="CMR12" w:cs="CMR12"/>
+          <w:color w:val="auto"/>
+          <w:sz w:val="24"/>
+        </w:rPr>
+        <w:t xml:space="preserve">die nachdem die </w:t>
+      </w:r>
+      <w:r>
+        <w:rPr>
+          <w:rFonts w:ascii="CMR12" w:hAnsi="CMR12" w:cs="CMR12"/>
+          <w:color w:val="auto"/>
+          <w:sz w:val="24"/>
+        </w:rPr>
+        <w:t>Muss-Kriterien</w:t>
+      </w:r>
+      <w:r>
+        <w:rPr>
+          <w:rFonts w:ascii="CMR12" w:hAnsi="CMR12" w:cs="CMR12"/>
+          <w:color w:val="auto"/>
+          <w:sz w:val="24"/>
+        </w:rPr>
+        <w:t xml:space="preserve"> umgesetzt wurden implementiert werden</w:t>
+      </w:r>
+      <w:r>
+        <w:rPr>
+          <w:rFonts w:ascii="CMR12" w:hAnsi="CMR12" w:cs="CMR12"/>
+          <w:color w:val="auto"/>
+          <w:sz w:val="24"/>
+        </w:rPr>
+        <w:t xml:space="preserve"> können </w:t>
+      </w:r>
+      <w:r>
+        <w:rPr>
+          <w:rFonts w:ascii="CMR12" w:hAnsi="CMR12" w:cs="CMR12"/>
+          <w:color w:val="auto"/>
+          <w:sz w:val="24"/>
+        </w:rPr>
+        <w:t>und d</w:t>
+      </w:r>
+      <w:r>
+        <w:rPr>
+          <w:rFonts w:ascii="CMR12" w:hAnsi="CMR12" w:cs="CMR12"/>
+          <w:color w:val="auto"/>
+          <w:sz w:val="24"/>
+        </w:rPr>
+        <w:t>ie Abgrenzungs-Kriterien, die aus Kapazitätsgrü</w:t>
+      </w:r>
+      <w:r>
+        <w:rPr>
+          <w:rFonts w:ascii="CMR12" w:hAnsi="CMR12" w:cs="CMR12"/>
+          <w:color w:val="auto"/>
+          <w:sz w:val="24"/>
+        </w:rPr>
+        <w:t>nden nicht umgesetzt werden, aber</w:t>
+      </w:r>
+      <w:r>
+        <w:rPr>
+          <w:rFonts w:ascii="CMR12" w:hAnsi="CMR12" w:cs="CMR12"/>
+          <w:color w:val="auto"/>
+          <w:sz w:val="24"/>
+        </w:rPr>
+        <w:t xml:space="preserve"> in Zukunft umgesetzt werden kö</w:t>
+      </w:r>
+      <w:r>
+        <w:rPr>
+          <w:rFonts w:ascii="CMR12" w:hAnsi="CMR12" w:cs="CMR12"/>
+          <w:color w:val="auto"/>
+          <w:sz w:val="24"/>
+        </w:rPr>
+        <w:t>nnen.</w:t>
+      </w:r>
+    </w:p>
+    <w:p>
+      <w:pPr>
+        <w:pStyle w:val="Korrektur-Hinweis"/>
+        <w:rPr>
+          <w:rFonts w:ascii="CMR12" w:hAnsi="CMR12" w:cs="CMR12"/>
+          <w:color w:val="auto"/>
+          <w:sz w:val="24"/>
+        </w:rPr>
+      </w:pPr>
+    </w:p>
+    <w:p>
+      <w:pPr>
+        <w:pStyle w:val="berschrift2"/>
+      </w:pPr>
+      <w:bookmarkStart w:id="13" w:name="_Toc437944346"/>
+      <w:r>
+        <w:t>Einkauf</w:t>
+      </w:r>
+      <w:bookmarkEnd w:id="13"/>
+    </w:p>
+    <w:p>
+      <w:pPr>
+        <w:pStyle w:val="berschrift3"/>
+      </w:pPr>
+      <w:bookmarkStart w:id="14" w:name="_Toc437944347"/>
+      <w:r>
+        <w:t>Muss-Kriterien</w:t>
+      </w:r>
+      <w:bookmarkEnd w:id="14"/>
+    </w:p>
+    <w:p>
+      <w:pPr>
+        <w:rPr>
+          <w:rFonts w:ascii="CMR12" w:hAnsi="CMR12" w:cs="CMR12"/>
+          <w:sz w:val="24"/>
+        </w:rPr>
+      </w:pPr>
+      <w:r>
+        <w:rPr>
+          <w:rFonts w:ascii="CMR12" w:hAnsi="CMR12" w:cs="CMR12"/>
+          <w:sz w:val="24"/>
+        </w:rPr>
+        <w:t xml:space="preserve">Grundlegend hat </w:t>
+      </w:r>
+      <w:r>
+        <w:rPr>
+          <w:rFonts w:ascii="CMR12" w:hAnsi="CMR12" w:cs="CMR12"/>
+          <w:sz w:val="24"/>
+        </w:rPr>
+        <w:t>die App die Funktion der Erstellung von Einkaufslisten</w:t>
+      </w:r>
+      <w:r>
+        <w:rPr>
+          <w:rFonts w:ascii="CMR12" w:hAnsi="CMR12" w:cs="CMR12"/>
+          <w:sz w:val="24"/>
+        </w:rPr>
+        <w:t>. Hierzu gehö</w:t>
+      </w:r>
+      <w:r>
+        <w:rPr>
+          <w:rFonts w:ascii="CMR12" w:hAnsi="CMR12" w:cs="CMR12"/>
+          <w:sz w:val="24"/>
+        </w:rPr>
+        <w:t>r</w:t>
+      </w:r>
+      <w:r>
+        <w:rPr>
+          <w:rFonts w:ascii="CMR12" w:hAnsi="CMR12" w:cs="CMR12"/>
+          <w:sz w:val="24"/>
+        </w:rPr>
+        <w:t>t</w:t>
+      </w:r>
+      <w:r>
+        <w:rPr>
+          <w:rFonts w:ascii="CMR12" w:hAnsi="CMR12" w:cs="CMR12"/>
+          <w:sz w:val="24"/>
+        </w:rPr>
+        <w:t xml:space="preserve"> auch die Artikelaufnahme in </w:t>
+      </w:r>
+      <w:r>
+        <w:rPr>
+          <w:rFonts w:ascii="CMR12" w:hAnsi="CMR12" w:cs="CMR12"/>
+          <w:sz w:val="24"/>
+        </w:rPr>
+        <w:t>eine</w:t>
+      </w:r>
+      <w:r>
+        <w:rPr>
+          <w:rFonts w:ascii="CMR12" w:hAnsi="CMR12" w:cs="CMR12"/>
+          <w:sz w:val="24"/>
+        </w:rPr>
+        <w:t xml:space="preserve"> Liste</w:t>
+      </w:r>
+      <w:r>
+        <w:rPr>
+          <w:rFonts w:ascii="CMR12" w:hAnsi="CMR12" w:cs="CMR12"/>
+          <w:sz w:val="24"/>
+        </w:rPr>
+        <w:t xml:space="preserve"> </w:t>
+      </w:r>
+      <w:r>
+        <w:rPr>
+          <w:rFonts w:ascii="CMR12" w:hAnsi="CMR12" w:cs="CMR12"/>
+          <w:sz w:val="24"/>
+        </w:rPr>
+        <w:t>sowie die nachfolgen</w:t>
+      </w:r>
+      <w:r>
+        <w:rPr>
+          <w:rFonts w:ascii="CMR12" w:hAnsi="CMR12" w:cs="CMR12"/>
+          <w:sz w:val="24"/>
+        </w:rPr>
+        <w:t>de Bearbeitung dieser Einkaufsliste bei Änderungsbedarf eines</w:t>
+      </w:r>
+      <w:r>
+        <w:rPr>
+          <w:rFonts w:ascii="CMR12" w:hAnsi="CMR12" w:cs="CMR12"/>
+          <w:sz w:val="24"/>
+        </w:rPr>
+        <w:t xml:space="preserve"> Nutzers. </w:t>
+      </w:r>
+      <w:r>
+        <w:rPr>
+          <w:rFonts w:ascii="CMR12" w:hAnsi="CMR12" w:cs="CMR12"/>
+          <w:sz w:val="24"/>
+        </w:rPr>
+        <w:t xml:space="preserve">Die Artikel werden über einen integrierten Barcodescanner, mittels der European </w:t>
+      </w:r>
+      <w:proofErr w:type="spellStart"/>
+      <w:r>
+        <w:rPr>
+          <w:rFonts w:ascii="CMR12" w:hAnsi="CMR12" w:cs="CMR12"/>
+          <w:sz w:val="24"/>
+        </w:rPr>
+        <w:t>Article</w:t>
+      </w:r>
+      <w:proofErr w:type="spellEnd"/>
+      <w:r>
+        <w:rPr>
+          <w:rFonts w:ascii="CMR12" w:hAnsi="CMR12" w:cs="CMR12"/>
+          <w:sz w:val="24"/>
+        </w:rPr>
+        <w:t xml:space="preserve"> </w:t>
+      </w:r>
+      <w:proofErr w:type="spellStart"/>
+      <w:r>
+        <w:rPr>
+          <w:rFonts w:ascii="CMR12" w:hAnsi="CMR12" w:cs="CMR12"/>
+          <w:sz w:val="24"/>
+        </w:rPr>
+        <w:t>Number</w:t>
+      </w:r>
+      <w:proofErr w:type="spellEnd"/>
+      <w:r>
+        <w:rPr>
+          <w:rFonts w:ascii="CMR12" w:hAnsi="CMR12" w:cs="CMR12"/>
+          <w:sz w:val="24"/>
+        </w:rPr>
+        <w:t xml:space="preserve"> (EAN) in die Liste aufgenommen und verarbeitet.</w:t>
+      </w:r>
+    </w:p>
+    <w:p>
+      <w:pPr>
+        <w:rPr>
+          <w:rFonts w:ascii="CMR12" w:hAnsi="CMR12" w:cs="CMR12"/>
+          <w:sz w:val="24"/>
+        </w:rPr>
+      </w:pPr>
+      <w:r>
+        <w:rPr>
+          <w:rFonts w:ascii="CMR12" w:hAnsi="CMR12" w:cs="CMR12"/>
+          <w:sz w:val="24"/>
+        </w:rPr>
+        <w:t xml:space="preserve">Zudem können Informationen, wie z.B. Preis, Menge oder Artikelname, über die gekauften Artikel gespeichert und angezeigt werden. </w:t>
+      </w:r>
+    </w:p>
+    <w:p>
+      <w:pPr>
+        <w:rPr>
+          <w:rFonts w:ascii="CMR12" w:hAnsi="CMR12" w:cs="CMR12"/>
+          <w:sz w:val="24"/>
+        </w:rPr>
+      </w:pPr>
+      <w:r>
+        <w:rPr>
+          <w:rFonts w:ascii="CMR12" w:hAnsi="CMR12" w:cs="CMR12"/>
+          <w:sz w:val="24"/>
+        </w:rPr>
+        <w:t xml:space="preserve">Zum Schluss </w:t>
+      </w:r>
+      <w:r>
+        <w:rPr>
+          <w:rFonts w:ascii="CMR12" w:hAnsi="CMR12" w:cs="CMR12"/>
+          <w:sz w:val="24"/>
+        </w:rPr>
+        <w:t xml:space="preserve">kann der komplette Einkauf gespeichert werden und die Gesamtsumme wird angezeigt. </w:t>
+      </w:r>
+      <w:r>
+        <w:rPr>
+          <w:rFonts w:ascii="CMR12" w:hAnsi="CMR12" w:cs="CMR12"/>
+          <w:sz w:val="24"/>
+        </w:rPr>
+        <w:t>Der Einkauf wird dann abgeschlossen</w:t>
+      </w:r>
+      <w:r>
+        <w:rPr>
+          <w:rFonts w:ascii="CMR12" w:hAnsi="CMR12" w:cs="CMR12"/>
+          <w:sz w:val="24"/>
+        </w:rPr>
+        <w:t>,</w:t>
+      </w:r>
+      <w:r>
+        <w:rPr>
+          <w:rFonts w:ascii="CMR12" w:hAnsi="CMR12" w:cs="CMR12"/>
+          <w:sz w:val="24"/>
+        </w:rPr>
+        <w:t xml:space="preserve"> sobald der Nut</w:t>
+      </w:r>
+      <w:r>
+        <w:rPr>
+          <w:rFonts w:ascii="CMR12" w:hAnsi="CMR12" w:cs="CMR12"/>
+          <w:sz w:val="24"/>
+        </w:rPr>
+        <w:t>zer dies auch bestä</w:t>
+      </w:r>
+      <w:r>
+        <w:rPr>
+          <w:rFonts w:ascii="CMR12" w:hAnsi="CMR12" w:cs="CMR12"/>
+          <w:sz w:val="24"/>
+        </w:rPr>
+        <w:t>tigt.</w:t>
+      </w:r>
+    </w:p>
+    <w:p>
+      <w:pPr>
+        <w:rPr>
+          <w:rFonts w:ascii="CMR12" w:hAnsi="CMR12" w:cs="CMR12"/>
+          <w:sz w:val="24"/>
+        </w:rPr>
+      </w:pPr>
+    </w:p>
+    <w:p>
+      <w:pPr>
+        <w:pStyle w:val="berschrift3"/>
+      </w:pPr>
+      <w:bookmarkStart w:id="15" w:name="_Toc437944348"/>
+      <w:r>
+        <w:t>Wunsch-Kriterien</w:t>
+      </w:r>
+      <w:bookmarkEnd w:id="15"/>
     </w:p>
     <w:p>
       <w:pPr>
@@ -3479,13 +3895,103 @@
           <w:sz w:val="24"/>
         </w:rPr>
       </w:pPr>
-      <w:r>
-        <w:rPr>
-          <w:rFonts w:ascii="CMR12" w:hAnsi="CMR12" w:cs="CMR12"/>
-          <w:sz w:val="24"/>
-        </w:rPr>
-        <w:t>Der damit einhergehende zeitliche Aufwand bei einem manuellen Monitoring ist</w:t>
-      </w:r>
+      <w:bookmarkStart w:id="16" w:name="_Toc437944349"/>
+      <w:r>
+        <w:rPr>
+          <w:rFonts w:ascii="CMR12" w:hAnsi="CMR12" w:cs="CMR12"/>
+          <w:sz w:val="24"/>
+        </w:rPr>
+        <w:t xml:space="preserve">Zusätzlich soll die App mit Hilfe einer Datenbank in der Lage sein, gleiche oder ähnliche Artikel aus verschiedenen Märkten zu vergleichen und </w:t>
+      </w:r>
+      <w:r>
+        <w:rPr>
+          <w:rFonts w:ascii="CMR12" w:hAnsi="CMR12" w:cs="CMR12"/>
+          <w:sz w:val="24"/>
+        </w:rPr>
+        <w:t xml:space="preserve">somit den besten und gleichzeitig günstigsten </w:t>
+      </w:r>
+      <w:r>
+        <w:rPr>
+          <w:rFonts w:ascii="CMR12" w:hAnsi="CMR12" w:cs="CMR12"/>
+          <w:sz w:val="24"/>
+        </w:rPr>
+        <w:t xml:space="preserve">Preis </w:t>
+      </w:r>
+      <w:r>
+        <w:rPr>
+          <w:rFonts w:ascii="CMR12" w:hAnsi="CMR12" w:cs="CMR12"/>
+          <w:sz w:val="24"/>
+        </w:rPr>
+        <w:t>zu ermitteln</w:t>
+      </w:r>
+      <w:r>
+        <w:rPr>
+          <w:rFonts w:ascii="CMR12" w:hAnsi="CMR12" w:cs="CMR12"/>
+          <w:sz w:val="24"/>
+        </w:rPr>
+        <w:t xml:space="preserve">. </w:t>
+      </w:r>
+    </w:p>
+    <w:p>
+      <w:pPr>
+        <w:pStyle w:val="berschrift3"/>
+      </w:pPr>
+      <w:r>
+        <w:t>Abgrenzungskriterien</w:t>
+      </w:r>
+      <w:bookmarkEnd w:id="16"/>
+    </w:p>
+    <w:p>
+      <w:pPr>
+        <w:rPr>
+          <w:rFonts w:ascii="CMR12" w:hAnsi="CMR12" w:cs="CMR12"/>
+          <w:sz w:val="24"/>
+        </w:rPr>
+      </w:pPr>
+      <w:r>
+        <w:rPr>
+          <w:rFonts w:ascii="CMR12" w:hAnsi="CMR12" w:cs="CMR12"/>
+          <w:sz w:val="24"/>
+        </w:rPr>
+        <w:t>Die Applikation kann Einkaufslisten basierend auf alten Einkäufen generieren.</w:t>
+      </w:r>
+    </w:p>
+    <w:p>
+      <w:pPr>
+        <w:rPr>
+          <w:rFonts w:ascii="CMR12" w:hAnsi="CMR12" w:cs="CMR12"/>
+          <w:sz w:val="24"/>
+        </w:rPr>
+      </w:pPr>
+    </w:p>
+    <w:p>
+      <w:pPr>
+        <w:rPr>
+          <w:rFonts w:ascii="CMR12" w:hAnsi="CMR12" w:cs="CMR12"/>
+          <w:sz w:val="24"/>
+        </w:rPr>
+      </w:pPr>
+    </w:p>
+    <w:p>
+      <w:pPr>
+        <w:pStyle w:val="berschrift2"/>
+      </w:pPr>
+      <w:bookmarkStart w:id="17" w:name="_Toc437944350"/>
+      <w:r>
+        <w:lastRenderedPageBreak/>
+        <w:t>Markt</w:t>
+      </w:r>
+      <w:bookmarkEnd w:id="17"/>
+    </w:p>
+    <w:p>
+      <w:pPr>
+        <w:pStyle w:val="berschrift3"/>
+      </w:pPr>
+      <w:bookmarkStart w:id="18" w:name="_Toc437944351"/>
+      <w:r>
+        <w:t>Muss-Kriterien</w:t>
+      </w:r>
+      <w:bookmarkEnd w:id="18"/>
     </w:p>
     <w:p>
       <w:pPr>
@@ -3498,65 +4004,48 @@
           <w:sz w:val="24"/>
         </w:rPr>
       </w:pPr>
-      <w:r>
-        <w:rPr>
-          <w:rFonts w:ascii="CMR12" w:hAnsi="CMR12" w:cs="CMR12"/>
-          <w:sz w:val="24"/>
-        </w:rPr>
-        <w:t xml:space="preserve"> im heutigen digitalen Zeitalter nicht notwendig</w:t>
-      </w:r>
-      <w:r>
-        <w:rPr>
-          <w:rFonts w:ascii="CMR12" w:hAnsi="CMR12" w:cs="CMR12"/>
-          <w:sz w:val="24"/>
-        </w:rPr>
-        <w:t>.</w:t>
-      </w:r>
-      <w:r>
-        <w:rPr>
-          <w:rFonts w:ascii="CMR12" w:hAnsi="CMR12" w:cs="CMR12"/>
-          <w:sz w:val="24"/>
-        </w:rPr>
-        <w:t xml:space="preserve"> </w:t>
-      </w:r>
-      <w:r>
-        <w:rPr>
-          <w:rFonts w:ascii="CMR12" w:hAnsi="CMR12" w:cs="CMR12"/>
-          <w:sz w:val="24"/>
-        </w:rPr>
-        <w:t>Mehr als 50 Prozent der Einwohner Deutschlands</w:t>
-      </w:r>
-      <w:r>
-        <w:rPr>
-          <w:rStyle w:val="Funotenzeichen"/>
-          <w:rFonts w:ascii="CMR12" w:hAnsi="CMR12" w:cs="CMR12"/>
-          <w:sz w:val="24"/>
-        </w:rPr>
-        <w:footnoteReference w:id="1"/>
-      </w:r>
-      <w:r>
-        <w:rPr>
-          <w:rFonts w:ascii="CMR12" w:hAnsi="CMR12" w:cs="CMR12"/>
-          <w:sz w:val="24"/>
-        </w:rPr>
-        <w:t xml:space="preserve"> besitzen ein Smartphone und haben somit die Möglichkeiten via Apps z. B. Einkäufe zu </w:t>
-      </w:r>
-      <w:proofErr w:type="spellStart"/>
-      <w:r>
-        <w:rPr>
-          <w:rFonts w:ascii="CMR12" w:hAnsi="CMR12" w:cs="CMR12"/>
-          <w:sz w:val="24"/>
-        </w:rPr>
-        <w:t>tracken</w:t>
-      </w:r>
-      <w:proofErr w:type="spellEnd"/>
-      <w:r>
-        <w:rPr>
-          <w:rFonts w:ascii="CMR12" w:hAnsi="CMR12" w:cs="CMR12"/>
-          <w:sz w:val="24"/>
-        </w:rPr>
-        <w:t>.</w:t>
-      </w:r>
+      <w:bookmarkStart w:id="19" w:name="_Toc437944352"/>
+      <w:r>
+        <w:rPr>
+          <w:rFonts w:ascii="CMR12" w:hAnsi="CMR12" w:cs="CMR12"/>
+          <w:sz w:val="24"/>
+        </w:rPr>
+        <w:t>Bevor der Einkaufsprozess gestartet wird, soll die App den Einkaufsmarkt mit Hilfe von Standortinformationen identifizieren. Diese sollen aktiviert werden, sobald der Nutzer vor einem Markt steht, und dadurch den Standort erfährt. Falls der Markt nicht gefunden wird, gibt es die Möglichkeit einen neuen Markt hinzuzufügen. Der Nutzer gibt dazu die Daten des neuen Marktes an.</w:t>
+      </w:r>
+    </w:p>
+    <w:p>
+      <w:pPr>
+        <w:pStyle w:val="berschrift3"/>
+      </w:pPr>
+      <w:r>
+        <w:t>Wunsch-Kriterien</w:t>
+      </w:r>
+      <w:bookmarkEnd w:id="19"/>
+    </w:p>
+    <w:p>
+      <w:pPr>
+        <w:rPr>
+          <w:rFonts w:ascii="CMR12" w:hAnsi="CMR12" w:cs="CMR12"/>
+          <w:sz w:val="24"/>
+        </w:rPr>
+      </w:pPr>
+      <w:bookmarkStart w:id="20" w:name="_Toc437944353"/>
+      <w:r>
+        <w:rPr>
+          <w:rFonts w:ascii="CMR12" w:hAnsi="CMR12" w:cs="CMR12"/>
+          <w:sz w:val="24"/>
+        </w:rPr>
+        <w:t>Es werden keine weiteren Wunsch-Kriterien implementiert.</w:t>
+      </w:r>
+    </w:p>
+    <w:p>
+      <w:pPr>
+        <w:pStyle w:val="berschrift3"/>
+      </w:pPr>
+      <w:r>
+        <w:t>Abgrenzungskriterien</w:t>
+      </w:r>
+      <w:bookmarkEnd w:id="20"/>
     </w:p>
     <w:p>
       <w:pPr>
@@ -3569,6 +4058,65 @@
           <w:sz w:val="24"/>
         </w:rPr>
       </w:pPr>
+      <w:r>
+        <w:rPr>
+          <w:rFonts w:ascii="CMR12" w:hAnsi="CMR12" w:cs="CMR12"/>
+          <w:sz w:val="24"/>
+        </w:rPr>
+        <w:t xml:space="preserve">Ein Markt kann über die App von einem Nutzer z. B. durch </w:t>
+      </w:r>
+      <w:proofErr w:type="gramStart"/>
+      <w:r>
+        <w:rPr>
+          <w:rFonts w:ascii="CMR12" w:hAnsi="CMR12" w:cs="CMR12"/>
+          <w:sz w:val="24"/>
+        </w:rPr>
+        <w:t>ein 5-Sterne</w:t>
+      </w:r>
+      <w:proofErr w:type="gramEnd"/>
+    </w:p>
+    <w:p>
+      <w:pPr>
+        <w:rPr>
+          <w:rFonts w:ascii="CMR12" w:hAnsi="CMR12" w:cs="CMR12"/>
+          <w:sz w:val="24"/>
+        </w:rPr>
+      </w:pPr>
+      <w:r>
+        <w:rPr>
+          <w:rFonts w:ascii="CMR12" w:hAnsi="CMR12" w:cs="CMR12"/>
+          <w:sz w:val="24"/>
+        </w:rPr>
+        <w:t>Bewertungssystem bewertet werden. Diese Bewertungen können über soziale Medien, wie z.B. Facebook geteilt werden.</w:t>
+      </w:r>
+    </w:p>
+    <w:p>
+      <w:pPr>
+        <w:rPr>
+          <w:rFonts w:ascii="CMR12" w:hAnsi="CMR12" w:cs="CMR12"/>
+          <w:sz w:val="24"/>
+        </w:rPr>
+      </w:pPr>
+    </w:p>
+    <w:p>
+      <w:pPr>
+        <w:pStyle w:val="berschrift2"/>
+      </w:pPr>
+      <w:bookmarkStart w:id="21" w:name="_Toc437944354"/>
+      <w:r>
+        <w:t>Nutzerverwaltung</w:t>
+      </w:r>
+      <w:bookmarkEnd w:id="21"/>
+    </w:p>
+    <w:p>
+      <w:pPr>
+        <w:pStyle w:val="berschrift3"/>
+      </w:pPr>
+      <w:bookmarkStart w:id="22" w:name="_Toc437944355"/>
+      <w:r>
+        <w:t>Muss-Kriterien</w:t>
+      </w:r>
+      <w:bookmarkEnd w:id="22"/>
     </w:p>
     <w:p>
       <w:pPr>
@@ -3586,590 +4134,8 @@
           <w:rFonts w:ascii="CMR12" w:hAnsi="CMR12" w:cs="CMR12"/>
           <w:sz w:val="24"/>
         </w:rPr>
-        <w:t>Die</w:t>
-      </w:r>
-      <w:r>
-        <w:rPr>
-          <w:rFonts w:ascii="CMR12" w:hAnsi="CMR12" w:cs="CMR12"/>
-          <w:sz w:val="24"/>
-        </w:rPr>
-        <w:t xml:space="preserve"> im Pflichtenheft vorgestellte</w:t>
-      </w:r>
-      <w:r>
-        <w:rPr>
-          <w:rFonts w:ascii="CMR12" w:hAnsi="CMR12" w:cs="CMR12"/>
-          <w:sz w:val="24"/>
-        </w:rPr>
-        <w:t xml:space="preserve"> </w:t>
-      </w:r>
-      <w:proofErr w:type="spellStart"/>
-      <w:r>
-        <w:rPr>
-          <w:rFonts w:ascii="CMR12" w:hAnsi="CMR12" w:cs="CMR12"/>
-          <w:sz w:val="24"/>
-        </w:rPr>
-        <w:t>EinkaufsApp</w:t>
-      </w:r>
-      <w:proofErr w:type="spellEnd"/>
-      <w:r>
-        <w:rPr>
-          <w:rFonts w:ascii="CMR12" w:hAnsi="CMR12" w:cs="CMR12"/>
-          <w:sz w:val="24"/>
-        </w:rPr>
-        <w:t xml:space="preserve"> soll, wie auch schon in der Einleitung beschrieben, </w:t>
-      </w:r>
-      <w:r>
-        <w:rPr>
-          <w:rFonts w:ascii="CMR12" w:hAnsi="CMR12" w:cs="CMR12"/>
-          <w:sz w:val="24"/>
-        </w:rPr>
-        <w:t>dem Nutzer die Möglichkei</w:t>
-      </w:r>
-      <w:r>
-        <w:rPr>
-          <w:rFonts w:ascii="CMR12" w:hAnsi="CMR12" w:cs="CMR12"/>
-          <w:sz w:val="24"/>
-        </w:rPr>
-        <w:t>t bieten seine Einkäufe nachzuverfolgen</w:t>
-      </w:r>
-      <w:r>
-        <w:rPr>
-          <w:rFonts w:ascii="CMR12" w:hAnsi="CMR12" w:cs="CMR12"/>
-          <w:sz w:val="24"/>
-        </w:rPr>
-        <w:t xml:space="preserve"> und schlussendlich unterschiedliche Optionen hinsichtlich der Auswertung</w:t>
-      </w:r>
-      <w:r>
-        <w:rPr>
-          <w:rFonts w:ascii="CMR12" w:hAnsi="CMR12" w:cs="CMR12"/>
-          <w:sz w:val="24"/>
-        </w:rPr>
-        <w:t xml:space="preserve"> </w:t>
-      </w:r>
-      <w:r>
-        <w:rPr>
-          <w:rFonts w:ascii="CMR12" w:hAnsi="CMR12" w:cs="CMR12"/>
-          <w:sz w:val="24"/>
-        </w:rPr>
-        <w:t xml:space="preserve">zu </w:t>
-      </w:r>
-      <w:r>
-        <w:rPr>
-          <w:rFonts w:ascii="CMR12" w:hAnsi="CMR12" w:cs="CMR12"/>
-          <w:sz w:val="24"/>
-        </w:rPr>
-        <w:t>bieten.</w:t>
-      </w:r>
-    </w:p>
-    <w:p>
-      <w:r>
-        <w:rPr>
-          <w:rFonts w:ascii="CMR12" w:hAnsi="CMR12" w:cs="CMR12"/>
-          <w:sz w:val="24"/>
-        </w:rPr>
-        <w:t xml:space="preserve">Nicht nur der eigene Einkauf kann durch die </w:t>
-      </w:r>
-      <w:proofErr w:type="spellStart"/>
-      <w:r>
-        <w:rPr>
-          <w:rFonts w:ascii="CMR12" w:hAnsi="CMR12" w:cs="CMR12"/>
-          <w:sz w:val="24"/>
-        </w:rPr>
-        <w:t>EinkaufsApp</w:t>
-      </w:r>
-      <w:proofErr w:type="spellEnd"/>
-      <w:r>
-        <w:rPr>
-          <w:rFonts w:ascii="CMR12" w:hAnsi="CMR12" w:cs="CMR12"/>
-          <w:sz w:val="24"/>
-        </w:rPr>
-        <w:t xml:space="preserve"> verwaltet werden sondern auch Gruppeneinkäufe, was bedeutet, dass nach einem Einkauf</w:t>
-      </w:r>
-      <w:r>
-        <w:rPr>
-          <w:rFonts w:ascii="CMR12" w:hAnsi="CMR12" w:cs="CMR12"/>
-          <w:sz w:val="24"/>
-        </w:rPr>
-        <w:t>,</w:t>
-      </w:r>
-      <w:r>
-        <w:rPr>
-          <w:rFonts w:ascii="CMR12" w:hAnsi="CMR12" w:cs="CMR12"/>
-          <w:sz w:val="24"/>
-        </w:rPr>
-        <w:t xml:space="preserve"> für z. B. eine Wohngemeinschaft</w:t>
-      </w:r>
-      <w:r>
-        <w:rPr>
-          <w:rFonts w:ascii="CMR12" w:hAnsi="CMR12" w:cs="CMR12"/>
-          <w:sz w:val="24"/>
-        </w:rPr>
-        <w:t>, die einzelnen Gruppenmitglieder die jeweiligen Artikel zugewiesen bekommen.</w:t>
-      </w:r>
-    </w:p>
-    <w:p>
-      <w:pPr>
-        <w:pStyle w:val="berschrift1"/>
-        <w:rPr>
-          <w:color w:val="auto"/>
-        </w:rPr>
-      </w:pPr>
-      <w:bookmarkStart w:id="13" w:name="_Toc437944345"/>
-      <w:r>
-        <w:rPr>
-          <w:color w:val="auto"/>
-        </w:rPr>
-        <w:lastRenderedPageBreak/>
-        <w:t>Funktionalitäten der App</w:t>
-      </w:r>
-      <w:bookmarkEnd w:id="13"/>
-    </w:p>
-    <w:p>
-      <w:pPr>
-        <w:pStyle w:val="Korrektur-Hinweis"/>
-        <w:rPr>
-          <w:rFonts w:ascii="CMR12" w:hAnsi="CMR12" w:cs="CMR12"/>
-          <w:color w:val="auto"/>
-          <w:sz w:val="24"/>
-        </w:rPr>
-      </w:pPr>
-      <w:r>
-        <w:rPr>
-          <w:rFonts w:ascii="CMR12" w:hAnsi="CMR12" w:cs="CMR12"/>
-          <w:color w:val="auto"/>
-          <w:sz w:val="24"/>
-        </w:rPr>
-        <w:t>Dieses Kapitel beinhaltet die geplanten Funktionen der Applikation. Die Unterteilung</w:t>
-      </w:r>
-      <w:r>
-        <w:rPr>
-          <w:rFonts w:ascii="CMR12" w:hAnsi="CMR12" w:cs="CMR12"/>
-          <w:color w:val="auto"/>
-          <w:sz w:val="24"/>
-        </w:rPr>
-        <w:t xml:space="preserve"> </w:t>
-      </w:r>
-      <w:r>
-        <w:rPr>
-          <w:rFonts w:ascii="CMR12" w:hAnsi="CMR12" w:cs="CMR12"/>
-          <w:color w:val="auto"/>
-          <w:sz w:val="24"/>
-        </w:rPr>
-        <w:t>erfolgt in die Hauptteile</w:t>
-      </w:r>
-      <w:r>
-        <w:rPr>
-          <w:rFonts w:ascii="CMR12" w:hAnsi="CMR12" w:cs="CMR12"/>
-          <w:color w:val="auto"/>
-          <w:sz w:val="24"/>
-        </w:rPr>
-        <w:t>:</w:t>
-      </w:r>
-      <w:r>
-        <w:rPr>
-          <w:rFonts w:ascii="CMR12" w:hAnsi="CMR12" w:cs="CMR12"/>
-          <w:color w:val="auto"/>
-          <w:sz w:val="24"/>
-        </w:rPr>
-        <w:t xml:space="preserve"> Einkauf, Auswertung und </w:t>
-      </w:r>
-      <w:r>
-        <w:rPr>
-          <w:rFonts w:ascii="CMR12" w:hAnsi="CMR12" w:cs="CMR12"/>
-          <w:color w:val="auto"/>
-          <w:sz w:val="24"/>
-        </w:rPr>
-        <w:t>Nutzer</w:t>
-      </w:r>
-      <w:r>
-        <w:rPr>
-          <w:rFonts w:ascii="CMR12" w:hAnsi="CMR12" w:cs="CMR12"/>
-          <w:color w:val="auto"/>
-          <w:sz w:val="24"/>
-        </w:rPr>
-        <w:t>verwaltung.</w:t>
-      </w:r>
-      <w:r>
-        <w:rPr>
-          <w:rFonts w:ascii="CMR12" w:hAnsi="CMR12" w:cs="CMR12"/>
-          <w:color w:val="auto"/>
-          <w:sz w:val="24"/>
-        </w:rPr>
-        <w:t xml:space="preserve"> </w:t>
-      </w:r>
-      <w:r>
-        <w:rPr>
-          <w:rFonts w:ascii="CMR12" w:hAnsi="CMR12" w:cs="CMR12"/>
-          <w:color w:val="auto"/>
-          <w:sz w:val="24"/>
-        </w:rPr>
-        <w:t xml:space="preserve">Es werden jeweils pro Kategorie die </w:t>
-      </w:r>
-      <w:r>
-        <w:rPr>
-          <w:rFonts w:ascii="CMR12" w:hAnsi="CMR12" w:cs="CMR12"/>
-          <w:color w:val="auto"/>
-          <w:sz w:val="24"/>
-        </w:rPr>
-        <w:t>Muss-Kriterien</w:t>
-      </w:r>
-      <w:r>
-        <w:rPr>
-          <w:rFonts w:ascii="CMR12" w:hAnsi="CMR12" w:cs="CMR12"/>
-          <w:color w:val="auto"/>
-          <w:sz w:val="24"/>
-        </w:rPr>
-        <w:t>, also die Funktionen</w:t>
-      </w:r>
-      <w:r>
-        <w:rPr>
-          <w:rFonts w:ascii="CMR12" w:hAnsi="CMR12" w:cs="CMR12"/>
-          <w:color w:val="auto"/>
-          <w:sz w:val="24"/>
-        </w:rPr>
-        <w:t xml:space="preserve"> die implementiert werden mü</w:t>
-      </w:r>
-      <w:r>
-        <w:rPr>
-          <w:rFonts w:ascii="CMR12" w:hAnsi="CMR12" w:cs="CMR12"/>
-          <w:color w:val="auto"/>
-          <w:sz w:val="24"/>
-        </w:rPr>
-        <w:t xml:space="preserve">ssen, </w:t>
-      </w:r>
-      <w:r>
-        <w:rPr>
-          <w:rFonts w:ascii="CMR12" w:hAnsi="CMR12" w:cs="CMR12"/>
-          <w:color w:val="auto"/>
-          <w:sz w:val="24"/>
-        </w:rPr>
-        <w:t>Wunsch-Kriterien</w:t>
-      </w:r>
-      <w:r>
-        <w:rPr>
-          <w:rFonts w:ascii="CMR12" w:hAnsi="CMR12" w:cs="CMR12"/>
-          <w:color w:val="auto"/>
-          <w:sz w:val="24"/>
-        </w:rPr>
-        <w:t>, also die Funktionen</w:t>
-      </w:r>
-      <w:r>
-        <w:rPr>
-          <w:rFonts w:ascii="CMR12" w:hAnsi="CMR12" w:cs="CMR12"/>
-          <w:color w:val="auto"/>
-          <w:sz w:val="24"/>
-        </w:rPr>
-        <w:t xml:space="preserve"> </w:t>
-      </w:r>
-      <w:r>
-        <w:rPr>
-          <w:rFonts w:ascii="CMR12" w:hAnsi="CMR12" w:cs="CMR12"/>
-          <w:color w:val="auto"/>
-          <w:sz w:val="24"/>
-        </w:rPr>
-        <w:t xml:space="preserve">die nachdem die </w:t>
-      </w:r>
-      <w:r>
-        <w:rPr>
-          <w:rFonts w:ascii="CMR12" w:hAnsi="CMR12" w:cs="CMR12"/>
-          <w:color w:val="auto"/>
-          <w:sz w:val="24"/>
-        </w:rPr>
-        <w:t>Muss-Kriterien</w:t>
-      </w:r>
-      <w:r>
-        <w:rPr>
-          <w:rFonts w:ascii="CMR12" w:hAnsi="CMR12" w:cs="CMR12"/>
-          <w:color w:val="auto"/>
-          <w:sz w:val="24"/>
-        </w:rPr>
-        <w:t xml:space="preserve"> umgesetzt wurden implementiert werden</w:t>
-      </w:r>
-      <w:r>
-        <w:rPr>
-          <w:rFonts w:ascii="CMR12" w:hAnsi="CMR12" w:cs="CMR12"/>
-          <w:color w:val="auto"/>
-          <w:sz w:val="24"/>
-        </w:rPr>
-        <w:t xml:space="preserve"> </w:t>
-      </w:r>
-      <w:r>
-        <w:rPr>
-          <w:rFonts w:ascii="CMR12" w:hAnsi="CMR12" w:cs="CMR12"/>
-          <w:color w:val="auto"/>
-          <w:sz w:val="24"/>
-        </w:rPr>
-        <w:t>und d</w:t>
-      </w:r>
-      <w:r>
-        <w:rPr>
-          <w:rFonts w:ascii="CMR12" w:hAnsi="CMR12" w:cs="CMR12"/>
-          <w:color w:val="auto"/>
-          <w:sz w:val="24"/>
-        </w:rPr>
-        <w:t>en Abgrenzungs-Kriterien, die aus Kapazitätsgrü</w:t>
-      </w:r>
-      <w:r>
-        <w:rPr>
-          <w:rFonts w:ascii="CMR12" w:hAnsi="CMR12" w:cs="CMR12"/>
-          <w:color w:val="auto"/>
-          <w:sz w:val="24"/>
-        </w:rPr>
-        <w:t>nden nicht umgesetzt werden, aber</w:t>
-      </w:r>
-      <w:r>
-        <w:rPr>
-          <w:rFonts w:ascii="CMR12" w:hAnsi="CMR12" w:cs="CMR12"/>
-          <w:color w:val="auto"/>
-          <w:sz w:val="24"/>
-        </w:rPr>
-        <w:t xml:space="preserve"> in Zukunft umgesetzt werden kö</w:t>
-      </w:r>
-      <w:r>
-        <w:rPr>
-          <w:rFonts w:ascii="CMR12" w:hAnsi="CMR12" w:cs="CMR12"/>
-          <w:color w:val="auto"/>
-          <w:sz w:val="24"/>
-        </w:rPr>
-        <w:t>nnen.</w:t>
-      </w:r>
-    </w:p>
-    <w:p>
-      <w:pPr>
-        <w:pStyle w:val="Korrektur-Hinweis"/>
-        <w:rPr>
-          <w:rFonts w:ascii="CMR12" w:hAnsi="CMR12" w:cs="CMR12"/>
-          <w:color w:val="auto"/>
-          <w:sz w:val="24"/>
-        </w:rPr>
-      </w:pPr>
-    </w:p>
-    <w:p>
-      <w:pPr>
-        <w:pStyle w:val="berschrift2"/>
-      </w:pPr>
-      <w:bookmarkStart w:id="14" w:name="_Toc437944346"/>
-      <w:r>
-        <w:t>Einkauf</w:t>
-      </w:r>
-      <w:bookmarkEnd w:id="14"/>
-    </w:p>
-    <w:p>
-      <w:pPr>
-        <w:pStyle w:val="berschrift3"/>
-      </w:pPr>
-      <w:bookmarkStart w:id="15" w:name="_Toc437944347"/>
-      <w:r>
-        <w:t>Muss-Kriterien</w:t>
-      </w:r>
-      <w:bookmarkEnd w:id="15"/>
-    </w:p>
-    <w:p>
-      <w:pPr>
-        <w:rPr>
-          <w:rFonts w:ascii="CMR12" w:hAnsi="CMR12" w:cs="CMR12"/>
-          <w:sz w:val="24"/>
-        </w:rPr>
-      </w:pPr>
-      <w:r>
-        <w:rPr>
-          <w:rFonts w:ascii="CMR12" w:hAnsi="CMR12" w:cs="CMR12"/>
-          <w:sz w:val="24"/>
-        </w:rPr>
-        <w:t xml:space="preserve">Grundlegend hat </w:t>
-      </w:r>
-      <w:r>
-        <w:rPr>
-          <w:rFonts w:ascii="CMR12" w:hAnsi="CMR12" w:cs="CMR12"/>
-          <w:sz w:val="24"/>
-        </w:rPr>
-        <w:t>die App die Funktion der Erstellung von Einkaufslisten</w:t>
-      </w:r>
-      <w:r>
-        <w:rPr>
-          <w:rFonts w:ascii="CMR12" w:hAnsi="CMR12" w:cs="CMR12"/>
-          <w:sz w:val="24"/>
-        </w:rPr>
-        <w:t>. Hierzu gehö</w:t>
-      </w:r>
-      <w:r>
-        <w:rPr>
-          <w:rFonts w:ascii="CMR12" w:hAnsi="CMR12" w:cs="CMR12"/>
-          <w:sz w:val="24"/>
-        </w:rPr>
-        <w:t>ren auch die Artikelaufnahme in diese Liste</w:t>
-      </w:r>
-      <w:r>
-        <w:rPr>
-          <w:rFonts w:ascii="CMR12" w:hAnsi="CMR12" w:cs="CMR12"/>
-          <w:sz w:val="24"/>
-        </w:rPr>
-        <w:t xml:space="preserve"> </w:t>
-      </w:r>
-      <w:r>
-        <w:rPr>
-          <w:rFonts w:ascii="CMR12" w:hAnsi="CMR12" w:cs="CMR12"/>
-          <w:sz w:val="24"/>
-        </w:rPr>
-        <w:t>sowie die nachfolgen</w:t>
-      </w:r>
-      <w:r>
-        <w:rPr>
-          <w:rFonts w:ascii="CMR12" w:hAnsi="CMR12" w:cs="CMR12"/>
-          <w:sz w:val="24"/>
-        </w:rPr>
-        <w:t xml:space="preserve">de Bearbeitung dieser Liste bei Änderungsbedarf </w:t>
-      </w:r>
-      <w:r>
-        <w:rPr>
-          <w:rFonts w:ascii="CMR12" w:hAnsi="CMR12" w:cs="CMR12"/>
-          <w:sz w:val="24"/>
-        </w:rPr>
-        <w:t xml:space="preserve">des Nutzers. </w:t>
-      </w:r>
-      <w:r>
-        <w:rPr>
-          <w:rFonts w:ascii="CMR12" w:hAnsi="CMR12" w:cs="CMR12"/>
-          <w:sz w:val="24"/>
-        </w:rPr>
-        <w:t>Die Artikel werden über einen integrierten Barcodescanner</w:t>
-      </w:r>
-      <w:r>
-        <w:rPr>
-          <w:rFonts w:ascii="CMR12" w:hAnsi="CMR12" w:cs="CMR12"/>
-          <w:sz w:val="24"/>
-        </w:rPr>
-        <w:t xml:space="preserve"> mittels der European </w:t>
-      </w:r>
-      <w:proofErr w:type="spellStart"/>
-      <w:r>
-        <w:rPr>
-          <w:rFonts w:ascii="CMR12" w:hAnsi="CMR12" w:cs="CMR12"/>
-          <w:sz w:val="24"/>
-        </w:rPr>
-        <w:t>Article</w:t>
-      </w:r>
-      <w:proofErr w:type="spellEnd"/>
-      <w:r>
-        <w:rPr>
-          <w:rFonts w:ascii="CMR12" w:hAnsi="CMR12" w:cs="CMR12"/>
-          <w:sz w:val="24"/>
-        </w:rPr>
-        <w:t xml:space="preserve"> </w:t>
-      </w:r>
-      <w:proofErr w:type="spellStart"/>
-      <w:r>
-        <w:rPr>
-          <w:rFonts w:ascii="CMR12" w:hAnsi="CMR12" w:cs="CMR12"/>
-          <w:sz w:val="24"/>
-        </w:rPr>
-        <w:t>Number</w:t>
-      </w:r>
-      <w:proofErr w:type="spellEnd"/>
-      <w:r>
-        <w:rPr>
-          <w:rFonts w:ascii="CMR12" w:hAnsi="CMR12" w:cs="CMR12"/>
-          <w:sz w:val="24"/>
-        </w:rPr>
-        <w:t xml:space="preserve"> (EAN)</w:t>
-      </w:r>
-      <w:r>
-        <w:rPr>
-          <w:rFonts w:ascii="CMR12" w:hAnsi="CMR12" w:cs="CMR12"/>
-          <w:sz w:val="24"/>
-        </w:rPr>
-        <w:t xml:space="preserve"> in die Liste aufgenommen.</w:t>
-      </w:r>
-    </w:p>
-    <w:p>
-      <w:pPr>
-        <w:rPr>
-          <w:rFonts w:ascii="CMR12" w:hAnsi="CMR12" w:cs="CMR12"/>
-          <w:sz w:val="24"/>
-        </w:rPr>
-      </w:pPr>
-      <w:r>
-        <w:rPr>
-          <w:rFonts w:ascii="CMR12" w:hAnsi="CMR12" w:cs="CMR12"/>
-          <w:sz w:val="24"/>
-        </w:rPr>
-        <w:t>Zudem können Informationen über die gekauften Artikel angezeigt werden.</w:t>
-      </w:r>
-    </w:p>
-    <w:p>
-      <w:pPr>
-        <w:rPr>
-          <w:rFonts w:ascii="CMR12" w:hAnsi="CMR12" w:cs="CMR12"/>
-          <w:sz w:val="24"/>
-        </w:rPr>
-      </w:pPr>
-      <w:r>
-        <w:rPr>
-          <w:rFonts w:ascii="CMR12" w:hAnsi="CMR12" w:cs="CMR12"/>
-          <w:sz w:val="24"/>
-        </w:rPr>
-        <w:t xml:space="preserve">Zum Schluss </w:t>
-      </w:r>
-      <w:r>
-        <w:rPr>
-          <w:rFonts w:ascii="CMR12" w:hAnsi="CMR12" w:cs="CMR12"/>
-          <w:sz w:val="24"/>
-        </w:rPr>
-        <w:t>kann der komplette Einkauf gespeichert werden</w:t>
-      </w:r>
-      <w:r>
-        <w:rPr>
-          <w:rFonts w:ascii="CMR12" w:hAnsi="CMR12" w:cs="CMR12"/>
-          <w:sz w:val="24"/>
-        </w:rPr>
-        <w:t>.</w:t>
-      </w:r>
-      <w:r>
-        <w:rPr>
-          <w:rFonts w:ascii="CMR12" w:hAnsi="CMR12" w:cs="CMR12"/>
-          <w:sz w:val="24"/>
-        </w:rPr>
-        <w:t xml:space="preserve"> </w:t>
-      </w:r>
-      <w:r>
-        <w:rPr>
-          <w:rFonts w:ascii="CMR12" w:hAnsi="CMR12" w:cs="CMR12"/>
-          <w:sz w:val="24"/>
-        </w:rPr>
-        <w:t>Der Einkauf wird dann abgeschlossen sobald der Nut</w:t>
-      </w:r>
-      <w:r>
-        <w:rPr>
-          <w:rFonts w:ascii="CMR12" w:hAnsi="CMR12" w:cs="CMR12"/>
-          <w:sz w:val="24"/>
-        </w:rPr>
-        <w:t>zer dies auch bestä</w:t>
-      </w:r>
-      <w:r>
-        <w:rPr>
-          <w:rFonts w:ascii="CMR12" w:hAnsi="CMR12" w:cs="CMR12"/>
-          <w:sz w:val="24"/>
-        </w:rPr>
-        <w:t>tigt.</w:t>
-      </w:r>
-    </w:p>
-    <w:p>
-      <w:pPr>
-        <w:rPr>
-          <w:rFonts w:ascii="CMR12" w:hAnsi="CMR12" w:cs="CMR12"/>
-          <w:sz w:val="24"/>
-        </w:rPr>
-      </w:pPr>
-    </w:p>
-    <w:p>
-      <w:pPr>
-        <w:pStyle w:val="berschrift3"/>
-      </w:pPr>
-      <w:bookmarkStart w:id="16" w:name="_Toc437944348"/>
-      <w:r>
-        <w:t>Wunsch-Kriterien</w:t>
-      </w:r>
-      <w:bookmarkEnd w:id="16"/>
+        <w:t>Der Nutzer kann die App erst nutzen, wenn dieser ein Benutzerprofil erstellt hat. Das Profil besteht grundlegend aus Usernamen, E-Mailadresse und</w:t>
+      </w:r>
     </w:p>
     <w:p>
       <w:pPr>
@@ -4187,453 +4153,70 @@
           <w:rFonts w:ascii="CMR12" w:hAnsi="CMR12" w:cs="CMR12"/>
           <w:sz w:val="24"/>
         </w:rPr>
-        <w:t>Zusätzlich soll die App</w:t>
-      </w:r>
-      <w:r>
-        <w:rPr>
-          <w:rFonts w:ascii="CMR12" w:hAnsi="CMR12" w:cs="CMR12"/>
-          <w:sz w:val="24"/>
-        </w:rPr>
-        <w:t xml:space="preserve"> die Funktion des Preisvergleichs von Artikeln</w:t>
-      </w:r>
-    </w:p>
-    <w:p>
-      <w:pPr>
-        <w:rPr>
-          <w:rFonts w:ascii="CMR12" w:hAnsi="CMR12" w:cs="CMR12"/>
-          <w:sz w:val="24"/>
-        </w:rPr>
-      </w:pPr>
-      <w:r>
-        <w:rPr>
-          <w:rFonts w:ascii="CMR12" w:hAnsi="CMR12" w:cs="CMR12"/>
-          <w:sz w:val="24"/>
-        </w:rPr>
-        <w:t>in unterschiedlichen Märkten besitzen.</w:t>
-      </w:r>
+        <w:t>einem Passwort. Die von ihm getätigten Einkäufe sind dann eindeutig</w:t>
+      </w:r>
+    </w:p>
+    <w:p>
+      <w:pPr>
+        <w:rPr>
+          <w:rFonts w:ascii="CMR12" w:hAnsi="CMR12" w:cs="CMR12"/>
+          <w:sz w:val="24"/>
+        </w:rPr>
+      </w:pPr>
+      <w:r>
+        <w:rPr>
+          <w:rFonts w:ascii="CMR12" w:hAnsi="CMR12" w:cs="CMR12"/>
+          <w:sz w:val="24"/>
+        </w:rPr>
+        <w:t xml:space="preserve">zuordenbar. Dies gilt auch für die Gruppenverwaltung, die Gruppeneinkäufe mit anschließender Artikelzuweisung zum jeweiligen Gruppenmitglied vornimmt. </w:t>
+      </w:r>
+    </w:p>
+    <w:p>
+      <w:pPr>
+        <w:rPr>
+          <w:rFonts w:ascii="CMR12" w:hAnsi="CMR12" w:cs="CMR12"/>
+          <w:sz w:val="24"/>
+        </w:rPr>
+      </w:pPr>
+      <w:r>
+        <w:rPr>
+          <w:rFonts w:ascii="CMR12" w:hAnsi="CMR12" w:cs="CMR12"/>
+          <w:sz w:val="24"/>
+        </w:rPr>
+        <w:t>Ein Artikel kann einem Gruppenmitglied erst zugewiesen werden, wenn ein Benutzerprofil desjenigen bereits in der Systemdatenbank</w:t>
+      </w:r>
+      <w:r>
+        <w:rPr>
+          <w:rFonts w:ascii="CMR12" w:hAnsi="CMR12" w:cs="CMR12"/>
+          <w:sz w:val="24"/>
+        </w:rPr>
+        <w:t xml:space="preserve"> besteht</w:t>
+      </w:r>
+      <w:r>
+        <w:rPr>
+          <w:rFonts w:ascii="CMR12" w:hAnsi="CMR12" w:cs="CMR12"/>
+          <w:sz w:val="24"/>
+        </w:rPr>
+        <w:t xml:space="preserve">. </w:t>
+      </w:r>
+    </w:p>
+    <w:p>
+      <w:pPr>
+        <w:rPr>
+          <w:rFonts w:ascii="CMR12" w:hAnsi="CMR12" w:cs="CMR12"/>
+          <w:sz w:val="24"/>
+        </w:rPr>
+      </w:pPr>
     </w:p>
     <w:p>
       <w:pPr>
         <w:pStyle w:val="berschrift3"/>
       </w:pPr>
-      <w:bookmarkStart w:id="17" w:name="_Toc437944349"/>
-      <w:r>
-        <w:t>Abgrenzungskriterien</w:t>
-      </w:r>
-      <w:bookmarkEnd w:id="17"/>
-    </w:p>
-    <w:p>
-      <w:pPr>
-        <w:rPr>
-          <w:rFonts w:ascii="CMR12" w:hAnsi="CMR12" w:cs="CMR12"/>
-          <w:sz w:val="24"/>
-        </w:rPr>
-      </w:pPr>
-      <w:r>
-        <w:rPr>
-          <w:rFonts w:ascii="CMR12" w:hAnsi="CMR12" w:cs="CMR12"/>
-          <w:sz w:val="24"/>
-        </w:rPr>
-        <w:t xml:space="preserve">Die Applikation </w:t>
-      </w:r>
-      <w:r>
-        <w:rPr>
-          <w:rFonts w:ascii="CMR12" w:hAnsi="CMR12" w:cs="CMR12"/>
-          <w:sz w:val="24"/>
-        </w:rPr>
-        <w:t>kann</w:t>
-      </w:r>
-      <w:r>
-        <w:rPr>
-          <w:rFonts w:ascii="CMR12" w:hAnsi="CMR12" w:cs="CMR12"/>
-          <w:sz w:val="24"/>
-        </w:rPr>
-        <w:t xml:space="preserve"> Einkaufslisten basierend auf alten Einkäufen generieren können.</w:t>
-      </w:r>
-    </w:p>
-    <w:p>
-      <w:pPr>
-        <w:rPr>
-          <w:rFonts w:ascii="CMR12" w:hAnsi="CMR12" w:cs="CMR12"/>
-          <w:sz w:val="24"/>
-        </w:rPr>
-      </w:pPr>
-    </w:p>
-    <w:p>
-      <w:pPr>
-        <w:pStyle w:val="berschrift2"/>
-      </w:pPr>
-      <w:bookmarkStart w:id="18" w:name="_Toc437944350"/>
-      <w:r>
-        <w:lastRenderedPageBreak/>
-        <w:t>Markt</w:t>
-      </w:r>
-      <w:bookmarkEnd w:id="18"/>
-    </w:p>
-    <w:p>
-      <w:pPr>
-        <w:pStyle w:val="berschrift3"/>
-      </w:pPr>
-      <w:bookmarkStart w:id="19" w:name="_Toc437944351"/>
-      <w:r>
-        <w:t>Muss-Kriterien</w:t>
-      </w:r>
-      <w:bookmarkEnd w:id="19"/>
-    </w:p>
-    <w:p>
-      <w:pPr>
-        <w:autoSpaceDE w:val="0"/>
-        <w:autoSpaceDN w:val="0"/>
-        <w:adjustRightInd w:val="0"/>
-        <w:spacing w:after="0"/>
-        <w:rPr>
-          <w:rFonts w:ascii="CMR12" w:hAnsi="CMR12" w:cs="CMR12"/>
-          <w:sz w:val="24"/>
-        </w:rPr>
-      </w:pPr>
-      <w:r>
-        <w:rPr>
-          <w:rFonts w:ascii="CMR12" w:hAnsi="CMR12" w:cs="CMR12"/>
-          <w:sz w:val="24"/>
-        </w:rPr>
-        <w:t>Bevor der Einkaufsprozess gestartet w</w:t>
-      </w:r>
-      <w:r>
-        <w:rPr>
-          <w:rFonts w:ascii="CMR12" w:hAnsi="CMR12" w:cs="CMR12"/>
-          <w:sz w:val="24"/>
-        </w:rPr>
-        <w:t xml:space="preserve">ird, </w:t>
-      </w:r>
-      <w:r>
-        <w:rPr>
-          <w:rFonts w:ascii="CMR12" w:hAnsi="CMR12" w:cs="CMR12"/>
-          <w:sz w:val="24"/>
-        </w:rPr>
-        <w:t>soll die App den Marktstandort finden. Sobald der Nutzer vor einem Markt steht</w:t>
-      </w:r>
-      <w:r>
-        <w:rPr>
-          <w:rFonts w:ascii="CMR12" w:hAnsi="CMR12" w:cs="CMR12"/>
-          <w:sz w:val="24"/>
-        </w:rPr>
-        <w:t>,</w:t>
-      </w:r>
-      <w:r>
-        <w:rPr>
-          <w:rFonts w:ascii="CMR12" w:hAnsi="CMR12" w:cs="CMR12"/>
-          <w:sz w:val="24"/>
-        </w:rPr>
-        <w:t xml:space="preserve"> ermittelt die App via GPS seinen Standort. Falls der Markt nicht gefunden wird, gibt es die Möglichkeit </w:t>
-      </w:r>
-      <w:r>
-        <w:rPr>
-          <w:rFonts w:ascii="CMR12" w:hAnsi="CMR12" w:cs="CMR12"/>
-          <w:sz w:val="24"/>
-        </w:rPr>
-        <w:t>einen neuen Markt hinzuzufügen</w:t>
-      </w:r>
-      <w:r>
-        <w:rPr>
-          <w:rFonts w:ascii="CMR12" w:hAnsi="CMR12" w:cs="CMR12"/>
-          <w:sz w:val="24"/>
-        </w:rPr>
-        <w:t xml:space="preserve">. Der Nutzer gibt </w:t>
-      </w:r>
-      <w:r>
-        <w:rPr>
-          <w:rFonts w:ascii="CMR12" w:hAnsi="CMR12" w:cs="CMR12"/>
-          <w:sz w:val="24"/>
-        </w:rPr>
-        <w:t xml:space="preserve">dazu </w:t>
-      </w:r>
-      <w:r>
-        <w:rPr>
-          <w:rFonts w:ascii="CMR12" w:hAnsi="CMR12" w:cs="CMR12"/>
-          <w:sz w:val="24"/>
-        </w:rPr>
-        <w:t>die Daten des neuen Marktes</w:t>
-      </w:r>
-      <w:r>
-        <w:rPr>
-          <w:rFonts w:ascii="CMR12" w:hAnsi="CMR12" w:cs="CMR12"/>
-          <w:sz w:val="24"/>
-        </w:rPr>
-        <w:t xml:space="preserve"> </w:t>
-      </w:r>
-      <w:r>
-        <w:rPr>
-          <w:rFonts w:ascii="CMR12" w:hAnsi="CMR12" w:cs="CMR12"/>
-          <w:sz w:val="24"/>
-        </w:rPr>
-        <w:t>an.</w:t>
-      </w:r>
-    </w:p>
-    <w:p>
-      <w:pPr>
-        <w:pStyle w:val="berschrift3"/>
-      </w:pPr>
-      <w:bookmarkStart w:id="20" w:name="_Toc437944352"/>
+      <w:bookmarkStart w:id="23" w:name="_Toc437944356"/>
       <w:r>
         <w:t>Wunsch-Kriterien</w:t>
       </w:r>
-      <w:bookmarkEnd w:id="20"/>
-    </w:p>
-    <w:p>
-      <w:r>
-        <w:t xml:space="preserve">Es werden keine weiteren </w:t>
-      </w:r>
-      <w:r>
-        <w:t>Wunsch-Kriterien</w:t>
-      </w:r>
-      <w:r>
-        <w:t xml:space="preserve"> implementiert.</w:t>
-      </w:r>
-    </w:p>
-    <w:p/>
-    <w:p>
-      <w:pPr>
-        <w:pStyle w:val="berschrift3"/>
-      </w:pPr>
-      <w:bookmarkStart w:id="21" w:name="_Toc437944353"/>
-      <w:r>
-        <w:t>Abgrenzungskriterien</w:t>
-      </w:r>
-      <w:bookmarkEnd w:id="21"/>
-    </w:p>
-    <w:p>
-      <w:pPr>
-        <w:autoSpaceDE w:val="0"/>
-        <w:autoSpaceDN w:val="0"/>
-        <w:adjustRightInd w:val="0"/>
-        <w:spacing w:after="0"/>
-        <w:rPr>
-          <w:rFonts w:ascii="CMR12" w:hAnsi="CMR12" w:cs="CMR12"/>
-          <w:sz w:val="24"/>
-        </w:rPr>
-      </w:pPr>
-      <w:r>
-        <w:rPr>
-          <w:rFonts w:ascii="CMR12" w:hAnsi="CMR12" w:cs="CMR12"/>
-          <w:sz w:val="24"/>
-        </w:rPr>
-        <w:t xml:space="preserve">Ein Markt kann über die App von einem Nutzer z. B. durch </w:t>
-      </w:r>
-      <w:proofErr w:type="gramStart"/>
-      <w:r>
-        <w:rPr>
-          <w:rFonts w:ascii="CMR12" w:hAnsi="CMR12" w:cs="CMR12"/>
-          <w:sz w:val="24"/>
-        </w:rPr>
-        <w:t>ein 5-Sterne</w:t>
-      </w:r>
-      <w:proofErr w:type="gramEnd"/>
-    </w:p>
-    <w:p>
-      <w:pPr>
-        <w:rPr>
-          <w:rFonts w:ascii="CMR12" w:hAnsi="CMR12" w:cs="CMR12"/>
-          <w:sz w:val="24"/>
-        </w:rPr>
-      </w:pPr>
-      <w:r>
-        <w:rPr>
-          <w:rFonts w:ascii="CMR12" w:hAnsi="CMR12" w:cs="CMR12"/>
-          <w:sz w:val="24"/>
-        </w:rPr>
-        <w:t>Bewertungssystem bewertet werden. Diese Bewertungen können über soziale Medien</w:t>
-      </w:r>
-      <w:r>
-        <w:rPr>
-          <w:rFonts w:ascii="CMR12" w:hAnsi="CMR12" w:cs="CMR12"/>
-          <w:sz w:val="24"/>
-        </w:rPr>
-        <w:t xml:space="preserve">, </w:t>
-      </w:r>
-      <w:r>
-        <w:rPr>
-          <w:rFonts w:ascii="CMR12" w:hAnsi="CMR12" w:cs="CMR12"/>
-          <w:sz w:val="24"/>
-        </w:rPr>
-        <w:t xml:space="preserve">wie </w:t>
-      </w:r>
-      <w:r>
-        <w:rPr>
-          <w:rFonts w:ascii="CMR12" w:hAnsi="CMR12" w:cs="CMR12"/>
-          <w:sz w:val="24"/>
-        </w:rPr>
-        <w:t>z</w:t>
-      </w:r>
-      <w:r>
-        <w:rPr>
-          <w:rFonts w:ascii="CMR12" w:hAnsi="CMR12" w:cs="CMR12"/>
-          <w:sz w:val="24"/>
-        </w:rPr>
-        <w:t xml:space="preserve">. </w:t>
-      </w:r>
-      <w:r>
-        <w:rPr>
-          <w:rFonts w:ascii="CMR12" w:hAnsi="CMR12" w:cs="CMR12"/>
-          <w:sz w:val="24"/>
-        </w:rPr>
-        <w:t xml:space="preserve">B. </w:t>
-      </w:r>
-      <w:r>
-        <w:rPr>
-          <w:rFonts w:ascii="CMR12" w:hAnsi="CMR12" w:cs="CMR12"/>
-          <w:sz w:val="24"/>
-        </w:rPr>
-        <w:t>Facebook geteilt werden.</w:t>
-      </w:r>
-    </w:p>
-    <w:p>
-      <w:pPr>
-        <w:rPr>
-          <w:rFonts w:ascii="CMR12" w:hAnsi="CMR12" w:cs="CMR12"/>
-          <w:sz w:val="24"/>
-        </w:rPr>
-      </w:pPr>
-    </w:p>
-    <w:p>
-      <w:pPr>
-        <w:pStyle w:val="berschrift2"/>
-      </w:pPr>
-      <w:bookmarkStart w:id="22" w:name="_Toc437944354"/>
-      <w:r>
-        <w:t>Nutzerverwaltung</w:t>
-      </w:r>
-      <w:bookmarkEnd w:id="22"/>
-    </w:p>
-    <w:p>
-      <w:pPr>
-        <w:pStyle w:val="berschrift3"/>
-      </w:pPr>
-      <w:bookmarkStart w:id="23" w:name="_Toc437944355"/>
-      <w:r>
-        <w:t>Muss-Kriterien</w:t>
-      </w:r>
       <w:bookmarkEnd w:id="23"/>
-    </w:p>
-    <w:p>
-      <w:pPr>
-        <w:autoSpaceDE w:val="0"/>
-        <w:autoSpaceDN w:val="0"/>
-        <w:adjustRightInd w:val="0"/>
-        <w:spacing w:after="0"/>
-        <w:rPr>
-          <w:rFonts w:ascii="CMR12" w:hAnsi="CMR12" w:cs="CMR12"/>
-          <w:sz w:val="24"/>
-        </w:rPr>
-      </w:pPr>
-      <w:r>
-        <w:rPr>
-          <w:rFonts w:ascii="CMR12" w:hAnsi="CMR12" w:cs="CMR12"/>
-          <w:sz w:val="24"/>
-        </w:rPr>
-        <w:t>Der Nutzer kann die App erst nutzen, wenn dieser ein Benutzerprofil erstellt hat. Das Profil besteht grundlegend aus Namen, E-Mailadresse und</w:t>
-      </w:r>
-    </w:p>
-    <w:p>
-      <w:pPr>
-        <w:autoSpaceDE w:val="0"/>
-        <w:autoSpaceDN w:val="0"/>
-        <w:adjustRightInd w:val="0"/>
-        <w:spacing w:after="0"/>
-        <w:rPr>
-          <w:rFonts w:ascii="CMR12" w:hAnsi="CMR12" w:cs="CMR12"/>
-          <w:sz w:val="24"/>
-        </w:rPr>
-      </w:pPr>
-      <w:r>
-        <w:rPr>
-          <w:rFonts w:ascii="CMR12" w:hAnsi="CMR12" w:cs="CMR12"/>
-          <w:sz w:val="24"/>
-        </w:rPr>
-        <w:t>einem Passwort. Die von ihm getätigten Einkäufe sind dann eindeutig</w:t>
-      </w:r>
-    </w:p>
-    <w:p>
-      <w:pPr>
-        <w:rPr>
-          <w:rFonts w:ascii="CMR12" w:hAnsi="CMR12" w:cs="CMR12"/>
-          <w:sz w:val="24"/>
-        </w:rPr>
-      </w:pPr>
-      <w:r>
-        <w:rPr>
-          <w:rFonts w:ascii="CMR12" w:hAnsi="CMR12" w:cs="CMR12"/>
-          <w:sz w:val="24"/>
-        </w:rPr>
-        <w:t xml:space="preserve">zuordenbar. </w:t>
-      </w:r>
-      <w:r>
-        <w:rPr>
-          <w:rFonts w:ascii="CMR12" w:hAnsi="CMR12" w:cs="CMR12"/>
-          <w:sz w:val="24"/>
-        </w:rPr>
-        <w:t xml:space="preserve">Dies gilt auch für die Gruppenverwaltung, die Gruppeneinkäufe mit anschließender Artikelzuweisung zum jeweiligen Gruppenmitglied. </w:t>
-      </w:r>
-    </w:p>
-    <w:p>
-      <w:pPr>
-        <w:rPr>
-          <w:rFonts w:ascii="CMR12" w:hAnsi="CMR12" w:cs="CMR12"/>
-          <w:sz w:val="24"/>
-        </w:rPr>
-      </w:pPr>
-      <w:r>
-        <w:rPr>
-          <w:rFonts w:ascii="CMR12" w:hAnsi="CMR12" w:cs="CMR12"/>
-          <w:sz w:val="24"/>
-        </w:rPr>
-        <w:t>Ein Artikel kann eine</w:t>
-      </w:r>
-      <w:r>
-        <w:rPr>
-          <w:rFonts w:ascii="CMR12" w:hAnsi="CMR12" w:cs="CMR12"/>
-          <w:sz w:val="24"/>
-        </w:rPr>
-        <w:t>m</w:t>
-      </w:r>
-      <w:r>
-        <w:rPr>
-          <w:rFonts w:ascii="CMR12" w:hAnsi="CMR12" w:cs="CMR12"/>
-          <w:sz w:val="24"/>
-        </w:rPr>
-        <w:t xml:space="preserve"> Gruppenmitglied erst zugewiesen werden, wenn ein Benutzerprofil desjenigen</w:t>
-      </w:r>
-      <w:r>
-        <w:rPr>
-          <w:rFonts w:ascii="CMR12" w:hAnsi="CMR12" w:cs="CMR12"/>
-          <w:sz w:val="24"/>
-        </w:rPr>
-        <w:t xml:space="preserve"> bereits in der Datenbank</w:t>
-      </w:r>
-      <w:r>
-        <w:rPr>
-          <w:rFonts w:ascii="CMR12" w:hAnsi="CMR12" w:cs="CMR12"/>
-          <w:sz w:val="24"/>
-        </w:rPr>
-        <w:t xml:space="preserve"> im System besteht. </w:t>
-      </w:r>
-    </w:p>
-    <w:p>
-      <w:pPr>
-        <w:rPr>
-          <w:rFonts w:ascii="CMR12" w:hAnsi="CMR12" w:cs="CMR12"/>
-          <w:sz w:val="24"/>
-        </w:rPr>
-      </w:pPr>
-    </w:p>
-    <w:p>
-      <w:pPr>
-        <w:pStyle w:val="berschrift3"/>
-      </w:pPr>
-      <w:bookmarkStart w:id="24" w:name="_Toc437944356"/>
-      <w:r>
-        <w:t>Wunsch-Kriterien</w:t>
-      </w:r>
-      <w:bookmarkEnd w:id="24"/>
     </w:p>
     <w:p>
       <w:pPr>
@@ -4643,7 +4226,7 @@
           <w:numId w:val="0"/>
         </w:numPr>
       </w:pPr>
-      <w:bookmarkStart w:id="25" w:name="_Toc437944357"/>
+      <w:bookmarkStart w:id="24" w:name="_Toc437944357"/>
       <w:r>
         <w:rPr>
           <w:rFonts w:ascii="CMR12" w:hAnsi="CMR12" w:cs="CMR12"/>
@@ -4665,7 +4248,7 @@
         </w:rPr>
         <w:t xml:space="preserve"> implementiert.</w:t>
       </w:r>
-      <w:bookmarkEnd w:id="25"/>
+      <w:bookmarkEnd w:id="24"/>
     </w:p>
     <w:p>
       <w:pPr>
@@ -4679,100 +4262,86 @@
       <w:pPr>
         <w:pStyle w:val="berschrift3"/>
       </w:pPr>
-      <w:bookmarkStart w:id="26" w:name="_Toc437944358"/>
+      <w:bookmarkStart w:id="25" w:name="_Toc437944358"/>
       <w:r>
         <w:lastRenderedPageBreak/>
         <w:t>Abgrenzungskriterien</w:t>
       </w:r>
+      <w:bookmarkEnd w:id="25"/>
+    </w:p>
+    <w:p>
+      <w:pPr>
+        <w:rPr>
+          <w:rFonts w:ascii="CMR12" w:hAnsi="CMR12" w:cs="CMR12"/>
+          <w:sz w:val="24"/>
+        </w:rPr>
+      </w:pPr>
+      <w:r>
+        <w:rPr>
+          <w:rFonts w:ascii="CMR12" w:hAnsi="CMR12" w:cs="CMR12"/>
+          <w:sz w:val="24"/>
+        </w:rPr>
+        <w:t xml:space="preserve">Der Nutzer kann sich mit seinem Facebook- oder Twitter-Profil bei der App anmelden. Zudem können noch nicht registrierte Gruppenmitglieder durch „Dummys“ ersetzt und im Nachhinein angemeldet werden. </w:t>
+      </w:r>
+    </w:p>
+    <w:p>
+      <w:pPr>
+        <w:rPr>
+          <w:rFonts w:ascii="CMR12" w:hAnsi="CMR12" w:cs="CMR12"/>
+          <w:sz w:val="24"/>
+        </w:rPr>
+      </w:pPr>
+      <w:r>
+        <w:rPr>
+          <w:rFonts w:ascii="CMR12" w:hAnsi="CMR12" w:cs="CMR12"/>
+          <w:sz w:val="24"/>
+        </w:rPr>
+        <w:t>Angemeldete Mitglieder können via Push-</w:t>
+      </w:r>
+      <w:proofErr w:type="spellStart"/>
+      <w:r>
+        <w:rPr>
+          <w:rFonts w:ascii="CMR12" w:hAnsi="CMR12" w:cs="CMR12"/>
+          <w:sz w:val="24"/>
+        </w:rPr>
+        <w:t>Notifications</w:t>
+      </w:r>
+      <w:proofErr w:type="spellEnd"/>
+      <w:r>
+        <w:rPr>
+          <w:rFonts w:ascii="CMR12" w:hAnsi="CMR12" w:cs="CMR12"/>
+          <w:sz w:val="24"/>
+        </w:rPr>
+        <w:t xml:space="preserve"> über den Stand der Gruppeneinkäufe benachrichtigt werden.</w:t>
+      </w:r>
+    </w:p>
+    <w:p>
+      <w:pPr>
+        <w:rPr>
+          <w:rFonts w:ascii="CMR12" w:hAnsi="CMR12" w:cs="CMR12"/>
+          <w:sz w:val="24"/>
+        </w:rPr>
+      </w:pPr>
+    </w:p>
+    <w:p>
+      <w:pPr>
+        <w:pStyle w:val="berschrift2"/>
+      </w:pPr>
+      <w:bookmarkStart w:id="26" w:name="_Toc437944359"/>
+      <w:r>
+        <w:t>Auswertung</w:t>
+      </w:r>
       <w:bookmarkEnd w:id="26"/>
     </w:p>
     <w:p>
       <w:pPr>
-        <w:rPr>
-          <w:rFonts w:ascii="CMR12" w:hAnsi="CMR12" w:cs="CMR12"/>
-          <w:sz w:val="24"/>
-        </w:rPr>
-      </w:pPr>
-      <w:r>
-        <w:rPr>
-          <w:rFonts w:ascii="CMR12" w:hAnsi="CMR12" w:cs="CMR12"/>
-          <w:sz w:val="24"/>
-        </w:rPr>
-        <w:t>Der Nutzer kann sich auch mit seinem F</w:t>
-      </w:r>
-      <w:r>
-        <w:rPr>
-          <w:rFonts w:ascii="CMR12" w:hAnsi="CMR12" w:cs="CMR12"/>
-          <w:sz w:val="24"/>
-        </w:rPr>
-        <w:t>acebook</w:t>
-      </w:r>
-      <w:r>
-        <w:rPr>
-          <w:rFonts w:ascii="CMR12" w:hAnsi="CMR12" w:cs="CMR12"/>
-          <w:sz w:val="24"/>
-        </w:rPr>
-        <w:t xml:space="preserve">-Profil oder via Twitter bei der App anmelden. Zudem können noch nicht registrierte Leute durch „Dummys“ ersetzt und im Nachhinein angemeldet werden. </w:t>
-      </w:r>
-    </w:p>
-    <w:p>
-      <w:pPr>
-        <w:rPr>
-          <w:rFonts w:ascii="CMR12" w:hAnsi="CMR12" w:cs="CMR12"/>
-          <w:sz w:val="24"/>
-        </w:rPr>
-      </w:pPr>
-      <w:r>
-        <w:rPr>
-          <w:rFonts w:ascii="CMR12" w:hAnsi="CMR12" w:cs="CMR12"/>
-          <w:sz w:val="24"/>
-        </w:rPr>
-        <w:t>Angemeldete Mitglieder können über Push-</w:t>
-      </w:r>
-      <w:proofErr w:type="spellStart"/>
-      <w:r>
-        <w:rPr>
-          <w:rFonts w:ascii="CMR12" w:hAnsi="CMR12" w:cs="CMR12"/>
-          <w:sz w:val="24"/>
-        </w:rPr>
-        <w:t>Notifications</w:t>
-      </w:r>
-      <w:proofErr w:type="spellEnd"/>
-      <w:r>
-        <w:rPr>
-          <w:rFonts w:ascii="CMR12" w:hAnsi="CMR12" w:cs="CMR12"/>
-          <w:sz w:val="24"/>
-        </w:rPr>
-        <w:t xml:space="preserve"> über den Stand der Gruppeneinkäufe benachrichtigt werden.</w:t>
-      </w:r>
-    </w:p>
-    <w:p>
-      <w:pPr>
-        <w:rPr>
-          <w:rFonts w:ascii="CMR12" w:hAnsi="CMR12" w:cs="CMR12"/>
-          <w:sz w:val="24"/>
-        </w:rPr>
-      </w:pPr>
-    </w:p>
-    <w:p>
-      <w:pPr>
-        <w:pStyle w:val="berschrift2"/>
-      </w:pPr>
-      <w:bookmarkStart w:id="27" w:name="_Toc437944359"/>
-      <w:r>
-        <w:t>Auswertung</w:t>
+        <w:pStyle w:val="berschrift3"/>
+      </w:pPr>
+      <w:bookmarkStart w:id="27" w:name="_Toc437944360"/>
+      <w:r>
+        <w:t>Muss-Kriterien</w:t>
       </w:r>
       <w:bookmarkEnd w:id="27"/>
-    </w:p>
-    <w:p>
-      <w:pPr>
-        <w:pStyle w:val="berschrift3"/>
-      </w:pPr>
-      <w:bookmarkStart w:id="28" w:name="_Toc437944360"/>
-      <w:r>
-        <w:t>Muss-Kriterien</w:t>
-      </w:r>
-      <w:bookmarkEnd w:id="28"/>
     </w:p>
     <w:p>
       <w:pPr>
@@ -4780,8 +4349,16 @@
         <w:autoSpaceDN w:val="0"/>
         <w:adjustRightInd w:val="0"/>
         <w:spacing w:after="0"/>
-      </w:pPr>
-      <w:r>
+        <w:rPr>
+          <w:rFonts w:ascii="CMR12" w:hAnsi="CMR12" w:cs="CMR12"/>
+          <w:sz w:val="24"/>
+        </w:rPr>
+      </w:pPr>
+      <w:r>
+        <w:rPr>
+          <w:rFonts w:ascii="CMR12" w:hAnsi="CMR12" w:cs="CMR12"/>
+          <w:sz w:val="24"/>
+        </w:rPr>
         <w:t>Der Nutzer kann vergangene Einkäufe auswerten lassen.</w:t>
       </w:r>
     </w:p>
@@ -4791,8 +4368,16 @@
         <w:autoSpaceDN w:val="0"/>
         <w:adjustRightInd w:val="0"/>
         <w:spacing w:after="0"/>
-      </w:pPr>
-      <w:r>
+        <w:rPr>
+          <w:rFonts w:ascii="CMR12" w:hAnsi="CMR12" w:cs="CMR12"/>
+          <w:sz w:val="24"/>
+        </w:rPr>
+      </w:pPr>
+      <w:r>
+        <w:rPr>
+          <w:rFonts w:ascii="CMR12" w:hAnsi="CMR12" w:cs="CMR12"/>
+          <w:sz w:val="24"/>
+        </w:rPr>
         <w:t>Folgende Unterscheidungen werden gemacht:</w:t>
       </w:r>
     </w:p>
@@ -4802,11 +4387,17 @@
         <w:autoSpaceDN w:val="0"/>
         <w:adjustRightInd w:val="0"/>
         <w:spacing w:after="0"/>
-      </w:pPr>
-      <w:r>
+        <w:rPr>
+          <w:rFonts w:ascii="CMR12" w:hAnsi="CMR12" w:cs="CMR12"/>
+          <w:sz w:val="24"/>
+        </w:rPr>
+      </w:pPr>
+      <w:r>
+        <w:rPr>
+          <w:rFonts w:ascii="CMR12" w:hAnsi="CMR12" w:cs="CMR12"/>
+          <w:sz w:val="24"/>
+        </w:rPr>
         <w:tab/>
-      </w:r>
-      <w:r>
         <w:t>a) Kosten pro Zeitraum</w:t>
       </w:r>
     </w:p>
@@ -4816,11 +4407,17 @@
         <w:autoSpaceDN w:val="0"/>
         <w:adjustRightInd w:val="0"/>
         <w:spacing w:after="0"/>
-      </w:pPr>
-      <w:r>
+        <w:rPr>
+          <w:rFonts w:ascii="CMR12" w:hAnsi="CMR12" w:cs="CMR12"/>
+          <w:sz w:val="24"/>
+        </w:rPr>
+      </w:pPr>
+      <w:r>
+        <w:rPr>
+          <w:rFonts w:ascii="CMR12" w:hAnsi="CMR12" w:cs="CMR12"/>
+          <w:sz w:val="24"/>
+        </w:rPr>
         <w:tab/>
-      </w:r>
-      <w:r>
         <w:t>b) Kaufhäufigkeit eines Artikels und die dazugehörigen Gesamtkosten</w:t>
       </w:r>
     </w:p>
@@ -4830,11 +4427,17 @@
         <w:autoSpaceDN w:val="0"/>
         <w:adjustRightInd w:val="0"/>
         <w:spacing w:after="0"/>
-      </w:pPr>
-      <w:r>
+        <w:rPr>
+          <w:rFonts w:ascii="CMR12" w:hAnsi="CMR12" w:cs="CMR12"/>
+          <w:sz w:val="24"/>
+        </w:rPr>
+      </w:pPr>
+      <w:r>
+        <w:rPr>
+          <w:rFonts w:ascii="CMR12" w:hAnsi="CMR12" w:cs="CMR12"/>
+          <w:sz w:val="24"/>
+        </w:rPr>
         <w:tab/>
-      </w:r>
-      <w:r>
         <w:t>c) Kosten pro Artikelkategorie</w:t>
       </w:r>
     </w:p>
@@ -4846,9 +4449,11 @@
         </w:rPr>
       </w:pPr>
       <w:r>
+        <w:rPr>
+          <w:rFonts w:ascii="CMR12" w:hAnsi="CMR12" w:cs="CMR12"/>
+          <w:sz w:val="24"/>
+        </w:rPr>
         <w:tab/>
-      </w:r>
-      <w:r>
         <w:t>d) monetäre Ausgaben je Käufergruppe</w:t>
       </w:r>
     </w:p>
@@ -4864,65 +4469,86 @@
       <w:pPr>
         <w:pStyle w:val="berschrift3"/>
       </w:pPr>
-      <w:bookmarkStart w:id="29" w:name="_Toc437944361"/>
+      <w:bookmarkStart w:id="28" w:name="_Toc437944361"/>
       <w:r>
         <w:t>Wunsch-Kriterien</w:t>
       </w:r>
+      <w:bookmarkEnd w:id="28"/>
+    </w:p>
+    <w:p>
+      <w:pPr>
+        <w:autoSpaceDE w:val="0"/>
+        <w:autoSpaceDN w:val="0"/>
+        <w:adjustRightInd w:val="0"/>
+        <w:spacing w:after="0"/>
+        <w:rPr>
+          <w:rFonts w:ascii="CMR12" w:hAnsi="CMR12" w:cs="CMR12"/>
+          <w:sz w:val="24"/>
+        </w:rPr>
+      </w:pPr>
+      <w:r>
+        <w:rPr>
+          <w:rFonts w:ascii="CMR12" w:hAnsi="CMR12" w:cs="CMR12"/>
+          <w:sz w:val="24"/>
+        </w:rPr>
+        <w:t xml:space="preserve">Die Auswertung erfolgt nicht nur über eine reguläre Tabelle, sondern kann als </w:t>
+      </w:r>
+      <w:proofErr w:type="gramStart"/>
+      <w:r>
+        <w:rPr>
+          <w:rFonts w:ascii="CMR12" w:hAnsi="CMR12" w:cs="CMR12"/>
+          <w:sz w:val="24"/>
+        </w:rPr>
+        <w:t>Diagramm</w:t>
+      </w:r>
+      <w:proofErr w:type="gramEnd"/>
+      <w:r>
+        <w:rPr>
+          <w:rFonts w:ascii="CMR12" w:hAnsi="CMR12" w:cs="CMR12"/>
+          <w:sz w:val="24"/>
+        </w:rPr>
+        <w:t xml:space="preserve"> graphisch dargestellt werden.</w:t>
+      </w:r>
+    </w:p>
+    <w:p/>
+    <w:p>
+      <w:pPr>
+        <w:pStyle w:val="berschrift3"/>
+      </w:pPr>
+      <w:bookmarkStart w:id="29" w:name="_Toc437944362"/>
+      <w:r>
+        <w:t>Abgrenzungskriterien</w:t>
+      </w:r>
       <w:bookmarkEnd w:id="29"/>
     </w:p>
     <w:p>
-      <w:r>
-        <w:t>Die Auswertung erfolgt nicht nur</w:t>
-      </w:r>
-      <w:r>
-        <w:t xml:space="preserve"> über eine reguläre Tabelle</w:t>
-      </w:r>
-      <w:r>
-        <w:t>,</w:t>
-      </w:r>
-      <w:r>
-        <w:t xml:space="preserve"> sonder</w:t>
-      </w:r>
-      <w:r>
-        <w:t>n</w:t>
-      </w:r>
-      <w:r>
-        <w:t xml:space="preserve"> kann als </w:t>
-      </w:r>
-      <w:proofErr w:type="gramStart"/>
-      <w:r>
-        <w:t>Diagramm</w:t>
-      </w:r>
-      <w:proofErr w:type="gramEnd"/>
-      <w:r>
-        <w:t xml:space="preserve"> graphisch dargestellt werden.</w:t>
+      <w:pPr>
+        <w:autoSpaceDE w:val="0"/>
+        <w:autoSpaceDN w:val="0"/>
+        <w:adjustRightInd w:val="0"/>
+        <w:spacing w:after="0"/>
+        <w:rPr>
+          <w:rFonts w:ascii="CMR12" w:hAnsi="CMR12" w:cs="CMR12"/>
+          <w:sz w:val="24"/>
+        </w:rPr>
+      </w:pPr>
+      <w:r>
+        <w:rPr>
+          <w:rFonts w:ascii="CMR12" w:hAnsi="CMR12" w:cs="CMR12"/>
+          <w:sz w:val="24"/>
+        </w:rPr>
+        <w:t>Personenunabhängig können Aussagen über die beliebtesten Artikel, die beliebtesten Märkte und die Durchschnittspreise eines Artikels wiedergegeben gemacht werden. Durch die Auswertung der App sind etwaige Sparpotenziale erkennbar. Dies bedeutet, dass ähnliche Artikel mit geringeren Preis identifiziert und dem Nutzer vorgeschlagen werden.</w:t>
       </w:r>
     </w:p>
     <w:p/>
     <w:p>
       <w:pPr>
-        <w:pStyle w:val="berschrift3"/>
-      </w:pPr>
-      <w:bookmarkStart w:id="30" w:name="_Toc437944362"/>
-      <w:r>
-        <w:t>Abgrenzungskriterien</w:t>
-      </w:r>
-      <w:bookmarkEnd w:id="30"/>
-    </w:p>
-    <w:p>
-      <w:r>
-        <w:t>Personenunabhängig können Aussagen über die beliebtesten Artikel, die beliebtesten Märkte und die Durchschnittspreise eines Artikels wiedergegeben gemacht werden.</w:t>
-      </w:r>
-    </w:p>
-    <w:p/>
-    <w:p>
-      <w:pPr>
         <w:pStyle w:val="berschrift1"/>
         <w:rPr>
           <w:color w:val="auto"/>
         </w:rPr>
       </w:pPr>
-      <w:bookmarkStart w:id="31" w:name="_Toc437944363"/>
+      <w:bookmarkStart w:id="30" w:name="_Toc437944363"/>
       <w:r>
         <w:rPr>
           <w:color w:val="auto"/>
@@ -4930,117 +4556,106 @@
         <w:lastRenderedPageBreak/>
         <w:t>Anwendungsbereiche</w:t>
       </w:r>
-      <w:bookmarkEnd w:id="31"/>
-    </w:p>
-    <w:p>
-      <w:r>
+      <w:bookmarkEnd w:id="30"/>
+    </w:p>
+    <w:p>
+      <w:pPr>
+        <w:rPr>
+          <w:rFonts w:ascii="CMR12" w:hAnsi="CMR12" w:cs="CMR12"/>
+          <w:sz w:val="24"/>
+        </w:rPr>
+      </w:pPr>
+      <w:r>
+        <w:rPr>
+          <w:rFonts w:ascii="CMR12" w:hAnsi="CMR12" w:cs="CMR12"/>
+          <w:sz w:val="24"/>
+        </w:rPr>
         <w:t xml:space="preserve">Die </w:t>
       </w:r>
       <w:proofErr w:type="spellStart"/>
       <w:r>
+        <w:rPr>
+          <w:rFonts w:ascii="CMR12" w:hAnsi="CMR12" w:cs="CMR12"/>
+          <w:sz w:val="24"/>
+        </w:rPr>
         <w:t>EinkaufsApp</w:t>
       </w:r>
       <w:proofErr w:type="spellEnd"/>
       <w:r>
-        <w:t xml:space="preserve"> wird vorerst lediglich auf allen Android</w:t>
-      </w:r>
-      <w:r>
-        <w:t>-</w:t>
-      </w:r>
-      <w:r>
-        <w:t>fähigen Endgeräten laufen können.</w:t>
-      </w:r>
-      <w:r>
-        <w:t xml:space="preserve"> Eine Implementierung auf iOS</w:t>
-      </w:r>
-      <w:r>
-        <w:t>-</w:t>
-      </w:r>
-      <w:r>
-        <w:t>basierte Endgeräte</w:t>
-      </w:r>
-      <w:r>
-        <w:t xml:space="preserve"> wird</w:t>
-      </w:r>
-      <w:r>
-        <w:t xml:space="preserve"> nach erfolgreichem</w:t>
-      </w:r>
-      <w:r>
-        <w:t xml:space="preserve"> Tes</w:t>
-      </w:r>
-      <w:r>
-        <w:t xml:space="preserve">ten </w:t>
-      </w:r>
-      <w:r>
-        <w:t xml:space="preserve">der Applikation in Angriff genommen.  </w:t>
-      </w:r>
-      <w:r>
-        <w:t>Da es sich hierbei um eine Hybrid</w:t>
-      </w:r>
-      <w:r>
-        <w:t>-A</w:t>
-      </w:r>
-      <w:r>
-        <w:t>pp</w:t>
-      </w:r>
-      <w:r>
-        <w:t xml:space="preserve"> handelt,</w:t>
-      </w:r>
-      <w:r>
-        <w:t xml:space="preserve"> </w:t>
-      </w:r>
-      <w:r>
-        <w:t>kann die Implementierung ohne großen Aufwand umgesetzt werden. Ein passendes Framework ist dementsprechend dafür vorgesehen.</w:t>
-      </w:r>
-    </w:p>
-    <w:p>
-      <w:r>
-        <w:t>E</w:t>
-      </w:r>
-      <w:r>
-        <w:t>ine Internetverbindung bei aktiver Nutzung</w:t>
-      </w:r>
-      <w:r>
-        <w:t xml:space="preserve"> muss</w:t>
-      </w:r>
-      <w:r>
-        <w:t xml:space="preserve"> bestehen.</w:t>
-      </w:r>
-      <w:r>
-        <w:t xml:space="preserve"> </w:t>
-      </w:r>
-      <w:r>
-        <w:t>Eine Offline-Nutzung ist vorerst nicht vorgesehen.</w:t>
-      </w:r>
-    </w:p>
-    <w:p>
-      <w:r>
+        <w:rPr>
+          <w:rFonts w:ascii="CMR12" w:hAnsi="CMR12" w:cs="CMR12"/>
+          <w:sz w:val="24"/>
+        </w:rPr>
+        <w:t xml:space="preserve"> wird vorerst lediglich auf allen Android-fähigen Endgeräten laufen können. Eine Implementierung auf iOS-basierte Endgeräte wird nach erfolgreichem Testen der Applikation in Angriff genommen. Da es sich hierbei um eine Hybrid-App handelt, kann die Implementierung ohne großen Aufwand umgesetzt werden. Ein passendes Framework ist dementsprechend dafür vorgesehen.</w:t>
+      </w:r>
+    </w:p>
+    <w:p>
+      <w:pPr>
+        <w:rPr>
+          <w:rFonts w:ascii="CMR12" w:hAnsi="CMR12" w:cs="CMR12"/>
+          <w:sz w:val="24"/>
+        </w:rPr>
+      </w:pPr>
+      <w:r>
+        <w:rPr>
+          <w:rFonts w:ascii="CMR12" w:hAnsi="CMR12" w:cs="CMR12"/>
+          <w:sz w:val="24"/>
+        </w:rPr>
+        <w:t>Eine Internetverbindung bei aktiver Nutzung muss bestehen. Eine Offline-Nutzung ist vorerst nicht vorgesehen.</w:t>
+      </w:r>
+    </w:p>
+    <w:p>
+      <w:pPr>
+        <w:rPr>
+          <w:rFonts w:ascii="CMR12" w:hAnsi="CMR12" w:cs="CMR12"/>
+          <w:sz w:val="24"/>
+        </w:rPr>
+      </w:pPr>
+      <w:r>
+        <w:rPr>
+          <w:rFonts w:ascii="CMR12" w:hAnsi="CMR12" w:cs="CMR12"/>
+          <w:sz w:val="24"/>
+        </w:rPr>
         <w:t xml:space="preserve">Mit der angebotenen Lösung werden hauptsächlich Privatnutzer angesprochen. Für Geschäftskunden müssten weitere Funktionalitäten implementiert </w:t>
       </w:r>
-      <w:commentRangeStart w:id="32"/>
-      <w:r>
+      <w:commentRangeStart w:id="31"/>
+      <w:r>
+        <w:rPr>
+          <w:rFonts w:ascii="CMR12" w:hAnsi="CMR12" w:cs="CMR12"/>
+          <w:sz w:val="24"/>
+        </w:rPr>
         <w:t>werden</w:t>
       </w:r>
-      <w:commentRangeEnd w:id="32"/>
-      <w:r>
-        <w:rPr>
-          <w:rStyle w:val="Kommentarzeichen"/>
-        </w:rPr>
-        <w:commentReference w:id="32"/>
-      </w:r>
-      <w:r>
-        <w:t xml:space="preserve">, wie der </w:t>
-      </w:r>
-      <w:r>
-        <w:t xml:space="preserve">Erweiterung der Marktauswahl sowie einer erweiterten Auswertungsfunktion, die ggf. die Ausgaben </w:t>
+      <w:commentRangeEnd w:id="31"/>
+      <w:r>
+        <w:rPr>
+          <w:rFonts w:ascii="CMR12" w:hAnsi="CMR12" w:cs="CMR12"/>
+          <w:sz w:val="24"/>
+        </w:rPr>
+        <w:commentReference w:id="31"/>
+      </w:r>
+      <w:r>
+        <w:rPr>
+          <w:rFonts w:ascii="CMR12" w:hAnsi="CMR12" w:cs="CMR12"/>
+          <w:sz w:val="24"/>
+        </w:rPr>
+        <w:t xml:space="preserve">, wie der Erweiterung der Marktauswahl sowie einer erweiterten Auswertungsfunktion, die ggf. die Ausgaben </w:t>
       </w:r>
       <w:proofErr w:type="spellStart"/>
       <w:r>
+        <w:rPr>
+          <w:rFonts w:ascii="CMR12" w:hAnsi="CMR12" w:cs="CMR12"/>
+          <w:sz w:val="24"/>
+        </w:rPr>
         <w:t>monitort</w:t>
       </w:r>
       <w:proofErr w:type="spellEnd"/>
       <w:r>
-        <w:t xml:space="preserve"> als auch diese auch eine Umsatzrechnung implementiert hat.</w:t>
+        <w:rPr>
+          <w:rFonts w:ascii="CMR12" w:hAnsi="CMR12" w:cs="CMR12"/>
+          <w:sz w:val="24"/>
+        </w:rPr>
+        <w:t xml:space="preserve"> als auch eine Umsatzrechnung implementiert hat.</w:t>
       </w:r>
     </w:p>
     <w:p/>
@@ -5053,7 +4668,7 @@
           <w:color w:val="auto"/>
         </w:rPr>
       </w:pPr>
-      <w:bookmarkStart w:id="33" w:name="_Toc437944365"/>
+      <w:bookmarkStart w:id="32" w:name="_Toc437944365"/>
       <w:r>
         <w:rPr>
           <w:color w:val="auto"/>
@@ -5061,11 +4676,25 @@
         <w:lastRenderedPageBreak/>
         <w:t>Systemarchitektur</w:t>
       </w:r>
-      <w:bookmarkEnd w:id="33"/>
-    </w:p>
-    <w:p>
-      <w:r>
-        <w:t>Um die oben genannten Funktionalitäten der Applikation umzusetzen, müssen die genutzten Tools und Methoden klar definiert werden.  Im weiteren Verlauf wird zunächst die generelle Struktur der Systemarchitektur beschrieben und dann auf die einzelnen Begrifflichkeiten eingegangen.</w:t>
+      <w:bookmarkEnd w:id="32"/>
+    </w:p>
+    <w:p>
+      <w:r>
+        <w:t xml:space="preserve">Um die oben genannten Funktionalitäten der Applikation umzusetzen, müssen die genutzten Tools und Methoden klar definiert werden. Im weiteren Verlauf wird zunächst die generelle Struktur der Systemarchitektur beschrieben und dann auf die einzelnen </w:t>
+      </w:r>
+      <w:commentRangeStart w:id="33"/>
+      <w:r>
+        <w:t>Begrifflichkeiten</w:t>
+      </w:r>
+      <w:commentRangeEnd w:id="33"/>
+      <w:r>
+        <w:rPr>
+          <w:rStyle w:val="Kommentarzeichen"/>
+        </w:rPr>
+        <w:commentReference w:id="33"/>
+      </w:r>
+      <w:r>
+        <w:t xml:space="preserve"> eingegangen.</w:t>
       </w:r>
     </w:p>
     <w:p>
@@ -5126,15 +4755,28 @@
       <w:r>
         <w:t xml:space="preserve">Abbildung </w:t>
       </w:r>
-      <w:fldSimple w:instr=" SEQ Abbildung \* ARABIC ">
-        <w:r>
-          <w:rPr>
-            <w:noProof/>
-          </w:rPr>
-          <w:t>1</w:t>
-        </w:r>
-        <w:bookmarkEnd w:id="34"/>
-      </w:fldSimple>
+      <w:r>
+        <w:fldChar w:fldCharType="begin"/>
+      </w:r>
+      <w:r>
+        <w:instrText xml:space="preserve"> SEQ Abbildung \* ARABIC </w:instrText>
+      </w:r>
+      <w:r>
+        <w:fldChar w:fldCharType="separate"/>
+      </w:r>
+      <w:r>
+        <w:rPr>
+          <w:noProof/>
+        </w:rPr>
+        <w:t>1</w:t>
+      </w:r>
+      <w:bookmarkEnd w:id="34"/>
+      <w:r>
+        <w:rPr>
+          <w:noProof/>
+        </w:rPr>
+        <w:fldChar w:fldCharType="end"/>
+      </w:r>
     </w:p>
     <w:p>
       <w:r>
@@ -5142,11 +4784,95 @@
       </w:r>
     </w:p>
     <w:p>
+      <w:r>
+        <w:t xml:space="preserve">Seitens des </w:t>
+      </w:r>
+      <w:proofErr w:type="spellStart"/>
+      <w:r>
+        <w:t>Frontends</w:t>
+      </w:r>
+      <w:proofErr w:type="spellEnd"/>
+      <w:r>
+        <w:t xml:space="preserve"> </w:t>
+      </w:r>
+      <w:r>
+        <w:t xml:space="preserve">gibt es das </w:t>
+      </w:r>
+      <w:proofErr w:type="spellStart"/>
+      <w:r>
+        <w:t>AngularJS</w:t>
+      </w:r>
+      <w:proofErr w:type="spellEnd"/>
+      <w:r>
+        <w:t xml:space="preserve"> Framework, welches mit HTML, CS</w:t>
+      </w:r>
+      <w:r>
+        <w:t xml:space="preserve">S und JS Komponenten zur Entwicklung von </w:t>
+      </w:r>
+      <w:proofErr w:type="spellStart"/>
+      <w:r>
+        <w:t>Hybridapps</w:t>
+      </w:r>
+      <w:proofErr w:type="spellEnd"/>
+      <w:r>
+        <w:t xml:space="preserve"> genutzt wird. In diesem werden die Views, also</w:t>
+      </w:r>
+      <w:r>
+        <w:t xml:space="preserve"> die visuelle Darstellung der App, den Controllern, die die Funktionalitäten im View festlegen und den </w:t>
+      </w:r>
+      <w:proofErr w:type="spellStart"/>
+      <w:r>
+        <w:t>Factories</w:t>
+      </w:r>
+      <w:proofErr w:type="spellEnd"/>
+      <w:r>
+        <w:t xml:space="preserve">, die eine Verbindung zu den in der API definierten Endpunkte stellt, verwaltet. Die </w:t>
+      </w:r>
+      <w:proofErr w:type="spellStart"/>
+      <w:r>
+        <w:t>Routes</w:t>
+      </w:r>
+      <w:proofErr w:type="spellEnd"/>
+      <w:r>
+        <w:t xml:space="preserve"> bilden dabei die Verknüpfung zwischen Controller und View.</w:t>
+      </w:r>
+    </w:p>
+    <w:p>
+      <w:r>
+        <w:t xml:space="preserve">Um die Funktion „Artikel hinzufügen“ im Einkaufsprozess zu realisieren wird zusätzlich über </w:t>
+      </w:r>
+      <w:proofErr w:type="spellStart"/>
+      <w:r>
+        <w:t>CordovanG</w:t>
+      </w:r>
+      <w:proofErr w:type="spellEnd"/>
+      <w:r>
+        <w:t xml:space="preserve"> ein Barcodescanner implementiert, welcher direkt für </w:t>
+      </w:r>
+      <w:proofErr w:type="spellStart"/>
+      <w:r>
+        <w:t>AngularJS</w:t>
+      </w:r>
+      <w:proofErr w:type="spellEnd"/>
+      <w:r>
+        <w:t xml:space="preserve"> ein </w:t>
+      </w:r>
+      <w:proofErr w:type="spellStart"/>
+      <w:r>
+        <w:t>Plugin</w:t>
+      </w:r>
+      <w:proofErr w:type="spellEnd"/>
+      <w:r>
+        <w:t xml:space="preserve"> bietet.</w:t>
+      </w:r>
+    </w:p>
+    <w:p>
       <w:pPr>
         <w:pStyle w:val="berschrift2"/>
       </w:pPr>
       <w:bookmarkStart w:id="35" w:name="_Toc437944366"/>
       <w:r>
+        <w:lastRenderedPageBreak/>
         <w:t>Backend</w:t>
       </w:r>
       <w:bookmarkEnd w:id="35"/>
@@ -5204,184 +4930,214 @@
       <w:r>
         <w:t xml:space="preserve">Abbildung </w:t>
       </w:r>
-      <w:fldSimple w:instr=" SEQ Abbildung \* ARABIC ">
-        <w:r>
-          <w:rPr>
-            <w:noProof/>
-          </w:rPr>
-          <w:t>2</w:t>
-        </w:r>
-        <w:bookmarkEnd w:id="36"/>
-      </w:fldSimple>
-    </w:p>
-    <w:p>
-      <w:r>
-        <w:t xml:space="preserve">Express ist das Webframework für Node.JS, einem Tool, welches JavaScript als Serversprache ausführt, um die Serverlogik abzubilden. Dies wird benötigt um wiederum die Webseite zu bauen. Die Views werden mittels Jade, dem Rendering Engine via HTML generiert. Zur Authentifizierung des Nutzers beim Login und bei der Registrierung gibt es </w:t>
-      </w:r>
+      <w:r>
+        <w:fldChar w:fldCharType="begin"/>
+      </w:r>
+      <w:r>
+        <w:instrText xml:space="preserve"> SEQ Abbildung \* ARABIC </w:instrText>
+      </w:r>
+      <w:r>
+        <w:fldChar w:fldCharType="separate"/>
+      </w:r>
+      <w:r>
+        <w:rPr>
+          <w:noProof/>
+        </w:rPr>
+        <w:t>2</w:t>
+      </w:r>
+      <w:bookmarkEnd w:id="36"/>
+      <w:r>
+        <w:rPr>
+          <w:noProof/>
+        </w:rPr>
+        <w:fldChar w:fldCharType="end"/>
+      </w:r>
+    </w:p>
+    <w:p>
+      <w:r>
+        <w:t xml:space="preserve">Express ist das Webframework für Node.JS, einem Tool, welches JavaScript als Serversprache ausführt, um die Serverlogik abzubilden. Dies wird benötigt um wiederum die Webseite zu bauen. Die Views werden mittels Jade, dem Rendering Engine via HTML generiert. Zur Authentifizierung des Nutzers beim Login und bei der Registrierung gibt es den Passport.JS, welches ein Modul für die Authentifizierung ist. </w:t>
+      </w:r>
+      <w:commentRangeStart w:id="37"/>
+      <w:r>
+        <w:t xml:space="preserve">Über </w:t>
+      </w:r>
+      <w:proofErr w:type="spellStart"/>
+      <w:r>
+        <w:t>Mongoose</w:t>
+      </w:r>
+      <w:proofErr w:type="spellEnd"/>
+      <w:r>
+        <w:t xml:space="preserve">, einem </w:t>
+      </w:r>
+      <w:r>
+        <w:t>Objektmodellierungstool für Node.JS</w:t>
+      </w:r>
+      <w:commentRangeEnd w:id="37"/>
+      <w:r>
+        <w:rPr>
+          <w:rStyle w:val="Kommentarzeichen"/>
+        </w:rPr>
+        <w:commentReference w:id="37"/>
+      </w:r>
+      <w:r>
+        <w:t xml:space="preserve"> wird die Datenbankanbindung sowie die damit verbundene Businesslogik verwaltet.</w:t>
+      </w:r>
+    </w:p>
+    <w:p>
+      <w:r>
+        <w:t xml:space="preserve">Der </w:t>
+      </w:r>
+      <w:proofErr w:type="spellStart"/>
+      <w:r>
+        <w:t>OpenShift</w:t>
+      </w:r>
+      <w:proofErr w:type="spellEnd"/>
+      <w:r>
+        <w:t xml:space="preserve"> Server ist, im ersten Preismodell, eine kostenfreie Möglichkeit hinsichtlich der Entwicklung des </w:t>
+      </w:r>
+      <w:proofErr w:type="spellStart"/>
+      <w:r>
+        <w:t>Backends</w:t>
+      </w:r>
+      <w:proofErr w:type="spellEnd"/>
+      <w:r>
+        <w:t xml:space="preserve"> einer App. Es handelt sich hierbei um eine </w:t>
+      </w:r>
+      <w:proofErr w:type="spellStart"/>
+      <w:r>
+        <w:t>Cloudlösung</w:t>
+      </w:r>
+      <w:proofErr w:type="spellEnd"/>
+      <w:r>
+        <w:t xml:space="preserve">, die eine schnelle Umsetzung ermöglicht, da keine eigentlichen Server aufgestellt werden müssen. Es wird das HTTPS Zertifikat genutzt wodurch keine weiteren Konfigurationen anfallen. </w:t>
+      </w:r>
+    </w:p>
+    <w:p>
+      <w:commentRangeStart w:id="38"/>
+      <w:r>
+        <w:t xml:space="preserve">Über das Portal können die </w:t>
+      </w:r>
+      <w:proofErr w:type="spellStart"/>
+      <w:r>
+        <w:t>Cartridges</w:t>
+      </w:r>
+      <w:proofErr w:type="spellEnd"/>
+      <w:r>
+        <w:t xml:space="preserve"> direkt über das Webinterface verwaltet werden, anders als bei einem Rootserver wo dies über die </w:t>
+      </w:r>
+      <w:proofErr w:type="spellStart"/>
+      <w:r>
+        <w:t>Commandozeile</w:t>
+      </w:r>
+      <w:proofErr w:type="spellEnd"/>
+      <w:r>
+        <w:t xml:space="preserve"> geschieht. </w:t>
+      </w:r>
+      <w:proofErr w:type="spellStart"/>
+      <w:r>
+        <w:t>Cartidges</w:t>
+      </w:r>
+      <w:proofErr w:type="spellEnd"/>
+      <w:r>
+        <w:t xml:space="preserve"> sind z. B. die </w:t>
+      </w:r>
+      <w:proofErr w:type="spellStart"/>
+      <w:r>
+        <w:t>MongoDB</w:t>
+      </w:r>
+      <w:proofErr w:type="spellEnd"/>
+      <w:r>
+        <w:t xml:space="preserve">, die für die </w:t>
+      </w:r>
+      <w:proofErr w:type="spellStart"/>
+      <w:r>
+        <w:t>EinkaufsApp</w:t>
+      </w:r>
+      <w:proofErr w:type="spellEnd"/>
+      <w:r>
+        <w:t xml:space="preserve"> genutzte Datenbank, </w:t>
+      </w:r>
+      <w:proofErr w:type="spellStart"/>
+      <w:r>
+        <w:t>NodeJS</w:t>
+      </w:r>
+      <w:proofErr w:type="spellEnd"/>
+      <w:r>
+        <w:t xml:space="preserve">, und Express, einem Framework für die Webentwicklung auf Basis von </w:t>
+      </w:r>
+      <w:proofErr w:type="spellStart"/>
+      <w:r>
+        <w:t>NodeJS</w:t>
+      </w:r>
+      <w:proofErr w:type="spellEnd"/>
+      <w:r>
+        <w:t xml:space="preserve"> um </w:t>
+      </w:r>
+      <w:proofErr w:type="spellStart"/>
+      <w:r>
+        <w:t>Routes</w:t>
+      </w:r>
+      <w:proofErr w:type="spellEnd"/>
+      <w:r>
+        <w:t xml:space="preserve"> zu erstellen, die mit der API zusammenhängt und eine Schnittstelle zum Rendering Engin Jade bereitstellt. Jade generiert in dem Zusammenhang automatisch HTML-Code für den Modell-View-Controller. </w:t>
+      </w:r>
+      <w:commentRangeEnd w:id="38"/>
+      <w:r>
+        <w:rPr>
+          <w:rStyle w:val="Kommentarzeichen"/>
+        </w:rPr>
+        <w:commentReference w:id="38"/>
+      </w:r>
+    </w:p>
+    <w:p>
+      <w:r>
+        <w:t xml:space="preserve">Im Prozess der Entwicklung ist eine Verknüpfung zu </w:t>
+      </w:r>
+      <w:proofErr w:type="spellStart"/>
+      <w:r>
+        <w:t>Git</w:t>
+      </w:r>
+      <w:proofErr w:type="spellEnd"/>
+      <w:r>
+        <w:t xml:space="preserve"> möglich, einem Versionsmanagement-Tool. Werden über das Kommando „</w:t>
+      </w:r>
+      <w:proofErr w:type="spellStart"/>
+      <w:r>
+        <w:t>git</w:t>
+      </w:r>
+      <w:proofErr w:type="spellEnd"/>
+      <w:r>
+        <w:t xml:space="preserve"> push“ Änderungen aktualisiert, werden die Programme auf dem Server automatisch gestartet.</w:t>
+      </w:r>
+    </w:p>
+    <w:p>
+      <w:r>
+        <w:t xml:space="preserve">Wie schon erwähnt handelt es sich bei der </w:t>
+      </w:r>
+      <w:proofErr w:type="spellStart"/>
+      <w:r>
+        <w:t>EinkaufsApp</w:t>
+      </w:r>
+      <w:proofErr w:type="spellEnd"/>
+      <w:r>
+        <w:t xml:space="preserve"> um eine Hybrid-App. Aspekte einer nativen und Web-App sind hierbei vereint. Die Applikation kann auf diese Art und Weise ohne Probleme, sowohl für iOS Betriebssysteme, als auch für Android basierte Operation Systems genutzt werden. Das bedeutet im Wesentlichen, dass dadurch der Nutzerbereich erweitert ist, als bei einer nativen App. Zukünftige Änderungen sind zudem leichter durchzuführen, da die App-Logik auf dem Server liegt.</w:t>
+      </w:r>
+    </w:p>
+    <w:p>
+      <w:r>
+        <w:t>Nachteil einer Hybrid-App sind die eingeschränkten Anwendungsbereiche, im Gegenzug zu einer nativen App. Dies bedeutet im konkreten, dass die Kapazitäten eines Betriebssystems nicht vollständig ausgelastet werden können, sodass einige Features, zum Beispiel die verbesserten Bedienbarkeit der App, nicht genutzt werden können.</w:t>
+      </w:r>
+    </w:p>
+    <w:p>
       <w:r>
         <w:lastRenderedPageBreak/>
-        <w:t xml:space="preserve">Passport.JS, welches ein Modul für die Authentifizierung ist. Über </w:t>
-      </w:r>
-      <w:proofErr w:type="spellStart"/>
-      <w:r>
-        <w:t>Mongoose</w:t>
-      </w:r>
-      <w:proofErr w:type="spellEnd"/>
-      <w:r>
-        <w:t xml:space="preserve">, einem </w:t>
-      </w:r>
-      <w:r>
-        <w:t>Objektmodellierungstool für Node.JS</w:t>
-      </w:r>
-    </w:p>
-    <w:p>
-      <w:r>
-        <w:t xml:space="preserve">Der </w:t>
-      </w:r>
-      <w:proofErr w:type="spellStart"/>
-      <w:r>
-        <w:t>OpenShift</w:t>
-      </w:r>
-      <w:proofErr w:type="spellEnd"/>
-      <w:r>
-        <w:t xml:space="preserve"> Server ist, im ersten Preismodell, eine kostenfreie Möglichkeit hinsichtlich der Entwicklung des </w:t>
-      </w:r>
-      <w:proofErr w:type="spellStart"/>
-      <w:r>
-        <w:t>Backends</w:t>
-      </w:r>
-      <w:proofErr w:type="spellEnd"/>
-      <w:r>
-        <w:t xml:space="preserve"> einer App. Es handelt sich hierbei um eine </w:t>
-      </w:r>
-      <w:proofErr w:type="spellStart"/>
-      <w:r>
-        <w:t>Cloudlösung</w:t>
-      </w:r>
-      <w:proofErr w:type="spellEnd"/>
-      <w:r>
-        <w:t xml:space="preserve">, die eine schnelle Umsetzung ermöglicht, da keine eigentlichen Server aufgestellt werden müssen. Es wird das HTTPS Zertifikat genutzt  und es fallen keine weiteren Konfigurationen an. </w:t>
-      </w:r>
-    </w:p>
-    <w:p>
-      <w:r>
-        <w:t xml:space="preserve">Über das Portal können die </w:t>
-      </w:r>
-      <w:proofErr w:type="spellStart"/>
-      <w:r>
-        <w:t>Cartridges</w:t>
-      </w:r>
-      <w:proofErr w:type="spellEnd"/>
-      <w:r>
-        <w:t xml:space="preserve">  direkt über das Webinterface verwaltet werden, anders als bei einem Rootserver wo dies über die </w:t>
-      </w:r>
-      <w:proofErr w:type="spellStart"/>
-      <w:r>
-        <w:t>Commandozeile</w:t>
-      </w:r>
-      <w:proofErr w:type="spellEnd"/>
-      <w:r>
-        <w:t xml:space="preserve"> geschieht. </w:t>
-      </w:r>
-      <w:proofErr w:type="spellStart"/>
-      <w:r>
-        <w:t>Cartidges</w:t>
-      </w:r>
-      <w:proofErr w:type="spellEnd"/>
-      <w:r>
-        <w:t xml:space="preserve"> sind z. B. die </w:t>
-      </w:r>
-      <w:proofErr w:type="spellStart"/>
-      <w:r>
-        <w:t>MongoDB</w:t>
-      </w:r>
-      <w:proofErr w:type="spellEnd"/>
-      <w:r>
-        <w:t xml:space="preserve">, die für die </w:t>
-      </w:r>
-      <w:proofErr w:type="spellStart"/>
-      <w:r>
-        <w:t>EinkaufsApp</w:t>
-      </w:r>
-      <w:proofErr w:type="spellEnd"/>
-      <w:r>
-        <w:t xml:space="preserve"> genutzte Datenbank, </w:t>
-      </w:r>
-      <w:proofErr w:type="spellStart"/>
-      <w:r>
-        <w:t>NodeJS</w:t>
-      </w:r>
-      <w:proofErr w:type="spellEnd"/>
-      <w:r>
-        <w:t xml:space="preserve">, und Express, einem Framework für die Webentwicklung auf Basis von </w:t>
-      </w:r>
-      <w:proofErr w:type="spellStart"/>
-      <w:r>
-        <w:t>NodeJS</w:t>
-      </w:r>
-      <w:proofErr w:type="spellEnd"/>
-      <w:r>
-        <w:t xml:space="preserve"> um </w:t>
-      </w:r>
-      <w:proofErr w:type="spellStart"/>
-      <w:r>
-        <w:t>Routes</w:t>
-      </w:r>
-      <w:proofErr w:type="spellEnd"/>
-      <w:r>
-        <w:t xml:space="preserve"> zu erstellen, die mit der API zusammenhängt und eine Schnittstelle zum Rendering Engin Jade bereitstellt. Jade generiert in dem Zusammenhang automatisch HTML-Code für Modell-View-Controller. </w:t>
-      </w:r>
-    </w:p>
-    <w:p>
-      <w:r>
-        <w:t xml:space="preserve">Im Prozess der Entwicklung ist eine Verknüpfung zu </w:t>
-      </w:r>
-      <w:proofErr w:type="spellStart"/>
-      <w:r>
-        <w:t>Git</w:t>
-      </w:r>
-      <w:proofErr w:type="spellEnd"/>
-      <w:r>
-        <w:t xml:space="preserve"> möglich, einem Versionsmanagement-Tool. Werden über das Kommando „</w:t>
-      </w:r>
-      <w:proofErr w:type="spellStart"/>
-      <w:r>
-        <w:t>git</w:t>
-      </w:r>
-      <w:proofErr w:type="spellEnd"/>
-      <w:r>
-        <w:t xml:space="preserve"> push“ Änderungen aktualisiert, werden die Programme auf dem Server automatisch gestartet.</w:t>
-      </w:r>
-    </w:p>
-    <w:p>
-      <w:r>
-        <w:t xml:space="preserve">Wie schon erwähnt handelt es sich bei der </w:t>
-      </w:r>
-      <w:proofErr w:type="spellStart"/>
-      <w:r>
-        <w:t>EinkaufsApp</w:t>
-      </w:r>
-      <w:proofErr w:type="spellEnd"/>
-      <w:r>
-        <w:t xml:space="preserve"> um eine Hybrid-App. Aspekte einer nativen und Web-App sind hierbei vereint. Die Applikation kann auf diese Art und Weise unproblematisch, sowohl für iOS Betriebssysteme, wie auch Android basierte Operation Systems </w:t>
-      </w:r>
-      <w:proofErr w:type="spellStart"/>
-      <w:r>
-        <w:t>deployed</w:t>
-      </w:r>
-      <w:proofErr w:type="spellEnd"/>
-      <w:r>
-        <w:t xml:space="preserve"> werden. Das bedeutet im Wesentlichen, dass dadurch der Nutzerbereich ausgeprägter ist, als bei einer nativen App. Zukünftige Änderungen sind zudem leichter durchzuführen, da die App-Logik auf dem Server liegt.</w:t>
-      </w:r>
-    </w:p>
-    <w:p>
-      <w:r>
-        <w:t>Nachteil einer Hybrid-App sind die eingeschränkten Anwendungsbereiche, im Gegenzug zu einer nativen App. Die Kapazitäten eines Betriebssystems werden nicht vollständig ausgelastet, sodass einige Features, zum Beispiel der verbesserten Bedienbarkeit der App, nicht genutzt werden können.</w:t>
-      </w:r>
-    </w:p>
-    <w:p>
-      <w:r>
-        <w:t>Nichtdestotrotz bietet die Hybrid-App vor allem die Plattformunabhängigkeit, was bedeutet, dass keine weiteren Entwickler benötigt werden um die Software auf unterschiedliche OS zu  implementieren, was im Endeffekt kostensparend ist.</w:t>
+        <w:t>Nichtdestotrotz bietet die Hybrid-App vor allem die Plattformunabhängigkeit, was bedeutet, dass keine weiteren Entwickler benötigt werden um die Softw</w:t>
+      </w:r>
+      <w:r>
+        <w:t xml:space="preserve">are auf unterschiedliche OS zu </w:t>
+      </w:r>
+      <w:r>
+        <w:t>implementieren, was kostensparender ist.</w:t>
       </w:r>
     </w:p>
     <w:p>
@@ -5400,7 +5156,7 @@
           <w:color w:val="auto"/>
         </w:rPr>
       </w:pPr>
-      <w:bookmarkStart w:id="37" w:name="_Toc437944367"/>
+      <w:bookmarkStart w:id="39" w:name="_Toc437944367"/>
       <w:proofErr w:type="spellStart"/>
       <w:r>
         <w:rPr>
@@ -5416,7 +5172,7 @@
         </w:rPr>
         <w:t xml:space="preserve"> Cases</w:t>
       </w:r>
-      <w:bookmarkEnd w:id="37"/>
+      <w:bookmarkEnd w:id="39"/>
     </w:p>
     <w:p>
       <w:r>
@@ -5483,22 +5239,184 @@
         <w:rPr>
           <w:rStyle w:val="Kommentarzeichen"/>
         </w:rPr>
-        <w:commentReference w:id="38"/>
+        <w:commentReference w:id="40"/>
       </w:r>
     </w:p>
     <w:p>
       <w:pPr>
         <w:pStyle w:val="berschrift1"/>
+        <w:rPr>
+          <w:color w:val="auto"/>
+        </w:rPr>
+      </w:pPr>
+      <w:r>
+        <w:rPr>
+          <w:color w:val="auto"/>
+        </w:rPr>
+        <w:lastRenderedPageBreak/>
+        <w:t>Quellen</w:t>
+      </w:r>
+    </w:p>
+    <w:p>
+      <w:pPr>
+        <w:rPr>
+          <w:lang w:val="en-US"/>
+        </w:rPr>
+      </w:pPr>
+      <w:proofErr w:type="spellStart"/>
+      <w:r>
+        <w:rPr>
+          <w:lang w:val="en-US"/>
+        </w:rPr>
+        <w:t>Zuletzt</w:t>
+      </w:r>
+      <w:proofErr w:type="spellEnd"/>
+      <w:r>
+        <w:rPr>
+          <w:lang w:val="en-US"/>
+        </w:rPr>
+        <w:t xml:space="preserve"> </w:t>
+      </w:r>
+      <w:proofErr w:type="spellStart"/>
+      <w:r>
+        <w:rPr>
+          <w:lang w:val="en-US"/>
+        </w:rPr>
+        <w:t>geprüft</w:t>
+      </w:r>
+      <w:proofErr w:type="spellEnd"/>
+      <w:r>
+        <w:rPr>
+          <w:lang w:val="en-US"/>
+        </w:rPr>
+        <w:t xml:space="preserve"> am 19.12.2015</w:t>
+      </w:r>
+    </w:p>
+    <w:p>
+      <w:pPr>
+        <w:rPr>
+          <w:lang w:val="en-US"/>
+        </w:rPr>
+      </w:pPr>
+    </w:p>
+    <w:p>
+      <w:pPr>
+        <w:pStyle w:val="Listenabsatz"/>
         <w:numPr>
           <w:ilvl w:val="0"/>
-          <w:numId w:val="0"/>
+          <w:numId w:val="36"/>
         </w:numPr>
-      </w:pPr>
-    </w:p>
+        <w:rPr>
+          <w:lang w:val="en-US"/>
+        </w:rPr>
+      </w:pPr>
+      <w:proofErr w:type="spellStart"/>
+      <w:r>
+        <w:rPr>
+          <w:lang w:val="en-US"/>
+        </w:rPr>
+        <w:t>Openshift</w:t>
+      </w:r>
+      <w:proofErr w:type="spellEnd"/>
+      <w:r>
+        <w:rPr>
+          <w:lang w:val="en-US"/>
+        </w:rPr>
+        <w:t xml:space="preserve"> Features- https://www.openshift.com/features/</w:t>
+      </w:r>
+    </w:p>
+    <w:p>
+      <w:pPr>
+        <w:pStyle w:val="Listenabsatz"/>
+        <w:numPr>
+          <w:ilvl w:val="0"/>
+          <w:numId w:val="36"/>
+        </w:numPr>
+        <w:rPr>
+          <w:lang w:val="en-US"/>
+        </w:rPr>
+      </w:pPr>
+      <w:r>
+        <w:rPr>
+          <w:lang w:val="en-US"/>
+        </w:rPr>
+        <w:t>Ionic - http://ionicframework.com/</w:t>
+      </w:r>
+    </w:p>
+    <w:p>
+      <w:pPr>
+        <w:pStyle w:val="Listenabsatz"/>
+        <w:numPr>
+          <w:ilvl w:val="0"/>
+          <w:numId w:val="36"/>
+        </w:numPr>
+        <w:rPr>
+          <w:lang w:val="en-US"/>
+        </w:rPr>
+      </w:pPr>
+      <w:proofErr w:type="spellStart"/>
+      <w:r>
+        <w:rPr>
+          <w:lang w:val="en-US"/>
+        </w:rPr>
+        <w:t>NodeJS</w:t>
+      </w:r>
+      <w:proofErr w:type="spellEnd"/>
+      <w:r>
+        <w:rPr>
+          <w:lang w:val="en-US"/>
+        </w:rPr>
+        <w:t xml:space="preserve"> - https://nodejs.org/en/</w:t>
+      </w:r>
+    </w:p>
+    <w:p>
+      <w:pPr>
+        <w:pStyle w:val="Listenabsatz"/>
+        <w:numPr>
+          <w:ilvl w:val="0"/>
+          <w:numId w:val="36"/>
+        </w:numPr>
+        <w:rPr>
+          <w:lang w:val="en-US"/>
+        </w:rPr>
+      </w:pPr>
+      <w:r>
+        <w:rPr>
+          <w:lang w:val="en-US"/>
+        </w:rPr>
+        <w:t>Why MongoDB - https://www.mongodb.com/blog/post/why-mongodb-popular</w:t>
+      </w:r>
+    </w:p>
+    <w:p>
+      <w:pPr>
+        <w:pStyle w:val="Listenabsatz"/>
+        <w:numPr>
+          <w:ilvl w:val="0"/>
+          <w:numId w:val="36"/>
+        </w:numPr>
+        <w:rPr>
+          <w:lang w:val="en-US"/>
+        </w:rPr>
+      </w:pPr>
+      <w:r>
+        <w:rPr>
+          <w:lang w:val="en-US"/>
+        </w:rPr>
+        <w:t>AngularJS - https://de.wikipedia.org/wiki/AngularJS</w:t>
+      </w:r>
+      <w:bookmarkStart w:id="41" w:name="_GoBack"/>
+      <w:bookmarkEnd w:id="41"/>
+    </w:p>
+    <w:bookmarkEnd w:id="9"/>
     <w:bookmarkEnd w:id="10"/>
     <w:bookmarkEnd w:id="11"/>
-    <w:bookmarkEnd w:id="12"/>
-    <w:p/>
+    <w:p>
+      <w:pPr>
+        <w:rPr>
+          <w:lang w:val="en-US"/>
+        </w:rPr>
+      </w:pPr>
+    </w:p>
     <w:sectPr>
       <w:headerReference w:type="even" r:id="rId17"/>
       <w:headerReference w:type="default" r:id="rId18"/>
@@ -5514,7 +5432,7 @@
 
 <file path=word/comments.xml><?xml version="1.0" encoding="utf-8"?>
 <w:comments xmlns:wpc="http://schemas.microsoft.com/office/word/2010/wordprocessingCanvas" xmlns:mc="http://schemas.openxmlformats.org/markup-compatibility/2006" xmlns:o="urn:schemas-microsoft-com:office:office" xmlns:r="http://schemas.openxmlformats.org/officeDocument/2006/relationships" xmlns:m="http://schemas.openxmlformats.org/officeDocument/2006/math" xmlns:v="urn:schemas-microsoft-com:vml" xmlns:wp14="http://schemas.microsoft.com/office/word/2010/wordprocessingDrawing" xmlns:wp="http://schemas.openxmlformats.org/drawingml/2006/wordprocessingDrawing" xmlns:w10="urn:schemas-microsoft-com:office:word" xmlns:w="http://schemas.openxmlformats.org/wordprocessingml/2006/main" xmlns:w14="http://schemas.microsoft.com/office/word/2010/wordml" xmlns:w15="http://schemas.microsoft.com/office/word/2012/wordml" xmlns:wpg="http://schemas.microsoft.com/office/word/2010/wordprocessingGroup" xmlns:wpi="http://schemas.microsoft.com/office/word/2010/wordprocessingInk" xmlns:wne="http://schemas.microsoft.com/office/word/2006/wordml" xmlns:wps="http://schemas.microsoft.com/office/word/2010/wordprocessingShape" mc:Ignorable="w14 w15 wp14">
-  <w:comment w:id="32" w:author="Anni" w:date="2015-12-14T14:07:00Z" w:initials="A">
+  <w:comment w:id="31" w:author="Anni" w:date="2015-12-14T14:07:00Z" w:initials="A">
     <w:p>
       <w:pPr>
         <w:pStyle w:val="Kommentartext"/>
@@ -5546,7 +5464,87 @@
       </w:r>
     </w:p>
   </w:comment>
-  <w:comment w:id="38" w:author="Anni" w:date="2015-12-14T14:15:00Z" w:initials="A">
+  <w:comment w:id="33" w:author="Daniel Pascal Sawadenko" w:date="2015-12-19T19:13:00Z" w:initials="A">
+    <w:p>
+      <w:pPr>
+        <w:pStyle w:val="Kommentartext"/>
+      </w:pPr>
+      <w:r>
+        <w:rPr>
+          <w:rStyle w:val="Kommentarzeichen"/>
+        </w:rPr>
+        <w:annotationRef/>
+      </w:r>
+      <w:r>
+        <w:t xml:space="preserve">Bitte noch folgende Begriffe beschreiben: </w:t>
+      </w:r>
+      <w:proofErr w:type="spellStart"/>
+      <w:r>
+        <w:t>Routes</w:t>
+      </w:r>
+      <w:proofErr w:type="spellEnd"/>
+      <w:r>
+        <w:t xml:space="preserve">, Controller, </w:t>
+      </w:r>
+      <w:proofErr w:type="spellStart"/>
+      <w:r>
+        <w:t>Factories</w:t>
+      </w:r>
+      <w:proofErr w:type="spellEnd"/>
+      <w:r>
+        <w:t xml:space="preserve">, </w:t>
+      </w:r>
+      <w:proofErr w:type="spellStart"/>
+      <w:r>
+        <w:t>Cordiva</w:t>
+      </w:r>
+      <w:proofErr w:type="spellEnd"/>
+      <w:r>
+        <w:t xml:space="preserve">, </w:t>
+      </w:r>
+      <w:proofErr w:type="spellStart"/>
+      <w:r>
+        <w:t>AnhularJS</w:t>
+      </w:r>
+      <w:proofErr w:type="spellEnd"/>
+      <w:r>
+        <w:t xml:space="preserve">, </w:t>
+      </w:r>
+    </w:p>
+  </w:comment>
+  <w:comment w:id="37" w:author="Daniel Pascal Sawadenko" w:date="2015-12-19T19:15:00Z" w:initials="A">
+    <w:p>
+      <w:pPr>
+        <w:pStyle w:val="Kommentartext"/>
+      </w:pPr>
+      <w:r>
+        <w:rPr>
+          <w:rStyle w:val="Kommentarzeichen"/>
+        </w:rPr>
+        <w:annotationRef/>
+      </w:r>
+      <w:r>
+        <w:t>und weiter??</w:t>
+      </w:r>
+    </w:p>
+  </w:comment>
+  <w:comment w:id="38" w:author="Daniel Pascal Sawadenko" w:date="2015-12-19T19:19:00Z" w:initials="A">
+    <w:p>
+      <w:pPr>
+        <w:pStyle w:val="Kommentartext"/>
+      </w:pPr>
+      <w:r>
+        <w:rPr>
+          <w:rStyle w:val="Kommentarzeichen"/>
+        </w:rPr>
+        <w:annotationRef/>
+      </w:r>
+      <w:r>
+        <w:t>Bitte verständlich erklären.</w:t>
+      </w:r>
+    </w:p>
+  </w:comment>
+  <w:comment w:id="40" w:author="Anni" w:date="2015-12-14T14:15:00Z" w:initials="A">
     <w:p>
       <w:pPr>
         <w:pStyle w:val="Kommentartext"/>
@@ -5580,7 +5578,10 @@
 
 <file path=word/commentsExtended.xml><?xml version="1.0" encoding="utf-8"?>
 <w15:commentsEx xmlns:wpc="http://schemas.microsoft.com/office/word/2010/wordprocessingCanvas" xmlns:mc="http://schemas.openxmlformats.org/markup-compatibility/2006" xmlns:o="urn:schemas-microsoft-com:office:office" xmlns:r="http://schemas.openxmlformats.org/officeDocument/2006/relationships" xmlns:m="http://schemas.openxmlformats.org/officeDocument/2006/math" xmlns:v="urn:schemas-microsoft-com:vml" xmlns:wp14="http://schemas.microsoft.com/office/word/2010/wordprocessingDrawing" xmlns:wp="http://schemas.openxmlformats.org/drawingml/2006/wordprocessingDrawing" xmlns:w10="urn:schemas-microsoft-com:office:word" xmlns:w="http://schemas.openxmlformats.org/wordprocessingml/2006/main" xmlns:w14="http://schemas.microsoft.com/office/word/2010/wordml" xmlns:w15="http://schemas.microsoft.com/office/word/2012/wordml" xmlns:wpg="http://schemas.microsoft.com/office/word/2010/wordprocessingGroup" xmlns:wpi="http://schemas.microsoft.com/office/word/2010/wordprocessingInk" xmlns:wne="http://schemas.microsoft.com/office/word/2006/wordml" xmlns:wps="http://schemas.microsoft.com/office/word/2010/wordprocessingShape" mc:Ignorable="w14 w15 wp14">
-  <w15:commentEx w15:paraId="369DC2FB" w15:done="0"/>
+  <w15:commentEx w15:paraId="7D6D6BC4" w15:done="0"/>
+  <w15:commentEx w15:paraId="1A34F1DE" w15:done="0"/>
+  <w15:commentEx w15:paraId="4AFDD99F" w15:done="0"/>
+  <w15:commentEx w15:paraId="0792914A" w15:done="0"/>
   <w15:commentEx w15:paraId="7FFD649A" w15:done="0"/>
 </w15:commentsEx>
 </file>
@@ -6231,7 +6232,7 @@
               <w:rStyle w:val="Seitenzahl"/>
               <w:noProof/>
             </w:rPr>
-            <w:t>9</w:t>
+            <w:t>15</w:t>
           </w:r>
           <w:r>
             <w:rPr>
@@ -6268,7 +6269,7 @@
               <w:rStyle w:val="Seitenzahl"/>
               <w:noProof/>
             </w:rPr>
-            <w:t>14</w:t>
+            <w:t>15</w:t>
           </w:r>
           <w:r>
             <w:rPr>
@@ -7149,6 +7150,119 @@
     </w:lvl>
   </w:abstractNum>
   <w:abstractNum w:abstractNumId="14" w15:restartNumberingAfterBreak="0">
+    <w:nsid w:val="15FB7AE0"/>
+    <w:multiLevelType w:val="hybridMultilevel"/>
+    <w:tmpl w:val="5F26B7FE"/>
+    <w:lvl w:ilvl="0" w:tplc="04070001">
+      <w:start w:val="1"/>
+      <w:numFmt w:val="bullet"/>
+      <w:lvlText w:val=""/>
+      <w:lvlJc w:val="left"/>
+      <w:pPr>
+        <w:ind w:left="720" w:hanging="360"/>
+      </w:pPr>
+      <w:rPr>
+        <w:rFonts w:ascii="Symbol" w:hAnsi="Symbol" w:hint="default"/>
+      </w:rPr>
+    </w:lvl>
+    <w:lvl w:ilvl="1" w:tplc="04070003" w:tentative="1">
+      <w:start w:val="1"/>
+      <w:numFmt w:val="bullet"/>
+      <w:lvlText w:val="o"/>
+      <w:lvlJc w:val="left"/>
+      <w:pPr>
+        <w:ind w:left="1440" w:hanging="360"/>
+      </w:pPr>
+      <w:rPr>
+        <w:rFonts w:ascii="Courier New" w:hAnsi="Courier New" w:cs="Courier New" w:hint="default"/>
+      </w:rPr>
+    </w:lvl>
+    <w:lvl w:ilvl="2" w:tplc="04070005" w:tentative="1">
+      <w:start w:val="1"/>
+      <w:numFmt w:val="bullet"/>
+      <w:lvlText w:val=""/>
+      <w:lvlJc w:val="left"/>
+      <w:pPr>
+        <w:ind w:left="2160" w:hanging="360"/>
+      </w:pPr>
+      <w:rPr>
+        <w:rFonts w:ascii="Wingdings" w:hAnsi="Wingdings" w:hint="default"/>
+      </w:rPr>
+    </w:lvl>
+    <w:lvl w:ilvl="3" w:tplc="04070001" w:tentative="1">
+      <w:start w:val="1"/>
+      <w:numFmt w:val="bullet"/>
+      <w:lvlText w:val=""/>
+      <w:lvlJc w:val="left"/>
+      <w:pPr>
+        <w:ind w:left="2880" w:hanging="360"/>
+      </w:pPr>
+      <w:rPr>
+        <w:rFonts w:ascii="Symbol" w:hAnsi="Symbol" w:hint="default"/>
+      </w:rPr>
+    </w:lvl>
+    <w:lvl w:ilvl="4" w:tplc="04070003" w:tentative="1">
+      <w:start w:val="1"/>
+      <w:numFmt w:val="bullet"/>
+      <w:lvlText w:val="o"/>
+      <w:lvlJc w:val="left"/>
+      <w:pPr>
+        <w:ind w:left="3600" w:hanging="360"/>
+      </w:pPr>
+      <w:rPr>
+        <w:rFonts w:ascii="Courier New" w:hAnsi="Courier New" w:cs="Courier New" w:hint="default"/>
+      </w:rPr>
+    </w:lvl>
+    <w:lvl w:ilvl="5" w:tplc="04070005" w:tentative="1">
+      <w:start w:val="1"/>
+      <w:numFmt w:val="bullet"/>
+      <w:lvlText w:val=""/>
+      <w:lvlJc w:val="left"/>
+      <w:pPr>
+        <w:ind w:left="4320" w:hanging="360"/>
+      </w:pPr>
+      <w:rPr>
+        <w:rFonts w:ascii="Wingdings" w:hAnsi="Wingdings" w:hint="default"/>
+      </w:rPr>
+    </w:lvl>
+    <w:lvl w:ilvl="6" w:tplc="04070001" w:tentative="1">
+      <w:start w:val="1"/>
+      <w:numFmt w:val="bullet"/>
+      <w:lvlText w:val=""/>
+      <w:lvlJc w:val="left"/>
+      <w:pPr>
+        <w:ind w:left="5040" w:hanging="360"/>
+      </w:pPr>
+      <w:rPr>
+        <w:rFonts w:ascii="Symbol" w:hAnsi="Symbol" w:hint="default"/>
+      </w:rPr>
+    </w:lvl>
+    <w:lvl w:ilvl="7" w:tplc="04070003" w:tentative="1">
+      <w:start w:val="1"/>
+      <w:numFmt w:val="bullet"/>
+      <w:lvlText w:val="o"/>
+      <w:lvlJc w:val="left"/>
+      <w:pPr>
+        <w:ind w:left="5760" w:hanging="360"/>
+      </w:pPr>
+      <w:rPr>
+        <w:rFonts w:ascii="Courier New" w:hAnsi="Courier New" w:cs="Courier New" w:hint="default"/>
+      </w:rPr>
+    </w:lvl>
+    <w:lvl w:ilvl="8" w:tplc="04070005" w:tentative="1">
+      <w:start w:val="1"/>
+      <w:numFmt w:val="bullet"/>
+      <w:lvlText w:val=""/>
+      <w:lvlJc w:val="left"/>
+      <w:pPr>
+        <w:ind w:left="6480" w:hanging="360"/>
+      </w:pPr>
+      <w:rPr>
+        <w:rFonts w:ascii="Wingdings" w:hAnsi="Wingdings" w:hint="default"/>
+      </w:rPr>
+    </w:lvl>
+  </w:abstractNum>
+  <w:abstractNum w:abstractNumId="15" w15:restartNumberingAfterBreak="0">
     <w:nsid w:val="29027EB1"/>
     <w:multiLevelType w:val="multilevel"/>
     <w:tmpl w:val="0407001D"/>
@@ -7261,7 +7375,7 @@
       </w:pPr>
     </w:lvl>
   </w:abstractNum>
-  <w:abstractNum w:abstractNumId="15" w15:restartNumberingAfterBreak="0">
+  <w:abstractNum w:abstractNumId="16" w15:restartNumberingAfterBreak="0">
     <w:nsid w:val="37BB34C9"/>
     <w:multiLevelType w:val="multilevel"/>
     <w:tmpl w:val="0407001D"/>
@@ -7374,7 +7488,7 @@
       </w:pPr>
     </w:lvl>
   </w:abstractNum>
-  <w:abstractNum w:abstractNumId="16" w15:restartNumberingAfterBreak="0">
+  <w:abstractNum w:abstractNumId="17" w15:restartNumberingAfterBreak="0">
     <w:nsid w:val="38A37A62"/>
     <w:multiLevelType w:val="multilevel"/>
     <w:tmpl w:val="0407001D"/>
@@ -7487,7 +7601,7 @@
       </w:pPr>
     </w:lvl>
   </w:abstractNum>
-  <w:abstractNum w:abstractNumId="17" w15:restartNumberingAfterBreak="0">
+  <w:abstractNum w:abstractNumId="18" w15:restartNumberingAfterBreak="0">
     <w:nsid w:val="4476280C"/>
     <w:multiLevelType w:val="multilevel"/>
     <w:tmpl w:val="0407001D"/>
@@ -7600,7 +7714,7 @@
       </w:pPr>
     </w:lvl>
   </w:abstractNum>
-  <w:abstractNum w:abstractNumId="18" w15:restartNumberingAfterBreak="0">
+  <w:abstractNum w:abstractNumId="19" w15:restartNumberingAfterBreak="0">
     <w:nsid w:val="49B01952"/>
     <w:multiLevelType w:val="multilevel"/>
     <w:tmpl w:val="C890E648"/>
@@ -7745,7 +7859,7 @@
       </w:rPr>
     </w:lvl>
   </w:abstractNum>
-  <w:abstractNum w:abstractNumId="19" w15:restartNumberingAfterBreak="0">
+  <w:abstractNum w:abstractNumId="20" w15:restartNumberingAfterBreak="0">
     <w:nsid w:val="4D7C54A5"/>
     <w:multiLevelType w:val="multilevel"/>
     <w:tmpl w:val="0407001F"/>
@@ -7858,10 +7972,10 @@
       </w:pPr>
     </w:lvl>
   </w:abstractNum>
-  <w:abstractNum w:abstractNumId="20" w15:restartNumberingAfterBreak="0">
+  <w:abstractNum w:abstractNumId="21" w15:restartNumberingAfterBreak="0">
     <w:nsid w:val="55C24B71"/>
     <w:multiLevelType w:val="multilevel"/>
-    <w:tmpl w:val="4FC0E0EA"/>
+    <w:tmpl w:val="89BC8246"/>
     <w:lvl w:ilvl="0">
       <w:start w:val="1"/>
       <w:numFmt w:val="decimal"/>
@@ -7876,6 +7990,7 @@
       </w:pPr>
       <w:rPr>
         <w:rFonts w:hint="default"/>
+        <w:color w:val="auto"/>
       </w:rPr>
     </w:lvl>
     <w:lvl w:ilvl="1">
@@ -8007,7 +8122,7 @@
       </w:rPr>
     </w:lvl>
   </w:abstractNum>
-  <w:abstractNum w:abstractNumId="21" w15:restartNumberingAfterBreak="0">
+  <w:abstractNum w:abstractNumId="22" w15:restartNumberingAfterBreak="0">
     <w:nsid w:val="5ACE64E1"/>
     <w:multiLevelType w:val="multilevel"/>
     <w:tmpl w:val="239EA740"/>
@@ -8147,7 +8262,7 @@
       </w:rPr>
     </w:lvl>
   </w:abstractNum>
-  <w:abstractNum w:abstractNumId="22" w15:restartNumberingAfterBreak="0">
+  <w:abstractNum w:abstractNumId="23" w15:restartNumberingAfterBreak="0">
     <w:nsid w:val="5C236E1C"/>
     <w:multiLevelType w:val="multilevel"/>
     <w:tmpl w:val="CC3223B4"/>
@@ -8288,7 +8403,7 @@
       </w:rPr>
     </w:lvl>
   </w:abstractNum>
-  <w:abstractNum w:abstractNumId="23" w15:restartNumberingAfterBreak="0">
+  <w:abstractNum w:abstractNumId="24" w15:restartNumberingAfterBreak="0">
     <w:nsid w:val="5EE24A56"/>
     <w:multiLevelType w:val="multilevel"/>
     <w:tmpl w:val="0407001D"/>
@@ -8401,7 +8516,7 @@
       </w:pPr>
     </w:lvl>
   </w:abstractNum>
-  <w:abstractNum w:abstractNumId="24" w15:restartNumberingAfterBreak="0">
+  <w:abstractNum w:abstractNumId="25" w15:restartNumberingAfterBreak="0">
     <w:nsid w:val="683B7658"/>
     <w:multiLevelType w:val="hybridMultilevel"/>
     <w:tmpl w:val="D03E61DE"/>
@@ -8543,7 +8658,7 @@
       </w:rPr>
     </w:lvl>
   </w:abstractNum>
-  <w:abstractNum w:abstractNumId="25" w15:restartNumberingAfterBreak="0">
+  <w:abstractNum w:abstractNumId="26" w15:restartNumberingAfterBreak="0">
     <w:nsid w:val="6A923645"/>
     <w:multiLevelType w:val="multilevel"/>
     <w:tmpl w:val="8A92A162"/>
@@ -8692,7 +8807,7 @@
       </w:rPr>
     </w:lvl>
   </w:abstractNum>
-  <w:abstractNum w:abstractNumId="26" w15:restartNumberingAfterBreak="0">
+  <w:abstractNum w:abstractNumId="27" w15:restartNumberingAfterBreak="0">
     <w:nsid w:val="6FFC7641"/>
     <w:multiLevelType w:val="multilevel"/>
     <w:tmpl w:val="0407001D"/>
@@ -8806,13 +8921,13 @@
     </w:lvl>
   </w:abstractNum>
   <w:num w:numId="1">
-    <w:abstractNumId w:val="18"/>
+    <w:abstractNumId w:val="19"/>
   </w:num>
   <w:num w:numId="2">
-    <w:abstractNumId w:val="25"/>
+    <w:abstractNumId w:val="26"/>
   </w:num>
   <w:num w:numId="3">
-    <w:abstractNumId w:val="26"/>
+    <w:abstractNumId w:val="27"/>
   </w:num>
   <w:num w:numId="4">
     <w:abstractNumId w:val="13"/>
@@ -8821,16 +8936,16 @@
     <w:abstractNumId w:val="10"/>
   </w:num>
   <w:num w:numId="6">
-    <w:abstractNumId w:val="20"/>
+    <w:abstractNumId w:val="21"/>
   </w:num>
   <w:num w:numId="7">
-    <w:abstractNumId w:val="21"/>
+    <w:abstractNumId w:val="22"/>
   </w:num>
   <w:num w:numId="8">
-    <w:abstractNumId w:val="17"/>
+    <w:abstractNumId w:val="18"/>
   </w:num>
   <w:num w:numId="9">
-    <w:abstractNumId w:val="23"/>
+    <w:abstractNumId w:val="24"/>
   </w:num>
   <w:num w:numId="10">
     <w:abstractNumId w:val="9"/>
@@ -8863,25 +8978,25 @@
     <w:abstractNumId w:val="0"/>
   </w:num>
   <w:num w:numId="20">
-    <w:abstractNumId w:val="19"/>
+    <w:abstractNumId w:val="20"/>
   </w:num>
   <w:num w:numId="21">
-    <w:abstractNumId w:val="15"/>
+    <w:abstractNumId w:val="16"/>
   </w:num>
   <w:num w:numId="22">
     <w:abstractNumId w:val="11"/>
   </w:num>
   <w:num w:numId="23">
-    <w:abstractNumId w:val="16"/>
+    <w:abstractNumId w:val="17"/>
   </w:num>
   <w:num w:numId="24">
-    <w:abstractNumId w:val="14"/>
+    <w:abstractNumId w:val="15"/>
   </w:num>
   <w:num w:numId="25">
-    <w:abstractNumId w:val="24"/>
+    <w:abstractNumId w:val="25"/>
   </w:num>
   <w:num w:numId="26">
-    <w:abstractNumId w:val="22"/>
+    <w:abstractNumId w:val="23"/>
   </w:num>
   <w:num w:numId="27">
     <w:abstractNumId w:val="12"/>
@@ -8930,6 +9045,9 @@
     <w:lvlOverride w:ilvl="0">
       <w:startOverride w:val="1"/>
     </w:lvlOverride>
+  </w:num>
+  <w:num w:numId="36">
+    <w:abstractNumId w:val="14"/>
   </w:num>
   <w:numIdMacAtCleanup w:val="6"/>
 </w:numbering>
@@ -10824,6 +10942,17 @@
       <w:suppressAutoHyphens/>
     </w:pPr>
   </w:style>
+  <w:style w:type="paragraph" w:styleId="Listenabsatz">
+    <w:name w:val="List Paragraph"/>
+    <w:basedOn w:val="Standard"/>
+    <w:uiPriority w:val="34"/>
+    <w:qFormat/>
+    <w:rsid w:val="000240EC"/>
+    <w:pPr>
+      <w:ind w:left="720"/>
+      <w:contextualSpacing/>
+    </w:pPr>
+  </w:style>
 </w:styles>
 </file>
 
@@ -11115,7 +11244,7 @@
 </file>
 
 <file path=customXml/itemProps1.xml><?xml version="1.0" encoding="utf-8"?>
-<ds:datastoreItem xmlns:ds="http://schemas.openxmlformats.org/officeDocument/2006/customXml" ds:itemID="{A69B700F-B4E6-48B2-AE7F-1B2DE7FC7DB2}">
+<ds:datastoreItem xmlns:ds="http://schemas.openxmlformats.org/officeDocument/2006/customXml" ds:itemID="{C569A3D0-8470-4D2D-8F43-13C90D3E8C74}">
   <ds:schemaRefs>
     <ds:schemaRef ds:uri="http://schemas.openxmlformats.org/officeDocument/2006/bibliography"/>
   </ds:schemaRefs>

</xml_diff>